<commit_message>
for.each loop with Lmabda expression, final variables used in Lambda expressions
</commit_message>
<xml_diff>
--- a/LambdaExpressionsFunctionalnterfacesMethodReference/Lambda Expressions, Functional Interfaces, Method Reference.docx
+++ b/LambdaExpressionsFunctionalnterfacesMethodReference/Lambda Expressions, Functional Interfaces, Method Reference.docx
@@ -8,6 +8,7 @@
     <w:p>
       <w:pPr>
         <w:rPr>
+          <w:rFonts w:cstheme="minorHAnsi"/>
           <w:b/>
           <w:bCs/>
           <w:sz w:val="32"/>
@@ -17,6 +18,7 @@
       </w:pPr>
       <w:r>
         <w:rPr>
+          <w:rFonts w:cstheme="minorHAnsi"/>
           <w:b/>
           <w:bCs/>
           <w:sz w:val="32"/>
@@ -29,6 +31,7 @@
     <w:p>
       <w:pPr>
         <w:rPr>
+          <w:rFonts w:cstheme="minorHAnsi"/>
           <w:sz w:val="32"/>
           <w:szCs w:val="32"/>
         </w:rPr>
@@ -37,44 +40,1893 @@
     <w:p>
       <w:pPr>
         <w:spacing w:line="276" w:lineRule="auto"/>
-      </w:pPr>
-      <w:r>
+        <w:rPr>
+          <w:rFonts w:cstheme="minorHAnsi"/>
+        </w:rPr>
+      </w:pPr>
+      <w:r>
+        <w:rPr>
+          <w:rFonts w:cstheme="minorHAnsi"/>
+        </w:rPr>
         <w:t xml:space="preserve">Think of a Lambda expression as a shorthand for an anonymous class that implements a functional interface – an interface that contains only a single abstract method. This makes your code more concise and easier to understand. </w:t>
       </w:r>
     </w:p>
     <w:p>
       <w:pPr>
         <w:spacing w:line="276" w:lineRule="auto"/>
+        <w:rPr>
+          <w:rFonts w:cstheme="minorHAnsi"/>
+        </w:rPr>
       </w:pPr>
     </w:p>
     <w:p>
       <w:pPr>
         <w:spacing w:line="276" w:lineRule="auto"/>
-      </w:pPr>
-      <w:r>
+        <w:rPr>
+          <w:rFonts w:cstheme="minorHAnsi"/>
+        </w:rPr>
+      </w:pPr>
+      <w:r>
+        <w:rPr>
+          <w:rFonts w:cstheme="minorHAnsi"/>
+        </w:rPr>
         <w:t xml:space="preserve">Lambda expressions allow you to pass blocks of code as parameters, offering a powerful and flexible way to write cleaner and more functional code with minimal effort. These compact and expressive constructs can greatly simplify your code. </w:t>
       </w:r>
     </w:p>
     <w:p>
       <w:pPr>
         <w:spacing w:line="276" w:lineRule="auto"/>
+        <w:rPr>
+          <w:rFonts w:cstheme="minorHAnsi"/>
+        </w:rPr>
       </w:pPr>
     </w:p>
     <w:p>
       <w:pPr>
         <w:spacing w:line="276" w:lineRule="auto"/>
-      </w:pPr>
-      <w:r>
+        <w:rPr>
+          <w:rFonts w:cstheme="minorHAnsi"/>
+        </w:rPr>
+      </w:pPr>
+      <w:r>
+        <w:rPr>
+          <w:rFonts w:cstheme="minorHAnsi"/>
+        </w:rPr>
         <w:t xml:space="preserve">Records are static like </w:t>
       </w:r>
       <w:proofErr w:type="spellStart"/>
       <w:r>
+        <w:rPr>
+          <w:rFonts w:cstheme="minorHAnsi"/>
+        </w:rPr>
         <w:t>enums</w:t>
       </w:r>
       <w:proofErr w:type="spellEnd"/>
       <w:r>
+        <w:rPr>
+          <w:rFonts w:cstheme="minorHAnsi"/>
+        </w:rPr>
         <w:t xml:space="preserve"> and interfaces. </w:t>
       </w:r>
+    </w:p>
+    <w:p>
+      <w:pPr>
+        <w:spacing w:line="276" w:lineRule="auto"/>
+        <w:rPr>
+          <w:rFonts w:cstheme="minorHAnsi"/>
+        </w:rPr>
+      </w:pPr>
+    </w:p>
+    <w:p>
+      <w:pPr>
+        <w:spacing w:line="276" w:lineRule="auto"/>
+        <w:rPr>
+          <w:rFonts w:cstheme="minorHAnsi"/>
+          <w:b/>
+          <w:bCs/>
+          <w:sz w:val="32"/>
+          <w:szCs w:val="32"/>
+          <w:u w:val="single"/>
+        </w:rPr>
+      </w:pPr>
+      <w:r>
+        <w:rPr>
+          <w:rFonts w:cstheme="minorHAnsi"/>
+          <w:b/>
+          <w:bCs/>
+          <w:sz w:val="32"/>
+          <w:szCs w:val="32"/>
+          <w:u w:val="single"/>
+        </w:rPr>
+        <w:t>The Lambda Expression</w:t>
+      </w:r>
+    </w:p>
+    <w:p>
+      <w:pPr>
+        <w:spacing w:line="276" w:lineRule="auto"/>
+        <w:rPr>
+          <w:rFonts w:cstheme="minorHAnsi"/>
+          <w:b/>
+          <w:bCs/>
+          <w:sz w:val="32"/>
+          <w:szCs w:val="32"/>
+          <w:u w:val="single"/>
+        </w:rPr>
+      </w:pPr>
+    </w:p>
+    <w:p>
+      <w:pPr>
+        <w:shd w:val="clear" w:color="auto" w:fill="FFFFFF"/>
+        <w:tabs>
+          <w:tab w:val="left" w:pos="916"/>
+          <w:tab w:val="left" w:pos="1832"/>
+          <w:tab w:val="left" w:pos="2748"/>
+          <w:tab w:val="left" w:pos="3664"/>
+          <w:tab w:val="left" w:pos="4580"/>
+          <w:tab w:val="left" w:pos="5496"/>
+          <w:tab w:val="left" w:pos="6412"/>
+          <w:tab w:val="left" w:pos="7328"/>
+          <w:tab w:val="left" w:pos="8244"/>
+          <w:tab w:val="left" w:pos="9160"/>
+          <w:tab w:val="left" w:pos="10076"/>
+          <w:tab w:val="left" w:pos="10992"/>
+          <w:tab w:val="left" w:pos="11908"/>
+          <w:tab w:val="left" w:pos="12824"/>
+          <w:tab w:val="left" w:pos="13740"/>
+          <w:tab w:val="left" w:pos="14656"/>
+        </w:tabs>
+        <w:rPr>
+          <w:rFonts w:eastAsia="Times New Roman" w:cstheme="minorHAnsi"/>
+          <w:color w:val="000000"/>
+          <w:kern w:val="0"/>
+          <w14:ligatures w14:val="none"/>
+        </w:rPr>
+      </w:pPr>
+      <w:r>
+        <w:rPr>
+          <w:rFonts w:eastAsia="Times New Roman" w:cstheme="minorHAnsi"/>
+          <w:color w:val="000000"/>
+          <w:kern w:val="0"/>
+          <w:sz w:val="20"/>
+          <w:szCs w:val="20"/>
+          <w14:ligatures w14:val="none"/>
+        </w:rPr>
+        <w:t>(</w:t>
+      </w:r>
+      <w:r>
+        <w:rPr>
+          <w:rFonts w:eastAsia="Times New Roman" w:cstheme="minorHAnsi"/>
+          <w:color w:val="000000"/>
+          <w:kern w:val="0"/>
+          <w14:ligatures w14:val="none"/>
+        </w:rPr>
+        <w:t>o1, o2) -&gt; o</w:t>
+      </w:r>
+      <w:proofErr w:type="gramStart"/>
+      <w:r>
+        <w:rPr>
+          <w:rFonts w:eastAsia="Times New Roman" w:cstheme="minorHAnsi"/>
+          <w:color w:val="000000"/>
+          <w:kern w:val="0"/>
+          <w14:ligatures w14:val="none"/>
+        </w:rPr>
+        <w:t>1.lastName</w:t>
+      </w:r>
+      <w:proofErr w:type="gramEnd"/>
+      <w:r>
+        <w:rPr>
+          <w:rFonts w:eastAsia="Times New Roman" w:cstheme="minorHAnsi"/>
+          <w:color w:val="000000"/>
+          <w:kern w:val="0"/>
+          <w14:ligatures w14:val="none"/>
+        </w:rPr>
+        <w:t>().</w:t>
+      </w:r>
+      <w:proofErr w:type="spellStart"/>
+      <w:r>
+        <w:rPr>
+          <w:rFonts w:eastAsia="Times New Roman" w:cstheme="minorHAnsi"/>
+          <w:color w:val="000000"/>
+          <w:kern w:val="0"/>
+          <w14:ligatures w14:val="none"/>
+        </w:rPr>
+        <w:t>compareTo</w:t>
+      </w:r>
+      <w:proofErr w:type="spellEnd"/>
+      <w:r>
+        <w:rPr>
+          <w:rFonts w:eastAsia="Times New Roman" w:cstheme="minorHAnsi"/>
+          <w:color w:val="000000"/>
+          <w:kern w:val="0"/>
+          <w14:ligatures w14:val="none"/>
+        </w:rPr>
+        <w:t>(o2.lastName()));</w:t>
+      </w:r>
+    </w:p>
+    <w:p>
+      <w:pPr>
+        <w:shd w:val="clear" w:color="auto" w:fill="FFFFFF"/>
+        <w:tabs>
+          <w:tab w:val="left" w:pos="916"/>
+          <w:tab w:val="left" w:pos="1832"/>
+          <w:tab w:val="left" w:pos="2748"/>
+          <w:tab w:val="left" w:pos="3664"/>
+          <w:tab w:val="left" w:pos="4580"/>
+          <w:tab w:val="left" w:pos="5496"/>
+          <w:tab w:val="left" w:pos="6412"/>
+          <w:tab w:val="left" w:pos="7328"/>
+          <w:tab w:val="left" w:pos="8244"/>
+          <w:tab w:val="left" w:pos="9160"/>
+          <w:tab w:val="left" w:pos="10076"/>
+          <w:tab w:val="left" w:pos="10992"/>
+          <w:tab w:val="left" w:pos="11908"/>
+          <w:tab w:val="left" w:pos="12824"/>
+          <w:tab w:val="left" w:pos="13740"/>
+          <w:tab w:val="left" w:pos="14656"/>
+        </w:tabs>
+        <w:rPr>
+          <w:rFonts w:eastAsia="Times New Roman" w:cstheme="minorHAnsi"/>
+          <w:color w:val="000000"/>
+          <w:kern w:val="0"/>
+          <w14:ligatures w14:val="none"/>
+        </w:rPr>
+      </w:pPr>
+    </w:p>
+    <w:p>
+      <w:pPr>
+        <w:shd w:val="clear" w:color="auto" w:fill="FFFFFF"/>
+        <w:tabs>
+          <w:tab w:val="left" w:pos="916"/>
+          <w:tab w:val="left" w:pos="1832"/>
+          <w:tab w:val="left" w:pos="2748"/>
+          <w:tab w:val="left" w:pos="3664"/>
+          <w:tab w:val="left" w:pos="4580"/>
+          <w:tab w:val="left" w:pos="5496"/>
+          <w:tab w:val="left" w:pos="6412"/>
+          <w:tab w:val="left" w:pos="7328"/>
+          <w:tab w:val="left" w:pos="8244"/>
+          <w:tab w:val="left" w:pos="9160"/>
+          <w:tab w:val="left" w:pos="10076"/>
+          <w:tab w:val="left" w:pos="10992"/>
+          <w:tab w:val="left" w:pos="11908"/>
+          <w:tab w:val="left" w:pos="12824"/>
+          <w:tab w:val="left" w:pos="13740"/>
+          <w:tab w:val="left" w:pos="14656"/>
+        </w:tabs>
+        <w:rPr>
+          <w:rFonts w:eastAsia="Times New Roman" w:cstheme="minorHAnsi"/>
+          <w:color w:val="000000"/>
+          <w:kern w:val="0"/>
+          <w14:ligatures w14:val="none"/>
+        </w:rPr>
+      </w:pPr>
+      <w:r>
+        <w:rPr>
+          <w:rFonts w:eastAsia="Times New Roman" w:cstheme="minorHAnsi"/>
+          <w:color w:val="000000"/>
+          <w:kern w:val="0"/>
+          <w14:ligatures w14:val="none"/>
+        </w:rPr>
+        <w:t>Syntax: (paramter1, paramter</w:t>
+      </w:r>
+      <w:proofErr w:type="gramStart"/>
+      <w:r>
+        <w:rPr>
+          <w:rFonts w:eastAsia="Times New Roman" w:cstheme="minorHAnsi"/>
+          <w:color w:val="000000"/>
+          <w:kern w:val="0"/>
+          <w14:ligatures w14:val="none"/>
+        </w:rPr>
+        <w:t>2,…</w:t>
+      </w:r>
+      <w:proofErr w:type="gramEnd"/>
+      <w:r>
+        <w:rPr>
+          <w:rFonts w:eastAsia="Times New Roman" w:cstheme="minorHAnsi"/>
+          <w:color w:val="000000"/>
+          <w:kern w:val="0"/>
+          <w14:ligatures w14:val="none"/>
+        </w:rPr>
+        <w:t>) -&gt; expression;</w:t>
+      </w:r>
+    </w:p>
+    <w:p>
+      <w:pPr>
+        <w:shd w:val="clear" w:color="auto" w:fill="FFFFFF"/>
+        <w:tabs>
+          <w:tab w:val="left" w:pos="916"/>
+          <w:tab w:val="left" w:pos="1832"/>
+          <w:tab w:val="left" w:pos="2748"/>
+          <w:tab w:val="left" w:pos="3664"/>
+          <w:tab w:val="left" w:pos="4580"/>
+          <w:tab w:val="left" w:pos="5496"/>
+          <w:tab w:val="left" w:pos="6412"/>
+          <w:tab w:val="left" w:pos="7328"/>
+          <w:tab w:val="left" w:pos="8244"/>
+          <w:tab w:val="left" w:pos="9160"/>
+          <w:tab w:val="left" w:pos="10076"/>
+          <w:tab w:val="left" w:pos="10992"/>
+          <w:tab w:val="left" w:pos="11908"/>
+          <w:tab w:val="left" w:pos="12824"/>
+          <w:tab w:val="left" w:pos="13740"/>
+          <w:tab w:val="left" w:pos="14656"/>
+        </w:tabs>
+        <w:rPr>
+          <w:rFonts w:eastAsia="Times New Roman" w:cstheme="minorHAnsi"/>
+          <w:color w:val="000000"/>
+          <w:kern w:val="0"/>
+          <w14:ligatures w14:val="none"/>
+        </w:rPr>
+      </w:pPr>
+    </w:p>
+    <w:p>
+      <w:pPr>
+        <w:shd w:val="clear" w:color="auto" w:fill="FFFFFF"/>
+        <w:tabs>
+          <w:tab w:val="left" w:pos="916"/>
+          <w:tab w:val="left" w:pos="1832"/>
+          <w:tab w:val="left" w:pos="2748"/>
+          <w:tab w:val="left" w:pos="3664"/>
+          <w:tab w:val="left" w:pos="4580"/>
+          <w:tab w:val="left" w:pos="5496"/>
+          <w:tab w:val="left" w:pos="6412"/>
+          <w:tab w:val="left" w:pos="7328"/>
+          <w:tab w:val="left" w:pos="8244"/>
+          <w:tab w:val="left" w:pos="9160"/>
+          <w:tab w:val="left" w:pos="10076"/>
+          <w:tab w:val="left" w:pos="10992"/>
+          <w:tab w:val="left" w:pos="11908"/>
+          <w:tab w:val="left" w:pos="12824"/>
+          <w:tab w:val="left" w:pos="13740"/>
+          <w:tab w:val="left" w:pos="14656"/>
+        </w:tabs>
+        <w:rPr>
+          <w:rFonts w:eastAsia="Times New Roman" w:cstheme="minorHAnsi"/>
+          <w:color w:val="000000"/>
+          <w:kern w:val="0"/>
+          <w14:ligatures w14:val="none"/>
+        </w:rPr>
+      </w:pPr>
+      <w:r>
+        <w:rPr>
+          <w:rFonts w:eastAsia="Times New Roman" w:cstheme="minorHAnsi"/>
+          <w:color w:val="000000"/>
+          <w:kern w:val="0"/>
+          <w14:ligatures w14:val="none"/>
+        </w:rPr>
+        <w:t xml:space="preserve">For a lambda expression, </w:t>
+      </w:r>
+      <w:r>
+        <w:rPr>
+          <w:rFonts w:eastAsia="Times New Roman" w:cstheme="minorHAnsi"/>
+          <w:b/>
+          <w:bCs/>
+          <w:color w:val="000000"/>
+          <w:kern w:val="0"/>
+          <w14:ligatures w14:val="none"/>
+        </w:rPr>
+        <w:t>the method is inferred by Java</w:t>
+      </w:r>
+      <w:r>
+        <w:rPr>
+          <w:rFonts w:eastAsia="Times New Roman" w:cstheme="minorHAnsi"/>
+          <w:color w:val="000000"/>
+          <w:kern w:val="0"/>
+          <w14:ligatures w14:val="none"/>
+        </w:rPr>
+        <w:t xml:space="preserve">. </w:t>
+      </w:r>
+      <w:r>
+        <w:rPr>
+          <w:rFonts w:eastAsia="Times New Roman" w:cstheme="minorHAnsi"/>
+          <w:color w:val="000000"/>
+          <w:kern w:val="0"/>
+          <w14:ligatures w14:val="none"/>
+        </w:rPr>
+        <w:t xml:space="preserve">Java takes its clue from the reference type, in the context of the Lambda expression usage. </w:t>
+      </w:r>
+    </w:p>
+    <w:p>
+      <w:pPr>
+        <w:shd w:val="clear" w:color="auto" w:fill="FFFFFF"/>
+        <w:tabs>
+          <w:tab w:val="left" w:pos="916"/>
+          <w:tab w:val="left" w:pos="1832"/>
+          <w:tab w:val="left" w:pos="2748"/>
+          <w:tab w:val="left" w:pos="3664"/>
+          <w:tab w:val="left" w:pos="4580"/>
+          <w:tab w:val="left" w:pos="5496"/>
+          <w:tab w:val="left" w:pos="6412"/>
+          <w:tab w:val="left" w:pos="7328"/>
+          <w:tab w:val="left" w:pos="8244"/>
+          <w:tab w:val="left" w:pos="9160"/>
+          <w:tab w:val="left" w:pos="10076"/>
+          <w:tab w:val="left" w:pos="10992"/>
+          <w:tab w:val="left" w:pos="11908"/>
+          <w:tab w:val="left" w:pos="12824"/>
+          <w:tab w:val="left" w:pos="13740"/>
+          <w:tab w:val="left" w:pos="14656"/>
+        </w:tabs>
+        <w:rPr>
+          <w:rFonts w:eastAsia="Times New Roman" w:cstheme="minorHAnsi"/>
+          <w:color w:val="000000"/>
+          <w:kern w:val="0"/>
+          <w14:ligatures w14:val="none"/>
+        </w:rPr>
+      </w:pPr>
+    </w:p>
+    <w:p>
+      <w:pPr>
+        <w:shd w:val="clear" w:color="auto" w:fill="FFFFFF"/>
+        <w:tabs>
+          <w:tab w:val="left" w:pos="916"/>
+          <w:tab w:val="left" w:pos="1832"/>
+          <w:tab w:val="left" w:pos="2748"/>
+          <w:tab w:val="left" w:pos="3664"/>
+          <w:tab w:val="left" w:pos="4580"/>
+          <w:tab w:val="left" w:pos="5496"/>
+          <w:tab w:val="left" w:pos="6412"/>
+          <w:tab w:val="left" w:pos="7328"/>
+          <w:tab w:val="left" w:pos="8244"/>
+          <w:tab w:val="left" w:pos="9160"/>
+          <w:tab w:val="left" w:pos="10076"/>
+          <w:tab w:val="left" w:pos="10992"/>
+          <w:tab w:val="left" w:pos="11908"/>
+          <w:tab w:val="left" w:pos="12824"/>
+          <w:tab w:val="left" w:pos="13740"/>
+          <w:tab w:val="left" w:pos="14656"/>
+        </w:tabs>
+        <w:rPr>
+          <w:rFonts w:eastAsia="Times New Roman" w:cstheme="minorHAnsi"/>
+          <w:b/>
+          <w:bCs/>
+          <w:color w:val="000000"/>
+          <w:kern w:val="0"/>
+          <w:sz w:val="32"/>
+          <w:szCs w:val="32"/>
+          <w:u w:val="single"/>
+          <w14:ligatures w14:val="none"/>
+        </w:rPr>
+      </w:pPr>
+      <w:r>
+        <w:rPr>
+          <w:rFonts w:eastAsia="Times New Roman" w:cstheme="minorHAnsi"/>
+          <w:b/>
+          <w:bCs/>
+          <w:color w:val="000000"/>
+          <w:kern w:val="0"/>
+          <w:sz w:val="32"/>
+          <w:szCs w:val="32"/>
+          <w:u w:val="single"/>
+          <w14:ligatures w14:val="none"/>
+        </w:rPr>
+        <w:t>Functional Interface:</w:t>
+      </w:r>
+    </w:p>
+    <w:p>
+      <w:pPr>
+        <w:shd w:val="clear" w:color="auto" w:fill="FFFFFF"/>
+        <w:tabs>
+          <w:tab w:val="left" w:pos="916"/>
+          <w:tab w:val="left" w:pos="1832"/>
+          <w:tab w:val="left" w:pos="2748"/>
+          <w:tab w:val="left" w:pos="3664"/>
+          <w:tab w:val="left" w:pos="4580"/>
+          <w:tab w:val="left" w:pos="5496"/>
+          <w:tab w:val="left" w:pos="6412"/>
+          <w:tab w:val="left" w:pos="7328"/>
+          <w:tab w:val="left" w:pos="8244"/>
+          <w:tab w:val="left" w:pos="9160"/>
+          <w:tab w:val="left" w:pos="10076"/>
+          <w:tab w:val="left" w:pos="10992"/>
+          <w:tab w:val="left" w:pos="11908"/>
+          <w:tab w:val="left" w:pos="12824"/>
+          <w:tab w:val="left" w:pos="13740"/>
+          <w:tab w:val="left" w:pos="14656"/>
+        </w:tabs>
+        <w:rPr>
+          <w:rFonts w:eastAsia="Times New Roman" w:cstheme="minorHAnsi"/>
+          <w:color w:val="000000"/>
+          <w:kern w:val="0"/>
+          <w14:ligatures w14:val="none"/>
+        </w:rPr>
+      </w:pPr>
+    </w:p>
+    <w:p>
+      <w:pPr>
+        <w:shd w:val="clear" w:color="auto" w:fill="FFFFFF"/>
+        <w:tabs>
+          <w:tab w:val="left" w:pos="916"/>
+          <w:tab w:val="left" w:pos="1832"/>
+          <w:tab w:val="left" w:pos="2748"/>
+          <w:tab w:val="left" w:pos="3664"/>
+          <w:tab w:val="left" w:pos="4580"/>
+          <w:tab w:val="left" w:pos="5496"/>
+          <w:tab w:val="left" w:pos="6412"/>
+          <w:tab w:val="left" w:pos="7328"/>
+          <w:tab w:val="left" w:pos="8244"/>
+          <w:tab w:val="left" w:pos="9160"/>
+          <w:tab w:val="left" w:pos="10076"/>
+          <w:tab w:val="left" w:pos="10992"/>
+          <w:tab w:val="left" w:pos="11908"/>
+          <w:tab w:val="left" w:pos="12824"/>
+          <w:tab w:val="left" w:pos="13740"/>
+          <w:tab w:val="left" w:pos="14656"/>
+        </w:tabs>
+        <w:rPr>
+          <w:rFonts w:eastAsia="Times New Roman" w:cstheme="minorHAnsi"/>
+          <w:color w:val="000000"/>
+          <w:kern w:val="0"/>
+          <w14:ligatures w14:val="none"/>
+        </w:rPr>
+      </w:pPr>
+      <w:r>
+        <w:rPr>
+          <w:rFonts w:eastAsia="Times New Roman" w:cstheme="minorHAnsi"/>
+          <w:color w:val="000000"/>
+          <w:kern w:val="0"/>
+          <w14:ligatures w14:val="none"/>
+        </w:rPr>
+        <w:t xml:space="preserve">A functional Interface is an interface that has one, and only one, abstract method. This is how java can infer the method to derive the parameters and return type, for the Lambda expression. </w:t>
+      </w:r>
+    </w:p>
+    <w:p>
+      <w:pPr>
+        <w:shd w:val="clear" w:color="auto" w:fill="FFFFFF"/>
+        <w:tabs>
+          <w:tab w:val="left" w:pos="916"/>
+          <w:tab w:val="left" w:pos="1832"/>
+          <w:tab w:val="left" w:pos="2748"/>
+          <w:tab w:val="left" w:pos="3664"/>
+          <w:tab w:val="left" w:pos="4580"/>
+          <w:tab w:val="left" w:pos="5496"/>
+          <w:tab w:val="left" w:pos="6412"/>
+          <w:tab w:val="left" w:pos="7328"/>
+          <w:tab w:val="left" w:pos="8244"/>
+          <w:tab w:val="left" w:pos="9160"/>
+          <w:tab w:val="left" w:pos="10076"/>
+          <w:tab w:val="left" w:pos="10992"/>
+          <w:tab w:val="left" w:pos="11908"/>
+          <w:tab w:val="left" w:pos="12824"/>
+          <w:tab w:val="left" w:pos="13740"/>
+          <w:tab w:val="left" w:pos="14656"/>
+        </w:tabs>
+        <w:rPr>
+          <w:rFonts w:eastAsia="Times New Roman" w:cstheme="minorHAnsi"/>
+          <w:color w:val="000000"/>
+          <w:kern w:val="0"/>
+          <w14:ligatures w14:val="none"/>
+        </w:rPr>
+      </w:pPr>
+      <w:r>
+        <w:rPr>
+          <w:rFonts w:eastAsia="Times New Roman" w:cstheme="minorHAnsi"/>
+          <w:color w:val="000000"/>
+          <w:kern w:val="0"/>
+          <w14:ligatures w14:val="none"/>
+        </w:rPr>
+        <w:t xml:space="preserve">We can use @FuntionalInterface for functional methods. </w:t>
+      </w:r>
+    </w:p>
+    <w:p>
+      <w:pPr>
+        <w:shd w:val="clear" w:color="auto" w:fill="FFFFFF"/>
+        <w:tabs>
+          <w:tab w:val="left" w:pos="916"/>
+          <w:tab w:val="left" w:pos="1832"/>
+          <w:tab w:val="left" w:pos="2748"/>
+          <w:tab w:val="left" w:pos="3664"/>
+          <w:tab w:val="left" w:pos="4580"/>
+          <w:tab w:val="left" w:pos="5496"/>
+          <w:tab w:val="left" w:pos="6412"/>
+          <w:tab w:val="left" w:pos="7328"/>
+          <w:tab w:val="left" w:pos="8244"/>
+          <w:tab w:val="left" w:pos="9160"/>
+          <w:tab w:val="left" w:pos="10076"/>
+          <w:tab w:val="left" w:pos="10992"/>
+          <w:tab w:val="left" w:pos="11908"/>
+          <w:tab w:val="left" w:pos="12824"/>
+          <w:tab w:val="left" w:pos="13740"/>
+          <w:tab w:val="left" w:pos="14656"/>
+        </w:tabs>
+        <w:rPr>
+          <w:rFonts w:eastAsia="Times New Roman" w:cstheme="minorHAnsi"/>
+          <w:color w:val="000000"/>
+          <w:kern w:val="0"/>
+          <w14:ligatures w14:val="none"/>
+        </w:rPr>
+      </w:pPr>
+    </w:p>
+    <w:p>
+      <w:pPr>
+        <w:shd w:val="clear" w:color="auto" w:fill="FFFFFF"/>
+        <w:tabs>
+          <w:tab w:val="left" w:pos="916"/>
+          <w:tab w:val="left" w:pos="1832"/>
+          <w:tab w:val="left" w:pos="2748"/>
+          <w:tab w:val="left" w:pos="3664"/>
+          <w:tab w:val="left" w:pos="4580"/>
+          <w:tab w:val="left" w:pos="5496"/>
+          <w:tab w:val="left" w:pos="6412"/>
+          <w:tab w:val="left" w:pos="7328"/>
+          <w:tab w:val="left" w:pos="8244"/>
+          <w:tab w:val="left" w:pos="9160"/>
+          <w:tab w:val="left" w:pos="10076"/>
+          <w:tab w:val="left" w:pos="10992"/>
+          <w:tab w:val="left" w:pos="11908"/>
+          <w:tab w:val="left" w:pos="12824"/>
+          <w:tab w:val="left" w:pos="13740"/>
+          <w:tab w:val="left" w:pos="14656"/>
+        </w:tabs>
+        <w:rPr>
+          <w:rFonts w:eastAsia="Times New Roman" w:cstheme="minorHAnsi"/>
+          <w:b/>
+          <w:bCs/>
+          <w:color w:val="000000"/>
+          <w:kern w:val="0"/>
+          <w:sz w:val="32"/>
+          <w:szCs w:val="32"/>
+          <w:u w:val="single"/>
+          <w14:ligatures w14:val="none"/>
+        </w:rPr>
+      </w:pPr>
+      <w:r>
+        <w:rPr>
+          <w:rFonts w:eastAsia="Times New Roman" w:cstheme="minorHAnsi"/>
+          <w:b/>
+          <w:bCs/>
+          <w:color w:val="000000"/>
+          <w:kern w:val="0"/>
+          <w:sz w:val="32"/>
+          <w:szCs w:val="32"/>
+          <w:u w:val="single"/>
+          <w14:ligatures w14:val="none"/>
+        </w:rPr>
+        <w:t>The consumer Interface:</w:t>
+      </w:r>
+    </w:p>
+    <w:p>
+      <w:pPr>
+        <w:shd w:val="clear" w:color="auto" w:fill="FFFFFF"/>
+        <w:tabs>
+          <w:tab w:val="left" w:pos="916"/>
+          <w:tab w:val="left" w:pos="1832"/>
+          <w:tab w:val="left" w:pos="2748"/>
+          <w:tab w:val="left" w:pos="3664"/>
+          <w:tab w:val="left" w:pos="4580"/>
+          <w:tab w:val="left" w:pos="5496"/>
+          <w:tab w:val="left" w:pos="6412"/>
+          <w:tab w:val="left" w:pos="7328"/>
+          <w:tab w:val="left" w:pos="8244"/>
+          <w:tab w:val="left" w:pos="9160"/>
+          <w:tab w:val="left" w:pos="10076"/>
+          <w:tab w:val="left" w:pos="10992"/>
+          <w:tab w:val="left" w:pos="11908"/>
+          <w:tab w:val="left" w:pos="12824"/>
+          <w:tab w:val="left" w:pos="13740"/>
+          <w:tab w:val="left" w:pos="14656"/>
+        </w:tabs>
+        <w:rPr>
+          <w:rFonts w:eastAsia="Times New Roman" w:cstheme="minorHAnsi"/>
+          <w:color w:val="000000"/>
+          <w:kern w:val="0"/>
+          <w14:ligatures w14:val="none"/>
+        </w:rPr>
+      </w:pPr>
+    </w:p>
+    <w:p>
+      <w:pPr>
+        <w:shd w:val="clear" w:color="auto" w:fill="FFFFFF"/>
+        <w:tabs>
+          <w:tab w:val="left" w:pos="916"/>
+          <w:tab w:val="left" w:pos="1832"/>
+          <w:tab w:val="left" w:pos="2748"/>
+          <w:tab w:val="left" w:pos="3664"/>
+          <w:tab w:val="left" w:pos="4580"/>
+          <w:tab w:val="left" w:pos="5496"/>
+          <w:tab w:val="left" w:pos="6412"/>
+          <w:tab w:val="left" w:pos="7328"/>
+          <w:tab w:val="left" w:pos="8244"/>
+          <w:tab w:val="left" w:pos="9160"/>
+          <w:tab w:val="left" w:pos="10076"/>
+          <w:tab w:val="left" w:pos="10992"/>
+          <w:tab w:val="left" w:pos="11908"/>
+          <w:tab w:val="left" w:pos="12824"/>
+          <w:tab w:val="left" w:pos="13740"/>
+          <w:tab w:val="left" w:pos="14656"/>
+        </w:tabs>
+        <w:rPr>
+          <w:rFonts w:eastAsia="Times New Roman" w:cstheme="minorHAnsi"/>
+          <w:color w:val="000000"/>
+          <w:kern w:val="0"/>
+          <w14:ligatures w14:val="none"/>
+        </w:rPr>
+      </w:pPr>
+      <w:r>
+        <w:rPr>
+          <w:rFonts w:eastAsia="Times New Roman" w:cstheme="minorHAnsi"/>
+          <w:color w:val="000000"/>
+          <w:kern w:val="0"/>
+          <w14:ligatures w14:val="none"/>
+        </w:rPr>
+        <w:t xml:space="preserve">The Consumer interface is in the </w:t>
+      </w:r>
+      <w:proofErr w:type="spellStart"/>
+      <w:proofErr w:type="gramStart"/>
+      <w:r>
+        <w:rPr>
+          <w:rFonts w:eastAsia="Times New Roman" w:cstheme="minorHAnsi"/>
+          <w:color w:val="000000"/>
+          <w:kern w:val="0"/>
+          <w14:ligatures w14:val="none"/>
+        </w:rPr>
+        <w:t>Jave.util.function</w:t>
+      </w:r>
+      <w:proofErr w:type="spellEnd"/>
+      <w:proofErr w:type="gramEnd"/>
+      <w:r>
+        <w:rPr>
+          <w:rFonts w:eastAsia="Times New Roman" w:cstheme="minorHAnsi"/>
+          <w:color w:val="000000"/>
+          <w:kern w:val="0"/>
+          <w14:ligatures w14:val="none"/>
+        </w:rPr>
+        <w:t xml:space="preserve"> Package. </w:t>
+      </w:r>
+    </w:p>
+    <w:p>
+      <w:pPr>
+        <w:shd w:val="clear" w:color="auto" w:fill="FFFFFF"/>
+        <w:tabs>
+          <w:tab w:val="left" w:pos="916"/>
+          <w:tab w:val="left" w:pos="1832"/>
+          <w:tab w:val="left" w:pos="2748"/>
+          <w:tab w:val="left" w:pos="3664"/>
+          <w:tab w:val="left" w:pos="4580"/>
+          <w:tab w:val="left" w:pos="5496"/>
+          <w:tab w:val="left" w:pos="6412"/>
+          <w:tab w:val="left" w:pos="7328"/>
+          <w:tab w:val="left" w:pos="8244"/>
+          <w:tab w:val="left" w:pos="9160"/>
+          <w:tab w:val="left" w:pos="10076"/>
+          <w:tab w:val="left" w:pos="10992"/>
+          <w:tab w:val="left" w:pos="11908"/>
+          <w:tab w:val="left" w:pos="12824"/>
+          <w:tab w:val="left" w:pos="13740"/>
+          <w:tab w:val="left" w:pos="14656"/>
+        </w:tabs>
+        <w:rPr>
+          <w:rFonts w:eastAsia="Times New Roman" w:cstheme="minorHAnsi"/>
+          <w:color w:val="000000"/>
+          <w:kern w:val="0"/>
+          <w14:ligatures w14:val="none"/>
+        </w:rPr>
+      </w:pPr>
+      <w:r>
+        <w:rPr>
+          <w:rFonts w:eastAsia="Times New Roman" w:cstheme="minorHAnsi"/>
+          <w:color w:val="000000"/>
+          <w:kern w:val="0"/>
+          <w14:ligatures w14:val="none"/>
+        </w:rPr>
+        <w:t xml:space="preserve">It has one abstract method that takes a single argument and doesn’t return anything. </w:t>
+      </w:r>
+    </w:p>
+    <w:p>
+      <w:pPr>
+        <w:shd w:val="clear" w:color="auto" w:fill="FFFFFF"/>
+        <w:tabs>
+          <w:tab w:val="left" w:pos="916"/>
+          <w:tab w:val="left" w:pos="1832"/>
+          <w:tab w:val="left" w:pos="2748"/>
+          <w:tab w:val="left" w:pos="3664"/>
+          <w:tab w:val="left" w:pos="4580"/>
+          <w:tab w:val="left" w:pos="5496"/>
+          <w:tab w:val="left" w:pos="6412"/>
+          <w:tab w:val="left" w:pos="7328"/>
+          <w:tab w:val="left" w:pos="8244"/>
+          <w:tab w:val="left" w:pos="9160"/>
+          <w:tab w:val="left" w:pos="10076"/>
+          <w:tab w:val="left" w:pos="10992"/>
+          <w:tab w:val="left" w:pos="11908"/>
+          <w:tab w:val="left" w:pos="12824"/>
+          <w:tab w:val="left" w:pos="13740"/>
+          <w:tab w:val="left" w:pos="14656"/>
+        </w:tabs>
+        <w:rPr>
+          <w:rFonts w:eastAsia="Times New Roman" w:cstheme="minorHAnsi"/>
+          <w:b/>
+          <w:bCs/>
+          <w:color w:val="000000"/>
+          <w:kern w:val="0"/>
+          <w14:ligatures w14:val="none"/>
+        </w:rPr>
+      </w:pPr>
+      <w:r>
+        <w:rPr>
+          <w:rFonts w:eastAsia="Times New Roman" w:cstheme="minorHAnsi"/>
+          <w:b/>
+          <w:bCs/>
+          <w:color w:val="000000"/>
+          <w:kern w:val="0"/>
+          <w14:ligatures w14:val="none"/>
+        </w:rPr>
+        <w:t xml:space="preserve">Void </w:t>
+      </w:r>
+      <w:proofErr w:type="gramStart"/>
+      <w:r>
+        <w:rPr>
+          <w:rFonts w:eastAsia="Times New Roman" w:cstheme="minorHAnsi"/>
+          <w:b/>
+          <w:bCs/>
+          <w:color w:val="000000"/>
+          <w:kern w:val="0"/>
+          <w14:ligatures w14:val="none"/>
+        </w:rPr>
+        <w:t>accept</w:t>
+      </w:r>
+      <w:proofErr w:type="gramEnd"/>
+      <w:r>
+        <w:rPr>
+          <w:rFonts w:eastAsia="Times New Roman" w:cstheme="minorHAnsi"/>
+          <w:b/>
+          <w:bCs/>
+          <w:color w:val="000000"/>
+          <w:kern w:val="0"/>
+          <w14:ligatures w14:val="none"/>
+        </w:rPr>
+        <w:t xml:space="preserve"> (T t)</w:t>
+      </w:r>
+    </w:p>
+    <w:p>
+      <w:pPr>
+        <w:shd w:val="clear" w:color="auto" w:fill="FFFFFF"/>
+        <w:tabs>
+          <w:tab w:val="left" w:pos="916"/>
+          <w:tab w:val="left" w:pos="1832"/>
+          <w:tab w:val="left" w:pos="2748"/>
+          <w:tab w:val="left" w:pos="3664"/>
+          <w:tab w:val="left" w:pos="4580"/>
+          <w:tab w:val="left" w:pos="5496"/>
+          <w:tab w:val="left" w:pos="6412"/>
+          <w:tab w:val="left" w:pos="7328"/>
+          <w:tab w:val="left" w:pos="8244"/>
+          <w:tab w:val="left" w:pos="9160"/>
+          <w:tab w:val="left" w:pos="10076"/>
+          <w:tab w:val="left" w:pos="10992"/>
+          <w:tab w:val="left" w:pos="11908"/>
+          <w:tab w:val="left" w:pos="12824"/>
+          <w:tab w:val="left" w:pos="13740"/>
+          <w:tab w:val="left" w:pos="14656"/>
+        </w:tabs>
+        <w:rPr>
+          <w:rFonts w:eastAsia="Times New Roman" w:cstheme="minorHAnsi"/>
+          <w:b/>
+          <w:bCs/>
+          <w:color w:val="000000"/>
+          <w:kern w:val="0"/>
+          <w14:ligatures w14:val="none"/>
+        </w:rPr>
+      </w:pPr>
+    </w:p>
+    <w:p>
+      <w:pPr>
+        <w:shd w:val="clear" w:color="auto" w:fill="FFFFFF"/>
+        <w:tabs>
+          <w:tab w:val="left" w:pos="916"/>
+          <w:tab w:val="left" w:pos="1832"/>
+          <w:tab w:val="left" w:pos="2748"/>
+          <w:tab w:val="left" w:pos="3664"/>
+          <w:tab w:val="left" w:pos="4580"/>
+          <w:tab w:val="left" w:pos="5496"/>
+          <w:tab w:val="left" w:pos="6412"/>
+          <w:tab w:val="left" w:pos="7328"/>
+          <w:tab w:val="left" w:pos="8244"/>
+          <w:tab w:val="left" w:pos="9160"/>
+          <w:tab w:val="left" w:pos="10076"/>
+          <w:tab w:val="left" w:pos="10992"/>
+          <w:tab w:val="left" w:pos="11908"/>
+          <w:tab w:val="left" w:pos="12824"/>
+          <w:tab w:val="left" w:pos="13740"/>
+          <w:tab w:val="left" w:pos="14656"/>
+        </w:tabs>
+        <w:rPr>
+          <w:rFonts w:eastAsia="Times New Roman" w:cstheme="minorHAnsi"/>
+          <w:b/>
+          <w:bCs/>
+          <w:color w:val="000000"/>
+          <w:kern w:val="0"/>
+          <w14:ligatures w14:val="none"/>
+        </w:rPr>
+      </w:pPr>
+    </w:p>
+    <w:p>
+      <w:pPr>
+        <w:shd w:val="clear" w:color="auto" w:fill="FFFFFF"/>
+        <w:tabs>
+          <w:tab w:val="left" w:pos="916"/>
+          <w:tab w:val="left" w:pos="1832"/>
+          <w:tab w:val="left" w:pos="2748"/>
+          <w:tab w:val="left" w:pos="3664"/>
+          <w:tab w:val="left" w:pos="4580"/>
+          <w:tab w:val="left" w:pos="5496"/>
+          <w:tab w:val="left" w:pos="6412"/>
+          <w:tab w:val="left" w:pos="7328"/>
+          <w:tab w:val="left" w:pos="8244"/>
+          <w:tab w:val="left" w:pos="9160"/>
+          <w:tab w:val="left" w:pos="10076"/>
+          <w:tab w:val="left" w:pos="10992"/>
+          <w:tab w:val="left" w:pos="11908"/>
+          <w:tab w:val="left" w:pos="12824"/>
+          <w:tab w:val="left" w:pos="13740"/>
+          <w:tab w:val="left" w:pos="14656"/>
+        </w:tabs>
+        <w:rPr>
+          <w:rFonts w:eastAsia="Times New Roman" w:cstheme="minorHAnsi"/>
+          <w:b/>
+          <w:bCs/>
+          <w:color w:val="000000"/>
+          <w:kern w:val="0"/>
+          <w14:ligatures w14:val="none"/>
+        </w:rPr>
+      </w:pPr>
+    </w:p>
+    <w:p>
+      <w:pPr>
+        <w:shd w:val="clear" w:color="auto" w:fill="FFFFFF"/>
+        <w:tabs>
+          <w:tab w:val="left" w:pos="916"/>
+          <w:tab w:val="left" w:pos="1832"/>
+          <w:tab w:val="left" w:pos="2748"/>
+          <w:tab w:val="left" w:pos="3664"/>
+          <w:tab w:val="left" w:pos="4580"/>
+          <w:tab w:val="left" w:pos="5496"/>
+          <w:tab w:val="left" w:pos="6412"/>
+          <w:tab w:val="left" w:pos="7328"/>
+          <w:tab w:val="left" w:pos="8244"/>
+          <w:tab w:val="left" w:pos="9160"/>
+          <w:tab w:val="left" w:pos="10076"/>
+          <w:tab w:val="left" w:pos="10992"/>
+          <w:tab w:val="left" w:pos="11908"/>
+          <w:tab w:val="left" w:pos="12824"/>
+          <w:tab w:val="left" w:pos="13740"/>
+          <w:tab w:val="left" w:pos="14656"/>
+        </w:tabs>
+        <w:rPr>
+          <w:rFonts w:eastAsia="Times New Roman" w:cstheme="minorHAnsi"/>
+          <w:b/>
+          <w:bCs/>
+          <w:color w:val="000000"/>
+          <w:kern w:val="0"/>
+          <w14:ligatures w14:val="none"/>
+        </w:rPr>
+      </w:pPr>
+    </w:p>
+    <w:p>
+      <w:pPr>
+        <w:shd w:val="clear" w:color="auto" w:fill="FFFFFF"/>
+        <w:tabs>
+          <w:tab w:val="left" w:pos="916"/>
+          <w:tab w:val="left" w:pos="1832"/>
+          <w:tab w:val="left" w:pos="2748"/>
+          <w:tab w:val="left" w:pos="3664"/>
+          <w:tab w:val="left" w:pos="4580"/>
+          <w:tab w:val="left" w:pos="5496"/>
+          <w:tab w:val="left" w:pos="6412"/>
+          <w:tab w:val="left" w:pos="7328"/>
+          <w:tab w:val="left" w:pos="8244"/>
+          <w:tab w:val="left" w:pos="9160"/>
+          <w:tab w:val="left" w:pos="10076"/>
+          <w:tab w:val="left" w:pos="10992"/>
+          <w:tab w:val="left" w:pos="11908"/>
+          <w:tab w:val="left" w:pos="12824"/>
+          <w:tab w:val="left" w:pos="13740"/>
+          <w:tab w:val="left" w:pos="14656"/>
+        </w:tabs>
+        <w:rPr>
+          <w:rFonts w:eastAsia="Times New Roman" w:cstheme="minorHAnsi"/>
+          <w:b/>
+          <w:bCs/>
+          <w:color w:val="000000"/>
+          <w:kern w:val="0"/>
+          <w14:ligatures w14:val="none"/>
+        </w:rPr>
+      </w:pPr>
+    </w:p>
+    <w:p>
+      <w:pPr>
+        <w:shd w:val="clear" w:color="auto" w:fill="FFFFFF"/>
+        <w:tabs>
+          <w:tab w:val="left" w:pos="916"/>
+          <w:tab w:val="left" w:pos="1832"/>
+          <w:tab w:val="left" w:pos="2748"/>
+          <w:tab w:val="left" w:pos="3664"/>
+          <w:tab w:val="left" w:pos="4580"/>
+          <w:tab w:val="left" w:pos="5496"/>
+          <w:tab w:val="left" w:pos="6412"/>
+          <w:tab w:val="left" w:pos="7328"/>
+          <w:tab w:val="left" w:pos="8244"/>
+          <w:tab w:val="left" w:pos="9160"/>
+          <w:tab w:val="left" w:pos="10076"/>
+          <w:tab w:val="left" w:pos="10992"/>
+          <w:tab w:val="left" w:pos="11908"/>
+          <w:tab w:val="left" w:pos="12824"/>
+          <w:tab w:val="left" w:pos="13740"/>
+          <w:tab w:val="left" w:pos="14656"/>
+        </w:tabs>
+        <w:rPr>
+          <w:rFonts w:eastAsia="Times New Roman" w:cstheme="minorHAnsi"/>
+          <w:b/>
+          <w:bCs/>
+          <w:color w:val="000000"/>
+          <w:kern w:val="0"/>
+          <w14:ligatures w14:val="none"/>
+        </w:rPr>
+      </w:pPr>
+      <w:r>
+        <w:rPr>
+          <w:rFonts w:eastAsia="Times New Roman" w:cstheme="minorHAnsi"/>
+          <w:b/>
+          <w:bCs/>
+          <w:color w:val="000000"/>
+          <w:kern w:val="0"/>
+          <w14:ligatures w14:val="none"/>
+        </w:rPr>
+        <w:lastRenderedPageBreak/>
+        <w:t>Lambda use in foreach loop</w:t>
+      </w:r>
+    </w:p>
+    <w:p>
+      <w:pPr>
+        <w:shd w:val="clear" w:color="auto" w:fill="FFFFFF"/>
+        <w:tabs>
+          <w:tab w:val="left" w:pos="916"/>
+          <w:tab w:val="left" w:pos="1832"/>
+          <w:tab w:val="left" w:pos="2748"/>
+          <w:tab w:val="left" w:pos="3664"/>
+          <w:tab w:val="left" w:pos="4580"/>
+          <w:tab w:val="left" w:pos="5496"/>
+          <w:tab w:val="left" w:pos="6412"/>
+          <w:tab w:val="left" w:pos="7328"/>
+          <w:tab w:val="left" w:pos="8244"/>
+          <w:tab w:val="left" w:pos="9160"/>
+          <w:tab w:val="left" w:pos="10076"/>
+          <w:tab w:val="left" w:pos="10992"/>
+          <w:tab w:val="left" w:pos="11908"/>
+          <w:tab w:val="left" w:pos="12824"/>
+          <w:tab w:val="left" w:pos="13740"/>
+          <w:tab w:val="left" w:pos="14656"/>
+        </w:tabs>
+        <w:rPr>
+          <w:rFonts w:eastAsia="Times New Roman" w:cstheme="minorHAnsi"/>
+          <w:color w:val="000000"/>
+          <w:kern w:val="0"/>
+          <w14:ligatures w14:val="none"/>
+        </w:rPr>
+      </w:pPr>
+      <w:proofErr w:type="spellStart"/>
+      <w:r>
+        <w:rPr>
+          <w:rFonts w:eastAsia="Times New Roman" w:cstheme="minorHAnsi"/>
+          <w:color w:val="000000"/>
+          <w:kern w:val="0"/>
+          <w14:ligatures w14:val="none"/>
+        </w:rPr>
+        <w:t>List.foreach</w:t>
+      </w:r>
+      <w:proofErr w:type="spellEnd"/>
+      <w:r>
+        <w:rPr>
+          <w:rFonts w:eastAsia="Times New Roman" w:cstheme="minorHAnsi"/>
+          <w:color w:val="000000"/>
+          <w:kern w:val="0"/>
+          <w14:ligatures w14:val="none"/>
+        </w:rPr>
+        <w:t xml:space="preserve"> (element -&gt; </w:t>
+      </w:r>
+      <w:proofErr w:type="spellStart"/>
+      <w:r>
+        <w:rPr>
+          <w:rFonts w:eastAsia="Times New Roman" w:cstheme="minorHAnsi"/>
+          <w:color w:val="000000"/>
+          <w:kern w:val="0"/>
+          <w14:ligatures w14:val="none"/>
+        </w:rPr>
+        <w:t>System.out.println</w:t>
+      </w:r>
+      <w:proofErr w:type="spellEnd"/>
+      <w:r>
+        <w:rPr>
+          <w:rFonts w:eastAsia="Times New Roman" w:cstheme="minorHAnsi"/>
+          <w:color w:val="000000"/>
+          <w:kern w:val="0"/>
+          <w14:ligatures w14:val="none"/>
+        </w:rPr>
+        <w:t>(element)) //valid</w:t>
+      </w:r>
+    </w:p>
+    <w:p>
+      <w:pPr>
+        <w:shd w:val="clear" w:color="auto" w:fill="FFFFFF"/>
+        <w:tabs>
+          <w:tab w:val="left" w:pos="916"/>
+          <w:tab w:val="left" w:pos="1832"/>
+          <w:tab w:val="left" w:pos="2748"/>
+          <w:tab w:val="left" w:pos="3664"/>
+          <w:tab w:val="left" w:pos="4580"/>
+          <w:tab w:val="left" w:pos="5496"/>
+          <w:tab w:val="left" w:pos="6412"/>
+          <w:tab w:val="left" w:pos="7328"/>
+          <w:tab w:val="left" w:pos="8244"/>
+          <w:tab w:val="left" w:pos="9160"/>
+          <w:tab w:val="left" w:pos="10076"/>
+          <w:tab w:val="left" w:pos="10992"/>
+          <w:tab w:val="left" w:pos="11908"/>
+          <w:tab w:val="left" w:pos="12824"/>
+          <w:tab w:val="left" w:pos="13740"/>
+          <w:tab w:val="left" w:pos="14656"/>
+        </w:tabs>
+        <w:rPr>
+          <w:rFonts w:eastAsia="Times New Roman" w:cstheme="minorHAnsi"/>
+          <w:color w:val="000000"/>
+          <w:kern w:val="0"/>
+          <w14:ligatures w14:val="none"/>
+        </w:rPr>
+      </w:pPr>
+      <w:proofErr w:type="spellStart"/>
+      <w:r>
+        <w:rPr>
+          <w:rFonts w:eastAsia="Times New Roman" w:cstheme="minorHAnsi"/>
+          <w:color w:val="000000"/>
+          <w:kern w:val="0"/>
+          <w14:ligatures w14:val="none"/>
+        </w:rPr>
+        <w:t>List.foreach</w:t>
+      </w:r>
+      <w:proofErr w:type="spellEnd"/>
+      <w:r>
+        <w:rPr>
+          <w:rFonts w:eastAsia="Times New Roman" w:cstheme="minorHAnsi"/>
+          <w:color w:val="000000"/>
+          <w:kern w:val="0"/>
+          <w14:ligatures w14:val="none"/>
+        </w:rPr>
+        <w:t xml:space="preserve"> ((element) -&gt; </w:t>
+      </w:r>
+      <w:proofErr w:type="spellStart"/>
+      <w:r>
+        <w:rPr>
+          <w:rFonts w:eastAsia="Times New Roman" w:cstheme="minorHAnsi"/>
+          <w:color w:val="000000"/>
+          <w:kern w:val="0"/>
+          <w14:ligatures w14:val="none"/>
+        </w:rPr>
+        <w:t>System.out.println</w:t>
+      </w:r>
+      <w:proofErr w:type="spellEnd"/>
+      <w:r>
+        <w:rPr>
+          <w:rFonts w:eastAsia="Times New Roman" w:cstheme="minorHAnsi"/>
+          <w:color w:val="000000"/>
+          <w:kern w:val="0"/>
+          <w14:ligatures w14:val="none"/>
+        </w:rPr>
+        <w:t>(element)) //valid</w:t>
+      </w:r>
+    </w:p>
+    <w:p>
+      <w:pPr>
+        <w:shd w:val="clear" w:color="auto" w:fill="FFFFFF"/>
+        <w:tabs>
+          <w:tab w:val="left" w:pos="916"/>
+          <w:tab w:val="left" w:pos="1832"/>
+          <w:tab w:val="left" w:pos="2748"/>
+          <w:tab w:val="left" w:pos="3664"/>
+          <w:tab w:val="left" w:pos="4580"/>
+          <w:tab w:val="left" w:pos="5496"/>
+          <w:tab w:val="left" w:pos="6412"/>
+          <w:tab w:val="left" w:pos="7328"/>
+          <w:tab w:val="left" w:pos="8244"/>
+          <w:tab w:val="left" w:pos="9160"/>
+          <w:tab w:val="left" w:pos="10076"/>
+          <w:tab w:val="left" w:pos="10992"/>
+          <w:tab w:val="left" w:pos="11908"/>
+          <w:tab w:val="left" w:pos="12824"/>
+          <w:tab w:val="left" w:pos="13740"/>
+          <w:tab w:val="left" w:pos="14656"/>
+        </w:tabs>
+        <w:rPr>
+          <w:rFonts w:eastAsia="Times New Roman" w:cstheme="minorHAnsi"/>
+          <w:color w:val="000000"/>
+          <w:kern w:val="0"/>
+          <w14:ligatures w14:val="none"/>
+        </w:rPr>
+      </w:pPr>
+      <w:proofErr w:type="spellStart"/>
+      <w:r>
+        <w:rPr>
+          <w:rFonts w:eastAsia="Times New Roman" w:cstheme="minorHAnsi"/>
+          <w:color w:val="000000"/>
+          <w:kern w:val="0"/>
+          <w14:ligatures w14:val="none"/>
+        </w:rPr>
+        <w:t>List.foreach</w:t>
+      </w:r>
+      <w:proofErr w:type="spellEnd"/>
+      <w:r>
+        <w:rPr>
+          <w:rFonts w:eastAsia="Times New Roman" w:cstheme="minorHAnsi"/>
+          <w:color w:val="000000"/>
+          <w:kern w:val="0"/>
+          <w14:ligatures w14:val="none"/>
+        </w:rPr>
+        <w:t xml:space="preserve"> ((</w:t>
+      </w:r>
+      <w:r>
+        <w:rPr>
+          <w:rFonts w:eastAsia="Times New Roman" w:cstheme="minorHAnsi"/>
+          <w:color w:val="000000"/>
+          <w:kern w:val="0"/>
+          <w14:ligatures w14:val="none"/>
+        </w:rPr>
+        <w:t xml:space="preserve">String </w:t>
+      </w:r>
+      <w:r>
+        <w:rPr>
+          <w:rFonts w:eastAsia="Times New Roman" w:cstheme="minorHAnsi"/>
+          <w:color w:val="000000"/>
+          <w:kern w:val="0"/>
+          <w14:ligatures w14:val="none"/>
+        </w:rPr>
+        <w:t xml:space="preserve">element) -&gt; </w:t>
+      </w:r>
+      <w:proofErr w:type="spellStart"/>
+      <w:r>
+        <w:rPr>
+          <w:rFonts w:eastAsia="Times New Roman" w:cstheme="minorHAnsi"/>
+          <w:color w:val="000000"/>
+          <w:kern w:val="0"/>
+          <w14:ligatures w14:val="none"/>
+        </w:rPr>
+        <w:t>System.out.println</w:t>
+      </w:r>
+      <w:proofErr w:type="spellEnd"/>
+      <w:r>
+        <w:rPr>
+          <w:rFonts w:eastAsia="Times New Roman" w:cstheme="minorHAnsi"/>
+          <w:color w:val="000000"/>
+          <w:kern w:val="0"/>
+          <w14:ligatures w14:val="none"/>
+        </w:rPr>
+        <w:t>(element)) //valid</w:t>
+      </w:r>
+    </w:p>
+    <w:p>
+      <w:pPr>
+        <w:shd w:val="clear" w:color="auto" w:fill="FFFFFF"/>
+        <w:tabs>
+          <w:tab w:val="left" w:pos="916"/>
+          <w:tab w:val="left" w:pos="1832"/>
+          <w:tab w:val="left" w:pos="2748"/>
+          <w:tab w:val="left" w:pos="3664"/>
+          <w:tab w:val="left" w:pos="4580"/>
+          <w:tab w:val="left" w:pos="5496"/>
+          <w:tab w:val="left" w:pos="6412"/>
+          <w:tab w:val="left" w:pos="7328"/>
+          <w:tab w:val="left" w:pos="8244"/>
+          <w:tab w:val="left" w:pos="9160"/>
+          <w:tab w:val="left" w:pos="10076"/>
+          <w:tab w:val="left" w:pos="10992"/>
+          <w:tab w:val="left" w:pos="11908"/>
+          <w:tab w:val="left" w:pos="12824"/>
+          <w:tab w:val="left" w:pos="13740"/>
+          <w:tab w:val="left" w:pos="14656"/>
+        </w:tabs>
+        <w:rPr>
+          <w:rFonts w:eastAsia="Times New Roman" w:cstheme="minorHAnsi"/>
+          <w:color w:val="000000"/>
+          <w:kern w:val="0"/>
+          <w14:ligatures w14:val="none"/>
+        </w:rPr>
+      </w:pPr>
+      <w:proofErr w:type="spellStart"/>
+      <w:r>
+        <w:rPr>
+          <w:rFonts w:eastAsia="Times New Roman" w:cstheme="minorHAnsi"/>
+          <w:color w:val="000000"/>
+          <w:kern w:val="0"/>
+          <w14:ligatures w14:val="none"/>
+        </w:rPr>
+        <w:t>List.foreach</w:t>
+      </w:r>
+      <w:proofErr w:type="spellEnd"/>
+      <w:r>
+        <w:rPr>
+          <w:rFonts w:eastAsia="Times New Roman" w:cstheme="minorHAnsi"/>
+          <w:color w:val="000000"/>
+          <w:kern w:val="0"/>
+          <w14:ligatures w14:val="none"/>
+        </w:rPr>
+        <w:t xml:space="preserve"> ((</w:t>
+      </w:r>
+      <w:r>
+        <w:rPr>
+          <w:rFonts w:eastAsia="Times New Roman" w:cstheme="minorHAnsi"/>
+          <w:color w:val="000000"/>
+          <w:kern w:val="0"/>
+          <w14:ligatures w14:val="none"/>
+        </w:rPr>
+        <w:t xml:space="preserve">var </w:t>
+      </w:r>
+      <w:r>
+        <w:rPr>
+          <w:rFonts w:eastAsia="Times New Roman" w:cstheme="minorHAnsi"/>
+          <w:color w:val="000000"/>
+          <w:kern w:val="0"/>
+          <w14:ligatures w14:val="none"/>
+        </w:rPr>
+        <w:t xml:space="preserve">element) -&gt; </w:t>
+      </w:r>
+      <w:proofErr w:type="spellStart"/>
+      <w:r>
+        <w:rPr>
+          <w:rFonts w:eastAsia="Times New Roman" w:cstheme="minorHAnsi"/>
+          <w:color w:val="000000"/>
+          <w:kern w:val="0"/>
+          <w14:ligatures w14:val="none"/>
+        </w:rPr>
+        <w:t>System.out.println</w:t>
+      </w:r>
+      <w:proofErr w:type="spellEnd"/>
+      <w:r>
+        <w:rPr>
+          <w:rFonts w:eastAsia="Times New Roman" w:cstheme="minorHAnsi"/>
+          <w:color w:val="000000"/>
+          <w:kern w:val="0"/>
+          <w14:ligatures w14:val="none"/>
+        </w:rPr>
+        <w:t>(element)) //valid</w:t>
+      </w:r>
+    </w:p>
+    <w:p>
+      <w:pPr>
+        <w:shd w:val="clear" w:color="auto" w:fill="FFFFFF"/>
+        <w:tabs>
+          <w:tab w:val="left" w:pos="916"/>
+          <w:tab w:val="left" w:pos="1832"/>
+          <w:tab w:val="left" w:pos="2748"/>
+          <w:tab w:val="left" w:pos="3664"/>
+          <w:tab w:val="left" w:pos="4580"/>
+          <w:tab w:val="left" w:pos="5496"/>
+          <w:tab w:val="left" w:pos="6412"/>
+          <w:tab w:val="left" w:pos="7328"/>
+          <w:tab w:val="left" w:pos="8244"/>
+          <w:tab w:val="left" w:pos="9160"/>
+          <w:tab w:val="left" w:pos="10076"/>
+          <w:tab w:val="left" w:pos="10992"/>
+          <w:tab w:val="left" w:pos="11908"/>
+          <w:tab w:val="left" w:pos="12824"/>
+          <w:tab w:val="left" w:pos="13740"/>
+          <w:tab w:val="left" w:pos="14656"/>
+        </w:tabs>
+        <w:rPr>
+          <w:rFonts w:eastAsia="Times New Roman" w:cstheme="minorHAnsi"/>
+          <w:color w:val="000000"/>
+          <w:kern w:val="0"/>
+          <w14:ligatures w14:val="none"/>
+        </w:rPr>
+      </w:pPr>
+    </w:p>
+    <w:p>
+      <w:pPr>
+        <w:shd w:val="clear" w:color="auto" w:fill="FFFFFF"/>
+        <w:tabs>
+          <w:tab w:val="left" w:pos="916"/>
+          <w:tab w:val="left" w:pos="1832"/>
+          <w:tab w:val="left" w:pos="2748"/>
+          <w:tab w:val="left" w:pos="3664"/>
+          <w:tab w:val="left" w:pos="4580"/>
+          <w:tab w:val="left" w:pos="5496"/>
+          <w:tab w:val="left" w:pos="6412"/>
+          <w:tab w:val="left" w:pos="7328"/>
+          <w:tab w:val="left" w:pos="8244"/>
+          <w:tab w:val="left" w:pos="9160"/>
+          <w:tab w:val="left" w:pos="10076"/>
+          <w:tab w:val="left" w:pos="10992"/>
+          <w:tab w:val="left" w:pos="11908"/>
+          <w:tab w:val="left" w:pos="12824"/>
+          <w:tab w:val="left" w:pos="13740"/>
+          <w:tab w:val="left" w:pos="14656"/>
+        </w:tabs>
+        <w:rPr>
+          <w:rFonts w:eastAsia="Times New Roman" w:cstheme="minorHAnsi"/>
+          <w:color w:val="000000"/>
+          <w:kern w:val="0"/>
+          <w14:ligatures w14:val="none"/>
+        </w:rPr>
+      </w:pPr>
+      <w:r>
+        <w:rPr>
+          <w:rFonts w:eastAsia="Times New Roman" w:cstheme="minorHAnsi"/>
+          <w:color w:val="000000"/>
+          <w:kern w:val="0"/>
+          <w14:ligatures w14:val="none"/>
+        </w:rPr>
+        <w:t xml:space="preserve">Use of </w:t>
+      </w:r>
+      <w:proofErr w:type="spellStart"/>
+      <w:r>
+        <w:rPr>
+          <w:rFonts w:eastAsia="Times New Roman" w:cstheme="minorHAnsi"/>
+          <w:color w:val="000000"/>
+          <w:kern w:val="0"/>
+          <w14:ligatures w14:val="none"/>
+        </w:rPr>
+        <w:t>Lmabda</w:t>
+      </w:r>
+      <w:proofErr w:type="spellEnd"/>
+      <w:r>
+        <w:rPr>
+          <w:rFonts w:eastAsia="Times New Roman" w:cstheme="minorHAnsi"/>
+          <w:color w:val="000000"/>
+          <w:kern w:val="0"/>
+          <w14:ligatures w14:val="none"/>
+        </w:rPr>
+        <w:t xml:space="preserve"> expression variations, the Lambda body:</w:t>
+      </w:r>
+    </w:p>
+    <w:p>
+      <w:pPr>
+        <w:pStyle w:val="HTMLPreformatted"/>
+        <w:shd w:val="clear" w:color="auto" w:fill="FFFFFF"/>
+        <w:rPr>
+          <w:color w:val="000000"/>
+        </w:rPr>
+      </w:pPr>
+      <w:proofErr w:type="spellStart"/>
+      <w:proofErr w:type="gramStart"/>
+      <w:r>
+        <w:rPr>
+          <w:color w:val="000000"/>
+        </w:rPr>
+        <w:t>list.forEach</w:t>
+      </w:r>
+      <w:proofErr w:type="spellEnd"/>
+      <w:proofErr w:type="gramEnd"/>
+      <w:r>
+        <w:rPr>
+          <w:color w:val="000000"/>
+        </w:rPr>
+        <w:t>((</w:t>
+      </w:r>
+      <w:r>
+        <w:rPr>
+          <w:b/>
+          <w:bCs/>
+          <w:color w:val="000080"/>
+        </w:rPr>
+        <w:t xml:space="preserve">var </w:t>
+      </w:r>
+      <w:proofErr w:type="spellStart"/>
+      <w:r>
+        <w:rPr>
+          <w:color w:val="000000"/>
+        </w:rPr>
+        <w:t>myString</w:t>
+      </w:r>
+      <w:proofErr w:type="spellEnd"/>
+      <w:r>
+        <w:rPr>
+          <w:color w:val="000000"/>
+        </w:rPr>
+        <w:t xml:space="preserve">) -&gt; </w:t>
+      </w:r>
+      <w:proofErr w:type="spellStart"/>
+      <w:r>
+        <w:rPr>
+          <w:color w:val="000000"/>
+        </w:rPr>
+        <w:t>System.</w:t>
+      </w:r>
+      <w:r>
+        <w:rPr>
+          <w:b/>
+          <w:bCs/>
+          <w:i/>
+          <w:iCs/>
+          <w:color w:val="660E7A"/>
+        </w:rPr>
+        <w:t>out</w:t>
+      </w:r>
+      <w:r>
+        <w:rPr>
+          <w:color w:val="000000"/>
+        </w:rPr>
+        <w:t>.println</w:t>
+      </w:r>
+      <w:proofErr w:type="spellEnd"/>
+      <w:r>
+        <w:rPr>
+          <w:color w:val="000000"/>
+        </w:rPr>
+        <w:t>(</w:t>
+      </w:r>
+      <w:proofErr w:type="spellStart"/>
+      <w:r>
+        <w:rPr>
+          <w:color w:val="000000"/>
+        </w:rPr>
+        <w:t>myString</w:t>
+      </w:r>
+      <w:proofErr w:type="spellEnd"/>
+      <w:r>
+        <w:rPr>
+          <w:color w:val="000000"/>
+        </w:rPr>
+        <w:t>));</w:t>
+      </w:r>
+      <w:r>
+        <w:rPr>
+          <w:color w:val="000000"/>
+        </w:rPr>
+        <w:t>//valid</w:t>
+      </w:r>
+    </w:p>
+    <w:p>
+      <w:pPr>
+        <w:pStyle w:val="HTMLPreformatted"/>
+        <w:shd w:val="clear" w:color="auto" w:fill="FFFFFF"/>
+        <w:rPr>
+          <w:color w:val="000000"/>
+        </w:rPr>
+      </w:pPr>
+    </w:p>
+    <w:p>
+      <w:pPr>
+        <w:pStyle w:val="HTMLPreformatted"/>
+        <w:shd w:val="clear" w:color="auto" w:fill="FFFFFF"/>
+        <w:rPr>
+          <w:color w:val="000000"/>
+        </w:rPr>
+      </w:pPr>
+      <w:proofErr w:type="spellStart"/>
+      <w:proofErr w:type="gramStart"/>
+      <w:r>
+        <w:rPr>
+          <w:color w:val="000000"/>
+        </w:rPr>
+        <w:t>list.forEach</w:t>
+      </w:r>
+      <w:proofErr w:type="spellEnd"/>
+      <w:proofErr w:type="gramEnd"/>
+      <w:r>
+        <w:rPr>
+          <w:color w:val="000000"/>
+        </w:rPr>
+        <w:t>((</w:t>
+      </w:r>
+      <w:r>
+        <w:rPr>
+          <w:b/>
+          <w:bCs/>
+          <w:color w:val="000080"/>
+        </w:rPr>
+        <w:t xml:space="preserve">var </w:t>
+      </w:r>
+      <w:proofErr w:type="spellStart"/>
+      <w:r>
+        <w:rPr>
+          <w:color w:val="000000"/>
+        </w:rPr>
+        <w:t>myString</w:t>
+      </w:r>
+      <w:proofErr w:type="spellEnd"/>
+      <w:r>
+        <w:rPr>
+          <w:color w:val="000000"/>
+        </w:rPr>
+        <w:t>) -&gt; {</w:t>
+      </w:r>
+      <w:r>
+        <w:rPr>
+          <w:color w:val="000000"/>
+        </w:rPr>
+        <w:br/>
+        <w:t xml:space="preserve">    </w:t>
+      </w:r>
+      <w:r>
+        <w:rPr>
+          <w:b/>
+          <w:bCs/>
+          <w:color w:val="000080"/>
+        </w:rPr>
+        <w:t xml:space="preserve">char </w:t>
+      </w:r>
+      <w:r>
+        <w:rPr>
+          <w:color w:val="000000"/>
+        </w:rPr>
+        <w:t xml:space="preserve">first = </w:t>
+      </w:r>
+      <w:proofErr w:type="spellStart"/>
+      <w:r>
+        <w:rPr>
+          <w:color w:val="000000"/>
+        </w:rPr>
+        <w:t>myString.charAt</w:t>
+      </w:r>
+      <w:proofErr w:type="spellEnd"/>
+      <w:r>
+        <w:rPr>
+          <w:color w:val="000000"/>
+        </w:rPr>
+        <w:t>(</w:t>
+      </w:r>
+      <w:r>
+        <w:rPr>
+          <w:color w:val="0000FF"/>
+        </w:rPr>
+        <w:t>0</w:t>
+      </w:r>
+      <w:r>
+        <w:rPr>
+          <w:color w:val="000000"/>
+        </w:rPr>
+        <w:t>);</w:t>
+      </w:r>
+      <w:r>
+        <w:rPr>
+          <w:color w:val="000000"/>
+        </w:rPr>
+        <w:br/>
+        <w:t xml:space="preserve">    </w:t>
+      </w:r>
+      <w:proofErr w:type="spellStart"/>
+      <w:r>
+        <w:rPr>
+          <w:color w:val="000000"/>
+        </w:rPr>
+        <w:t>System.</w:t>
+      </w:r>
+      <w:r>
+        <w:rPr>
+          <w:b/>
+          <w:bCs/>
+          <w:i/>
+          <w:iCs/>
+          <w:color w:val="660E7A"/>
+        </w:rPr>
+        <w:t>out</w:t>
+      </w:r>
+      <w:r>
+        <w:rPr>
+          <w:color w:val="000000"/>
+        </w:rPr>
+        <w:t>.println</w:t>
+      </w:r>
+      <w:proofErr w:type="spellEnd"/>
+      <w:r>
+        <w:rPr>
+          <w:color w:val="000000"/>
+        </w:rPr>
+        <w:t>(</w:t>
+      </w:r>
+      <w:proofErr w:type="spellStart"/>
+      <w:r>
+        <w:rPr>
+          <w:color w:val="000000"/>
+        </w:rPr>
+        <w:t>myString</w:t>
+      </w:r>
+      <w:proofErr w:type="spellEnd"/>
+      <w:r>
+        <w:rPr>
+          <w:color w:val="000000"/>
+        </w:rPr>
+        <w:t xml:space="preserve"> + </w:t>
+      </w:r>
+      <w:r>
+        <w:rPr>
+          <w:b/>
+          <w:bCs/>
+          <w:color w:val="008000"/>
+        </w:rPr>
+        <w:t xml:space="preserve">" means " </w:t>
+      </w:r>
+      <w:r>
+        <w:rPr>
+          <w:color w:val="000000"/>
+        </w:rPr>
+        <w:t>+ first);</w:t>
+      </w:r>
+      <w:r>
+        <w:rPr>
+          <w:color w:val="000000"/>
+        </w:rPr>
+        <w:br/>
+        <w:t>});</w:t>
+      </w:r>
+      <w:r>
+        <w:rPr>
+          <w:color w:val="000000"/>
+        </w:rPr>
+        <w:t xml:space="preserve"> //valid</w:t>
+      </w:r>
+    </w:p>
+    <w:p>
+      <w:pPr>
+        <w:pStyle w:val="HTMLPreformatted"/>
+        <w:shd w:val="clear" w:color="auto" w:fill="FFFFFF"/>
+        <w:rPr>
+          <w:color w:val="000000"/>
+        </w:rPr>
+      </w:pPr>
+    </w:p>
+    <w:p>
+      <w:pPr>
+        <w:pStyle w:val="HTMLPreformatted"/>
+        <w:shd w:val="clear" w:color="auto" w:fill="FFFFFF"/>
+        <w:rPr>
+          <w:color w:val="000000"/>
+        </w:rPr>
+      </w:pPr>
+    </w:p>
+    <w:p>
+      <w:pPr>
+        <w:pStyle w:val="HTMLPreformatted"/>
+        <w:shd w:val="clear" w:color="auto" w:fill="FFFFFF"/>
+        <w:rPr>
+          <w:color w:val="000000"/>
+        </w:rPr>
+      </w:pPr>
+    </w:p>
+    <w:p>
+      <w:pPr>
+        <w:pStyle w:val="HTMLPreformatted"/>
+        <w:shd w:val="clear" w:color="auto" w:fill="FFFFFF"/>
+        <w:rPr>
+          <w:color w:val="000000"/>
+        </w:rPr>
+      </w:pPr>
+    </w:p>
+    <w:p>
+      <w:pPr>
+        <w:pStyle w:val="HTMLPreformatted"/>
+        <w:shd w:val="clear" w:color="auto" w:fill="FFFFFF"/>
+        <w:rPr>
+          <w:color w:val="000000"/>
+        </w:rPr>
+      </w:pPr>
+    </w:p>
+    <w:p>
+      <w:pPr>
+        <w:pStyle w:val="HTMLPreformatted"/>
+        <w:shd w:val="clear" w:color="auto" w:fill="FFFFFF"/>
+        <w:rPr>
+          <w:color w:val="000000"/>
+        </w:rPr>
+      </w:pPr>
+    </w:p>
+    <w:p>
+      <w:pPr>
+        <w:shd w:val="clear" w:color="auto" w:fill="FFFFFF"/>
+        <w:tabs>
+          <w:tab w:val="left" w:pos="916"/>
+          <w:tab w:val="left" w:pos="1832"/>
+          <w:tab w:val="left" w:pos="2748"/>
+          <w:tab w:val="left" w:pos="3664"/>
+          <w:tab w:val="left" w:pos="4580"/>
+          <w:tab w:val="left" w:pos="5496"/>
+          <w:tab w:val="left" w:pos="6412"/>
+          <w:tab w:val="left" w:pos="7328"/>
+          <w:tab w:val="left" w:pos="8244"/>
+          <w:tab w:val="left" w:pos="9160"/>
+          <w:tab w:val="left" w:pos="10076"/>
+          <w:tab w:val="left" w:pos="10992"/>
+          <w:tab w:val="left" w:pos="11908"/>
+          <w:tab w:val="left" w:pos="12824"/>
+          <w:tab w:val="left" w:pos="13740"/>
+          <w:tab w:val="left" w:pos="14656"/>
+        </w:tabs>
+        <w:rPr>
+          <w:rFonts w:eastAsia="Times New Roman" w:cstheme="minorHAnsi"/>
+          <w:color w:val="000000"/>
+          <w:kern w:val="0"/>
+          <w14:ligatures w14:val="none"/>
+        </w:rPr>
+      </w:pPr>
+    </w:p>
+    <w:p>
+      <w:pPr>
+        <w:shd w:val="clear" w:color="auto" w:fill="FFFFFF"/>
+        <w:tabs>
+          <w:tab w:val="left" w:pos="916"/>
+          <w:tab w:val="left" w:pos="1832"/>
+          <w:tab w:val="left" w:pos="2748"/>
+          <w:tab w:val="left" w:pos="3664"/>
+          <w:tab w:val="left" w:pos="4580"/>
+          <w:tab w:val="left" w:pos="5496"/>
+          <w:tab w:val="left" w:pos="6412"/>
+          <w:tab w:val="left" w:pos="7328"/>
+          <w:tab w:val="left" w:pos="8244"/>
+          <w:tab w:val="left" w:pos="9160"/>
+          <w:tab w:val="left" w:pos="10076"/>
+          <w:tab w:val="left" w:pos="10992"/>
+          <w:tab w:val="left" w:pos="11908"/>
+          <w:tab w:val="left" w:pos="12824"/>
+          <w:tab w:val="left" w:pos="13740"/>
+          <w:tab w:val="left" w:pos="14656"/>
+        </w:tabs>
+        <w:rPr>
+          <w:rFonts w:eastAsia="Times New Roman" w:cstheme="minorHAnsi"/>
+          <w:color w:val="000000"/>
+          <w:kern w:val="0"/>
+          <w14:ligatures w14:val="none"/>
+        </w:rPr>
+      </w:pPr>
+    </w:p>
+    <w:p>
+      <w:pPr>
+        <w:shd w:val="clear" w:color="auto" w:fill="FFFFFF"/>
+        <w:tabs>
+          <w:tab w:val="left" w:pos="916"/>
+          <w:tab w:val="left" w:pos="1832"/>
+          <w:tab w:val="left" w:pos="2748"/>
+          <w:tab w:val="left" w:pos="3664"/>
+          <w:tab w:val="left" w:pos="4580"/>
+          <w:tab w:val="left" w:pos="5496"/>
+          <w:tab w:val="left" w:pos="6412"/>
+          <w:tab w:val="left" w:pos="7328"/>
+          <w:tab w:val="left" w:pos="8244"/>
+          <w:tab w:val="left" w:pos="9160"/>
+          <w:tab w:val="left" w:pos="10076"/>
+          <w:tab w:val="left" w:pos="10992"/>
+          <w:tab w:val="left" w:pos="11908"/>
+          <w:tab w:val="left" w:pos="12824"/>
+          <w:tab w:val="left" w:pos="13740"/>
+          <w:tab w:val="left" w:pos="14656"/>
+        </w:tabs>
+        <w:rPr>
+          <w:rFonts w:eastAsia="Times New Roman" w:cstheme="minorHAnsi"/>
+          <w:color w:val="000000"/>
+          <w:kern w:val="0"/>
+          <w14:ligatures w14:val="none"/>
+        </w:rPr>
+      </w:pPr>
+    </w:p>
+    <w:p>
+      <w:pPr>
+        <w:shd w:val="clear" w:color="auto" w:fill="FFFFFF"/>
+        <w:tabs>
+          <w:tab w:val="left" w:pos="916"/>
+          <w:tab w:val="left" w:pos="1832"/>
+          <w:tab w:val="left" w:pos="2748"/>
+          <w:tab w:val="left" w:pos="3664"/>
+          <w:tab w:val="left" w:pos="4580"/>
+          <w:tab w:val="left" w:pos="5496"/>
+          <w:tab w:val="left" w:pos="6412"/>
+          <w:tab w:val="left" w:pos="7328"/>
+          <w:tab w:val="left" w:pos="8244"/>
+          <w:tab w:val="left" w:pos="9160"/>
+          <w:tab w:val="left" w:pos="10076"/>
+          <w:tab w:val="left" w:pos="10992"/>
+          <w:tab w:val="left" w:pos="11908"/>
+          <w:tab w:val="left" w:pos="12824"/>
+          <w:tab w:val="left" w:pos="13740"/>
+          <w:tab w:val="left" w:pos="14656"/>
+        </w:tabs>
+        <w:rPr>
+          <w:rFonts w:eastAsia="Times New Roman" w:cstheme="minorHAnsi"/>
+          <w:color w:val="000000"/>
+          <w:kern w:val="0"/>
+          <w14:ligatures w14:val="none"/>
+        </w:rPr>
+      </w:pPr>
+    </w:p>
+    <w:p>
+      <w:pPr>
+        <w:spacing w:line="276" w:lineRule="auto"/>
+      </w:pPr>
     </w:p>
     <w:sectPr>
       <w:pgSz w:w="12240" w:h="15840"/>
@@ -510,6 +2362,57 @@
     <w:semiHidden/>
     <w:unhideWhenUsed/>
   </w:style>
+  <w:style w:type="paragraph" w:styleId="HTMLPreformatted">
+    <w:name w:val="HTML Preformatted"/>
+    <w:basedOn w:val="Normal"/>
+    <w:link w:val="HTMLPreformattedChar"/>
+    <w:uiPriority w:val="99"/>
+    <w:semiHidden/>
+    <w:unhideWhenUsed/>
+    <w:rsid w:val="003B310D"/>
+    <w:pPr>
+      <w:tabs>
+        <w:tab w:val="left" w:pos="916"/>
+        <w:tab w:val="left" w:pos="1832"/>
+        <w:tab w:val="left" w:pos="2748"/>
+        <w:tab w:val="left" w:pos="3664"/>
+        <w:tab w:val="left" w:pos="4580"/>
+        <w:tab w:val="left" w:pos="5496"/>
+        <w:tab w:val="left" w:pos="6412"/>
+        <w:tab w:val="left" w:pos="7328"/>
+        <w:tab w:val="left" w:pos="8244"/>
+        <w:tab w:val="left" w:pos="9160"/>
+        <w:tab w:val="left" w:pos="10076"/>
+        <w:tab w:val="left" w:pos="10992"/>
+        <w:tab w:val="left" w:pos="11908"/>
+        <w:tab w:val="left" w:pos="12824"/>
+        <w:tab w:val="left" w:pos="13740"/>
+        <w:tab w:val="left" w:pos="14656"/>
+      </w:tabs>
+    </w:pPr>
+    <w:rPr>
+      <w:rFonts w:ascii="Courier New" w:eastAsia="Times New Roman" w:hAnsi="Courier New" w:cs="Courier New"/>
+      <w:kern w:val="0"/>
+      <w:sz w:val="20"/>
+      <w:szCs w:val="20"/>
+      <w14:ligatures w14:val="none"/>
+    </w:rPr>
+  </w:style>
+  <w:style w:type="character" w:customStyle="1" w:styleId="HTMLPreformattedChar">
+    <w:name w:val="HTML Preformatted Char"/>
+    <w:basedOn w:val="DefaultParagraphFont"/>
+    <w:link w:val="HTMLPreformatted"/>
+    <w:uiPriority w:val="99"/>
+    <w:semiHidden/>
+    <w:rsid w:val="003B310D"/>
+    <w:rPr>
+      <w:rFonts w:ascii="Courier New" w:eastAsia="Times New Roman" w:hAnsi="Courier New" w:cs="Courier New"/>
+      <w:kern w:val="0"/>
+      <w:sz w:val="20"/>
+      <w:szCs w:val="20"/>
+      <w14:ligatures w14:val="none"/>
+    </w:rPr>
+  </w:style>
 </w:styles>
 </file>
 

</xml_diff>

<commit_message>
maniplulation of arguments in Lambda expression
</commit_message>
<xml_diff>
--- a/LambdaExpressionsFunctionalnterfacesMethodReference/Lambda Expressions, Functional Interfaces, Method Reference.docx
+++ b/LambdaExpressionsFunctionalnterfacesMethodReference/Lambda Expressions, Functional Interfaces, Method Reference.docx
@@ -2,9 +2,27 @@
 <file path=word/document.xml><?xml version="1.0" encoding="utf-8"?>
 <w:document xmlns:wpc="http://schemas.microsoft.com/office/word/2010/wordprocessingCanvas" xmlns:cx="http://schemas.microsoft.com/office/drawing/2014/chartex" xmlns:cx1="http://schemas.microsoft.com/office/drawing/2015/9/8/chartex" xmlns:cx2="http://schemas.microsoft.com/office/drawing/2015/10/21/chartex" xmlns:cx3="http://schemas.microsoft.com/office/drawing/2016/5/9/chartex" xmlns:cx4="http://schemas.microsoft.com/office/drawing/2016/5/10/chartex" xmlns:cx5="http://schemas.microsoft.com/office/drawing/2016/5/11/chartex" xmlns:cx6="http://schemas.microsoft.com/office/drawing/2016/5/12/chartex" xmlns:cx7="http://schemas.microsoft.com/office/drawing/2016/5/13/chartex" xmlns:cx8="http://schemas.microsoft.com/office/drawing/2016/5/14/chartex" xmlns:mc="http://schemas.openxmlformats.org/markup-compatibility/2006" xmlns:aink="http://schemas.microsoft.com/office/drawing/2016/ink" xmlns:am3d="http://schemas.microsoft.com/office/drawing/2017/model3d" xmlns:o="urn:schemas-microsoft-com:office:office" xmlns:oel="http://schemas.microsoft.com/office/2019/extlst" xmlns:r="http://schemas.openxmlformats.org/officeDocument/2006/relationships" xmlns:m="http://schemas.openxmlformats.org/officeDocument/2006/math" xmlns:v="urn:schemas-microsoft-com:vml" xmlns:wp14="http://schemas.microsoft.com/office/word/2010/wordprocessingDrawing" xmlns:wp="http://schemas.openxmlformats.org/drawingml/2006/wordprocessingDrawing" xmlns:w10="urn:schemas-microsoft-com:office:word" xmlns:w="http://schemas.openxmlformats.org/wordprocessingml/2006/main" xmlns:w14="http://schemas.microsoft.com/office/word/2010/wordml" xmlns:w15="http://schemas.microsoft.com/office/word/2012/wordml" xmlns:w16cex="http://schemas.microsoft.com/office/word/2018/wordml/cex" xmlns:w16cid="http://schemas.microsoft.com/office/word/2016/wordml/cid" xmlns:w16="http://schemas.microsoft.com/office/word/2018/wordml" xmlns:w16sdtdh="http://schemas.microsoft.com/office/word/2020/wordml/sdtdatahash" xmlns:w16se="http://schemas.microsoft.com/office/word/2015/wordml/symex" xmlns:wpg="http://schemas.microsoft.com/office/word/2010/wordprocessingGroup" xmlns:wpi="http://schemas.microsoft.com/office/word/2010/wordprocessingInk" xmlns:wne="http://schemas.microsoft.com/office/word/2006/wordml" xmlns:wps="http://schemas.microsoft.com/office/word/2010/wordprocessingShape" mc:Ignorable="w14 w15 w16se w16cid w16 w16cex w16sdtdh wp14">
   <w:body>
-    <w:p/>
-    <w:p/>
-    <w:p/>
+    <w:p>
+      <w:pPr>
+        <w:rPr>
+          <w:rFonts w:cstheme="minorHAnsi"/>
+        </w:rPr>
+      </w:pPr>
+    </w:p>
+    <w:p>
+      <w:pPr>
+        <w:rPr>
+          <w:rFonts w:cstheme="minorHAnsi"/>
+        </w:rPr>
+      </w:pPr>
+    </w:p>
+    <w:p>
+      <w:pPr>
+        <w:rPr>
+          <w:rFonts w:cstheme="minorHAnsi"/>
+        </w:rPr>
+      </w:pPr>
+    </w:p>
     <w:p>
       <w:pPr>
         <w:rPr>
@@ -414,16 +432,7 @@
           <w:kern w:val="0"/>
           <w14:ligatures w14:val="none"/>
         </w:rPr>
-        <w:t xml:space="preserve">. </w:t>
-      </w:r>
-      <w:r>
-        <w:rPr>
-          <w:rFonts w:eastAsia="Times New Roman" w:cstheme="minorHAnsi"/>
-          <w:color w:val="000000"/>
-          <w:kern w:val="0"/>
-          <w14:ligatures w14:val="none"/>
-        </w:rPr>
-        <w:t xml:space="preserve">Java takes its clue from the reference type, in the context of the Lambda expression usage. </w:t>
+        <w:t xml:space="preserve">. Java takes its clue from the reference type, in the context of the Lambda expression usage. </w:t>
       </w:r>
     </w:p>
     <w:p>
@@ -1390,6 +1399,365 @@
     </w:p>
     <w:p>
       <w:pPr>
+        <w:pStyle w:val="HTMLPreformatted"/>
+        <w:shd w:val="clear" w:color="auto" w:fill="FFFFFF"/>
+        <w:rPr>
+          <w:rFonts w:asciiTheme="minorHAnsi" w:hAnsiTheme="minorHAnsi" w:cstheme="minorHAnsi"/>
+          <w:color w:val="000000"/>
+          <w:sz w:val="24"/>
+          <w:szCs w:val="24"/>
+        </w:rPr>
+      </w:pPr>
+      <w:r>
+        <w:rPr>
+          <w:rFonts w:asciiTheme="minorHAnsi" w:hAnsiTheme="minorHAnsi" w:cstheme="minorHAnsi"/>
+          <w:b/>
+          <w:bCs/>
+          <w:color w:val="000080"/>
+          <w:sz w:val="24"/>
+          <w:szCs w:val="24"/>
+        </w:rPr>
+        <w:t xml:space="preserve">int </w:t>
+      </w:r>
+      <w:r>
+        <w:rPr>
+          <w:rFonts w:asciiTheme="minorHAnsi" w:hAnsiTheme="minorHAnsi" w:cstheme="minorHAnsi"/>
+          <w:color w:val="000000"/>
+          <w:sz w:val="24"/>
+          <w:szCs w:val="24"/>
+        </w:rPr>
+        <w:t xml:space="preserve">result = </w:t>
+      </w:r>
+      <w:proofErr w:type="gramStart"/>
+      <w:r>
+        <w:rPr>
+          <w:rFonts w:asciiTheme="minorHAnsi" w:hAnsiTheme="minorHAnsi" w:cstheme="minorHAnsi"/>
+          <w:i/>
+          <w:iCs/>
+          <w:color w:val="000000"/>
+          <w:sz w:val="24"/>
+          <w:szCs w:val="24"/>
+        </w:rPr>
+        <w:t>calculator</w:t>
+      </w:r>
+      <w:r>
+        <w:rPr>
+          <w:rFonts w:asciiTheme="minorHAnsi" w:hAnsiTheme="minorHAnsi" w:cstheme="minorHAnsi"/>
+          <w:color w:val="000000"/>
+          <w:sz w:val="24"/>
+          <w:szCs w:val="24"/>
+        </w:rPr>
+        <w:t>(</w:t>
+      </w:r>
+      <w:proofErr w:type="gramEnd"/>
+      <w:r>
+        <w:rPr>
+          <w:rFonts w:asciiTheme="minorHAnsi" w:hAnsiTheme="minorHAnsi" w:cstheme="minorHAnsi"/>
+          <w:color w:val="000000"/>
+          <w:sz w:val="24"/>
+          <w:szCs w:val="24"/>
+        </w:rPr>
+        <w:t>(</w:t>
+      </w:r>
+      <w:r>
+        <w:rPr>
+          <w:rFonts w:asciiTheme="minorHAnsi" w:hAnsiTheme="minorHAnsi" w:cstheme="minorHAnsi"/>
+          <w:b/>
+          <w:bCs/>
+          <w:color w:val="000080"/>
+          <w:sz w:val="24"/>
+          <w:szCs w:val="24"/>
+        </w:rPr>
+        <w:t xml:space="preserve">var </w:t>
+      </w:r>
+      <w:r>
+        <w:rPr>
+          <w:rFonts w:asciiTheme="minorHAnsi" w:hAnsiTheme="minorHAnsi" w:cstheme="minorHAnsi"/>
+          <w:color w:val="000000"/>
+          <w:sz w:val="24"/>
+          <w:szCs w:val="24"/>
+        </w:rPr>
+        <w:t xml:space="preserve">a, </w:t>
+      </w:r>
+      <w:r>
+        <w:rPr>
+          <w:rFonts w:asciiTheme="minorHAnsi" w:hAnsiTheme="minorHAnsi" w:cstheme="minorHAnsi"/>
+          <w:b/>
+          <w:bCs/>
+          <w:color w:val="000080"/>
+          <w:sz w:val="24"/>
+          <w:szCs w:val="24"/>
+        </w:rPr>
+        <w:t xml:space="preserve">var </w:t>
+      </w:r>
+      <w:r>
+        <w:rPr>
+          <w:rFonts w:asciiTheme="minorHAnsi" w:hAnsiTheme="minorHAnsi" w:cstheme="minorHAnsi"/>
+          <w:color w:val="000000"/>
+          <w:sz w:val="24"/>
+          <w:szCs w:val="24"/>
+        </w:rPr>
+        <w:t>b) -&gt; {</w:t>
+      </w:r>
+      <w:r>
+        <w:rPr>
+          <w:rFonts w:asciiTheme="minorHAnsi" w:hAnsiTheme="minorHAnsi" w:cstheme="minorHAnsi"/>
+          <w:b/>
+          <w:bCs/>
+          <w:color w:val="000080"/>
+          <w:sz w:val="24"/>
+          <w:szCs w:val="24"/>
+        </w:rPr>
+        <w:t xml:space="preserve">return </w:t>
+      </w:r>
+      <w:r>
+        <w:rPr>
+          <w:rFonts w:asciiTheme="minorHAnsi" w:hAnsiTheme="minorHAnsi" w:cstheme="minorHAnsi"/>
+          <w:color w:val="000000"/>
+          <w:sz w:val="24"/>
+          <w:szCs w:val="24"/>
+        </w:rPr>
+        <w:t xml:space="preserve">a + b;}, </w:t>
+      </w:r>
+      <w:r>
+        <w:rPr>
+          <w:rFonts w:asciiTheme="minorHAnsi" w:hAnsiTheme="minorHAnsi" w:cstheme="minorHAnsi"/>
+          <w:color w:val="0000FF"/>
+          <w:sz w:val="24"/>
+          <w:szCs w:val="24"/>
+        </w:rPr>
+        <w:t>5</w:t>
+      </w:r>
+      <w:r>
+        <w:rPr>
+          <w:rFonts w:asciiTheme="minorHAnsi" w:hAnsiTheme="minorHAnsi" w:cstheme="minorHAnsi"/>
+          <w:color w:val="000000"/>
+          <w:sz w:val="24"/>
+          <w:szCs w:val="24"/>
+        </w:rPr>
+        <w:t xml:space="preserve">, </w:t>
+      </w:r>
+      <w:r>
+        <w:rPr>
+          <w:rFonts w:asciiTheme="minorHAnsi" w:hAnsiTheme="minorHAnsi" w:cstheme="minorHAnsi"/>
+          <w:color w:val="0000FF"/>
+          <w:sz w:val="24"/>
+          <w:szCs w:val="24"/>
+        </w:rPr>
+        <w:t>2</w:t>
+      </w:r>
+      <w:r>
+        <w:rPr>
+          <w:rFonts w:asciiTheme="minorHAnsi" w:hAnsiTheme="minorHAnsi" w:cstheme="minorHAnsi"/>
+          <w:color w:val="000000"/>
+          <w:sz w:val="24"/>
+          <w:szCs w:val="24"/>
+        </w:rPr>
+        <w:t>);</w:t>
+      </w:r>
+      <w:r>
+        <w:rPr>
+          <w:rFonts w:asciiTheme="minorHAnsi" w:hAnsiTheme="minorHAnsi" w:cstheme="minorHAnsi"/>
+          <w:color w:val="000000"/>
+          <w:sz w:val="24"/>
+          <w:szCs w:val="24"/>
+        </w:rPr>
+        <w:t>// valid</w:t>
+      </w:r>
+    </w:p>
+    <w:p>
+      <w:pPr>
+        <w:pStyle w:val="HTMLPreformatted"/>
+        <w:shd w:val="clear" w:color="auto" w:fill="FFFFFF"/>
+        <w:rPr>
+          <w:rFonts w:asciiTheme="minorHAnsi" w:hAnsiTheme="minorHAnsi" w:cstheme="minorHAnsi"/>
+          <w:color w:val="000000"/>
+          <w:sz w:val="24"/>
+          <w:szCs w:val="24"/>
+        </w:rPr>
+      </w:pPr>
+      <w:r>
+        <w:rPr>
+          <w:rFonts w:asciiTheme="minorHAnsi" w:hAnsiTheme="minorHAnsi" w:cstheme="minorHAnsi"/>
+          <w:b/>
+          <w:bCs/>
+          <w:color w:val="000080"/>
+          <w:sz w:val="24"/>
+          <w:szCs w:val="24"/>
+        </w:rPr>
+        <w:t xml:space="preserve">int </w:t>
+      </w:r>
+      <w:r>
+        <w:rPr>
+          <w:rFonts w:asciiTheme="minorHAnsi" w:hAnsiTheme="minorHAnsi" w:cstheme="minorHAnsi"/>
+          <w:color w:val="000000"/>
+          <w:sz w:val="24"/>
+          <w:szCs w:val="24"/>
+        </w:rPr>
+        <w:t xml:space="preserve">result = </w:t>
+      </w:r>
+      <w:proofErr w:type="gramStart"/>
+      <w:r>
+        <w:rPr>
+          <w:rFonts w:asciiTheme="minorHAnsi" w:hAnsiTheme="minorHAnsi" w:cstheme="minorHAnsi"/>
+          <w:i/>
+          <w:iCs/>
+          <w:color w:val="000000"/>
+          <w:sz w:val="24"/>
+          <w:szCs w:val="24"/>
+        </w:rPr>
+        <w:t>calculator</w:t>
+      </w:r>
+      <w:r>
+        <w:rPr>
+          <w:rFonts w:asciiTheme="minorHAnsi" w:hAnsiTheme="minorHAnsi" w:cstheme="minorHAnsi"/>
+          <w:color w:val="000000"/>
+          <w:sz w:val="24"/>
+          <w:szCs w:val="24"/>
+        </w:rPr>
+        <w:t>(</w:t>
+      </w:r>
+      <w:proofErr w:type="gramEnd"/>
+      <w:r>
+        <w:rPr>
+          <w:rFonts w:asciiTheme="minorHAnsi" w:hAnsiTheme="minorHAnsi" w:cstheme="minorHAnsi"/>
+          <w:color w:val="000000"/>
+          <w:sz w:val="24"/>
+          <w:szCs w:val="24"/>
+        </w:rPr>
+        <w:t>(</w:t>
+      </w:r>
+      <w:r>
+        <w:rPr>
+          <w:rFonts w:asciiTheme="minorHAnsi" w:hAnsiTheme="minorHAnsi" w:cstheme="minorHAnsi"/>
+          <w:b/>
+          <w:bCs/>
+          <w:color w:val="000080"/>
+          <w:sz w:val="24"/>
+          <w:szCs w:val="24"/>
+        </w:rPr>
+        <w:t xml:space="preserve">var </w:t>
+      </w:r>
+      <w:r>
+        <w:rPr>
+          <w:rFonts w:asciiTheme="minorHAnsi" w:hAnsiTheme="minorHAnsi" w:cstheme="minorHAnsi"/>
+          <w:color w:val="000000"/>
+          <w:sz w:val="24"/>
+          <w:szCs w:val="24"/>
+        </w:rPr>
+        <w:t xml:space="preserve">a, </w:t>
+      </w:r>
+      <w:r>
+        <w:rPr>
+          <w:rFonts w:asciiTheme="minorHAnsi" w:hAnsiTheme="minorHAnsi" w:cstheme="minorHAnsi"/>
+          <w:b/>
+          <w:bCs/>
+          <w:color w:val="000080"/>
+          <w:sz w:val="24"/>
+          <w:szCs w:val="24"/>
+        </w:rPr>
+        <w:t xml:space="preserve">var </w:t>
+      </w:r>
+      <w:r>
+        <w:rPr>
+          <w:rFonts w:asciiTheme="minorHAnsi" w:hAnsiTheme="minorHAnsi" w:cstheme="minorHAnsi"/>
+          <w:color w:val="000000"/>
+          <w:sz w:val="24"/>
+          <w:szCs w:val="24"/>
+        </w:rPr>
+        <w:t>b) -&gt; {</w:t>
+      </w:r>
+      <w:r>
+        <w:rPr>
+          <w:rFonts w:asciiTheme="minorHAnsi" w:hAnsiTheme="minorHAnsi" w:cstheme="minorHAnsi"/>
+          <w:b/>
+          <w:bCs/>
+          <w:color w:val="000080"/>
+          <w:sz w:val="24"/>
+          <w:szCs w:val="24"/>
+        </w:rPr>
+        <w:t xml:space="preserve">var </w:t>
+      </w:r>
+      <w:r>
+        <w:rPr>
+          <w:rFonts w:asciiTheme="minorHAnsi" w:hAnsiTheme="minorHAnsi" w:cstheme="minorHAnsi"/>
+          <w:color w:val="000000"/>
+          <w:sz w:val="24"/>
+          <w:szCs w:val="24"/>
+        </w:rPr>
+        <w:t xml:space="preserve">c = a + b; </w:t>
+      </w:r>
+      <w:r>
+        <w:rPr>
+          <w:rFonts w:asciiTheme="minorHAnsi" w:hAnsiTheme="minorHAnsi" w:cstheme="minorHAnsi"/>
+          <w:b/>
+          <w:bCs/>
+          <w:color w:val="000080"/>
+          <w:sz w:val="24"/>
+          <w:szCs w:val="24"/>
+        </w:rPr>
+        <w:t xml:space="preserve">return </w:t>
+      </w:r>
+      <w:r>
+        <w:rPr>
+          <w:rFonts w:asciiTheme="minorHAnsi" w:hAnsiTheme="minorHAnsi" w:cstheme="minorHAnsi"/>
+          <w:color w:val="000000"/>
+          <w:sz w:val="24"/>
+          <w:szCs w:val="24"/>
+        </w:rPr>
+        <w:t xml:space="preserve">c;}, </w:t>
+      </w:r>
+      <w:r>
+        <w:rPr>
+          <w:rFonts w:asciiTheme="minorHAnsi" w:hAnsiTheme="minorHAnsi" w:cstheme="minorHAnsi"/>
+          <w:color w:val="0000FF"/>
+          <w:sz w:val="24"/>
+          <w:szCs w:val="24"/>
+        </w:rPr>
+        <w:t>5</w:t>
+      </w:r>
+      <w:r>
+        <w:rPr>
+          <w:rFonts w:asciiTheme="minorHAnsi" w:hAnsiTheme="minorHAnsi" w:cstheme="minorHAnsi"/>
+          <w:color w:val="000000"/>
+          <w:sz w:val="24"/>
+          <w:szCs w:val="24"/>
+        </w:rPr>
+        <w:t xml:space="preserve">, </w:t>
+      </w:r>
+      <w:r>
+        <w:rPr>
+          <w:rFonts w:asciiTheme="minorHAnsi" w:hAnsiTheme="minorHAnsi" w:cstheme="minorHAnsi"/>
+          <w:color w:val="0000FF"/>
+          <w:sz w:val="24"/>
+          <w:szCs w:val="24"/>
+        </w:rPr>
+        <w:t>2</w:t>
+      </w:r>
+      <w:r>
+        <w:rPr>
+          <w:rFonts w:asciiTheme="minorHAnsi" w:hAnsiTheme="minorHAnsi" w:cstheme="minorHAnsi"/>
+          <w:color w:val="000000"/>
+          <w:sz w:val="24"/>
+          <w:szCs w:val="24"/>
+        </w:rPr>
+        <w:t>);</w:t>
+      </w:r>
+    </w:p>
+    <w:p>
+      <w:pPr>
+        <w:pStyle w:val="HTMLPreformatted"/>
+        <w:shd w:val="clear" w:color="auto" w:fill="FFFFFF"/>
+        <w:rPr>
+          <w:rFonts w:asciiTheme="minorHAnsi" w:hAnsiTheme="minorHAnsi" w:cstheme="minorHAnsi"/>
+          <w:color w:val="000000"/>
+          <w:sz w:val="24"/>
+          <w:szCs w:val="24"/>
+        </w:rPr>
+      </w:pPr>
+    </w:p>
+    <w:p>
+      <w:pPr>
         <w:shd w:val="clear" w:color="auto" w:fill="FFFFFF"/>
         <w:tabs>
           <w:tab w:val="left" w:pos="916"/>
@@ -1445,367 +1813,6 @@
           <w14:ligatures w14:val="none"/>
         </w:rPr>
       </w:pPr>
-      <w:r>
-        <w:rPr>
-          <w:rFonts w:eastAsia="Times New Roman" w:cstheme="minorHAnsi"/>
-          <w:color w:val="000000"/>
-          <w:kern w:val="0"/>
-          <w14:ligatures w14:val="none"/>
-        </w:rPr>
-        <w:t xml:space="preserve">Use of </w:t>
-      </w:r>
-      <w:proofErr w:type="spellStart"/>
-      <w:r>
-        <w:rPr>
-          <w:rFonts w:eastAsia="Times New Roman" w:cstheme="minorHAnsi"/>
-          <w:color w:val="000000"/>
-          <w:kern w:val="0"/>
-          <w14:ligatures w14:val="none"/>
-        </w:rPr>
-        <w:t>Lmabda</w:t>
-      </w:r>
-      <w:proofErr w:type="spellEnd"/>
-      <w:r>
-        <w:rPr>
-          <w:rFonts w:eastAsia="Times New Roman" w:cstheme="minorHAnsi"/>
-          <w:color w:val="000000"/>
-          <w:kern w:val="0"/>
-          <w14:ligatures w14:val="none"/>
-        </w:rPr>
-        <w:t xml:space="preserve"> expression variations, the Lambda body:</w:t>
-      </w:r>
-    </w:p>
-    <w:p>
-      <w:pPr>
-        <w:pStyle w:val="HTMLPreformatted"/>
-        <w:shd w:val="clear" w:color="auto" w:fill="FFFFFF"/>
-        <w:rPr>
-          <w:color w:val="000000"/>
-        </w:rPr>
-      </w:pPr>
-      <w:proofErr w:type="spellStart"/>
-      <w:proofErr w:type="gramStart"/>
-      <w:r>
-        <w:rPr>
-          <w:color w:val="000000"/>
-        </w:rPr>
-        <w:t>list.forEach</w:t>
-      </w:r>
-      <w:proofErr w:type="spellEnd"/>
-      <w:proofErr w:type="gramEnd"/>
-      <w:r>
-        <w:rPr>
-          <w:color w:val="000000"/>
-        </w:rPr>
-        <w:t>((</w:t>
-      </w:r>
-      <w:r>
-        <w:rPr>
-          <w:b/>
-          <w:bCs/>
-          <w:color w:val="000080"/>
-        </w:rPr>
-        <w:t xml:space="preserve">var </w:t>
-      </w:r>
-      <w:proofErr w:type="spellStart"/>
-      <w:r>
-        <w:rPr>
-          <w:color w:val="000000"/>
-        </w:rPr>
-        <w:t>myString</w:t>
-      </w:r>
-      <w:proofErr w:type="spellEnd"/>
-      <w:r>
-        <w:rPr>
-          <w:color w:val="000000"/>
-        </w:rPr>
-        <w:t xml:space="preserve">) -&gt; </w:t>
-      </w:r>
-      <w:proofErr w:type="spellStart"/>
-      <w:r>
-        <w:rPr>
-          <w:color w:val="000000"/>
-        </w:rPr>
-        <w:t>System.</w:t>
-      </w:r>
-      <w:r>
-        <w:rPr>
-          <w:b/>
-          <w:bCs/>
-          <w:i/>
-          <w:iCs/>
-          <w:color w:val="660E7A"/>
-        </w:rPr>
-        <w:t>out</w:t>
-      </w:r>
-      <w:r>
-        <w:rPr>
-          <w:color w:val="000000"/>
-        </w:rPr>
-        <w:t>.println</w:t>
-      </w:r>
-      <w:proofErr w:type="spellEnd"/>
-      <w:r>
-        <w:rPr>
-          <w:color w:val="000000"/>
-        </w:rPr>
-        <w:t>(</w:t>
-      </w:r>
-      <w:proofErr w:type="spellStart"/>
-      <w:r>
-        <w:rPr>
-          <w:color w:val="000000"/>
-        </w:rPr>
-        <w:t>myString</w:t>
-      </w:r>
-      <w:proofErr w:type="spellEnd"/>
-      <w:r>
-        <w:rPr>
-          <w:color w:val="000000"/>
-        </w:rPr>
-        <w:t>));</w:t>
-      </w:r>
-      <w:r>
-        <w:rPr>
-          <w:color w:val="000000"/>
-        </w:rPr>
-        <w:t>//valid</w:t>
-      </w:r>
-    </w:p>
-    <w:p>
-      <w:pPr>
-        <w:pStyle w:val="HTMLPreformatted"/>
-        <w:shd w:val="clear" w:color="auto" w:fill="FFFFFF"/>
-        <w:rPr>
-          <w:color w:val="000000"/>
-        </w:rPr>
-      </w:pPr>
-    </w:p>
-    <w:p>
-      <w:pPr>
-        <w:pStyle w:val="HTMLPreformatted"/>
-        <w:shd w:val="clear" w:color="auto" w:fill="FFFFFF"/>
-        <w:rPr>
-          <w:color w:val="000000"/>
-        </w:rPr>
-      </w:pPr>
-      <w:proofErr w:type="spellStart"/>
-      <w:proofErr w:type="gramStart"/>
-      <w:r>
-        <w:rPr>
-          <w:color w:val="000000"/>
-        </w:rPr>
-        <w:t>list.forEach</w:t>
-      </w:r>
-      <w:proofErr w:type="spellEnd"/>
-      <w:proofErr w:type="gramEnd"/>
-      <w:r>
-        <w:rPr>
-          <w:color w:val="000000"/>
-        </w:rPr>
-        <w:t>((</w:t>
-      </w:r>
-      <w:r>
-        <w:rPr>
-          <w:b/>
-          <w:bCs/>
-          <w:color w:val="000080"/>
-        </w:rPr>
-        <w:t xml:space="preserve">var </w:t>
-      </w:r>
-      <w:proofErr w:type="spellStart"/>
-      <w:r>
-        <w:rPr>
-          <w:color w:val="000000"/>
-        </w:rPr>
-        <w:t>myString</w:t>
-      </w:r>
-      <w:proofErr w:type="spellEnd"/>
-      <w:r>
-        <w:rPr>
-          <w:color w:val="000000"/>
-        </w:rPr>
-        <w:t>) -&gt; {</w:t>
-      </w:r>
-      <w:r>
-        <w:rPr>
-          <w:color w:val="000000"/>
-        </w:rPr>
-        <w:br/>
-        <w:t xml:space="preserve">    </w:t>
-      </w:r>
-      <w:r>
-        <w:rPr>
-          <w:b/>
-          <w:bCs/>
-          <w:color w:val="000080"/>
-        </w:rPr>
-        <w:t xml:space="preserve">char </w:t>
-      </w:r>
-      <w:r>
-        <w:rPr>
-          <w:color w:val="000000"/>
-        </w:rPr>
-        <w:t xml:space="preserve">first = </w:t>
-      </w:r>
-      <w:proofErr w:type="spellStart"/>
-      <w:r>
-        <w:rPr>
-          <w:color w:val="000000"/>
-        </w:rPr>
-        <w:t>myString.charAt</w:t>
-      </w:r>
-      <w:proofErr w:type="spellEnd"/>
-      <w:r>
-        <w:rPr>
-          <w:color w:val="000000"/>
-        </w:rPr>
-        <w:t>(</w:t>
-      </w:r>
-      <w:r>
-        <w:rPr>
-          <w:color w:val="0000FF"/>
-        </w:rPr>
-        <w:t>0</w:t>
-      </w:r>
-      <w:r>
-        <w:rPr>
-          <w:color w:val="000000"/>
-        </w:rPr>
-        <w:t>);</w:t>
-      </w:r>
-      <w:r>
-        <w:rPr>
-          <w:color w:val="000000"/>
-        </w:rPr>
-        <w:br/>
-        <w:t xml:space="preserve">    </w:t>
-      </w:r>
-      <w:proofErr w:type="spellStart"/>
-      <w:r>
-        <w:rPr>
-          <w:color w:val="000000"/>
-        </w:rPr>
-        <w:t>System.</w:t>
-      </w:r>
-      <w:r>
-        <w:rPr>
-          <w:b/>
-          <w:bCs/>
-          <w:i/>
-          <w:iCs/>
-          <w:color w:val="660E7A"/>
-        </w:rPr>
-        <w:t>out</w:t>
-      </w:r>
-      <w:r>
-        <w:rPr>
-          <w:color w:val="000000"/>
-        </w:rPr>
-        <w:t>.println</w:t>
-      </w:r>
-      <w:proofErr w:type="spellEnd"/>
-      <w:r>
-        <w:rPr>
-          <w:color w:val="000000"/>
-        </w:rPr>
-        <w:t>(</w:t>
-      </w:r>
-      <w:proofErr w:type="spellStart"/>
-      <w:r>
-        <w:rPr>
-          <w:color w:val="000000"/>
-        </w:rPr>
-        <w:t>myString</w:t>
-      </w:r>
-      <w:proofErr w:type="spellEnd"/>
-      <w:r>
-        <w:rPr>
-          <w:color w:val="000000"/>
-        </w:rPr>
-        <w:t xml:space="preserve"> + </w:t>
-      </w:r>
-      <w:r>
-        <w:rPr>
-          <w:b/>
-          <w:bCs/>
-          <w:color w:val="008000"/>
-        </w:rPr>
-        <w:t xml:space="preserve">" means " </w:t>
-      </w:r>
-      <w:r>
-        <w:rPr>
-          <w:color w:val="000000"/>
-        </w:rPr>
-        <w:t>+ first);</w:t>
-      </w:r>
-      <w:r>
-        <w:rPr>
-          <w:color w:val="000000"/>
-        </w:rPr>
-        <w:br/>
-        <w:t>});</w:t>
-      </w:r>
-      <w:r>
-        <w:rPr>
-          <w:color w:val="000000"/>
-        </w:rPr>
-        <w:t xml:space="preserve"> //valid</w:t>
-      </w:r>
-    </w:p>
-    <w:p>
-      <w:pPr>
-        <w:pStyle w:val="HTMLPreformatted"/>
-        <w:shd w:val="clear" w:color="auto" w:fill="FFFFFF"/>
-        <w:rPr>
-          <w:color w:val="000000"/>
-        </w:rPr>
-      </w:pPr>
-    </w:p>
-    <w:p>
-      <w:pPr>
-        <w:pStyle w:val="HTMLPreformatted"/>
-        <w:shd w:val="clear" w:color="auto" w:fill="FFFFFF"/>
-        <w:rPr>
-          <w:color w:val="000000"/>
-        </w:rPr>
-      </w:pPr>
-    </w:p>
-    <w:p>
-      <w:pPr>
-        <w:pStyle w:val="HTMLPreformatted"/>
-        <w:shd w:val="clear" w:color="auto" w:fill="FFFFFF"/>
-        <w:rPr>
-          <w:color w:val="000000"/>
-        </w:rPr>
-      </w:pPr>
-    </w:p>
-    <w:p>
-      <w:pPr>
-        <w:pStyle w:val="HTMLPreformatted"/>
-        <w:shd w:val="clear" w:color="auto" w:fill="FFFFFF"/>
-        <w:rPr>
-          <w:color w:val="000000"/>
-        </w:rPr>
-      </w:pPr>
-    </w:p>
-    <w:p>
-      <w:pPr>
-        <w:pStyle w:val="HTMLPreformatted"/>
-        <w:shd w:val="clear" w:color="auto" w:fill="FFFFFF"/>
-        <w:rPr>
-          <w:color w:val="000000"/>
-        </w:rPr>
-      </w:pPr>
-    </w:p>
-    <w:p>
-      <w:pPr>
-        <w:pStyle w:val="HTMLPreformatted"/>
-        <w:shd w:val="clear" w:color="auto" w:fill="FFFFFF"/>
-        <w:rPr>
-          <w:color w:val="000000"/>
-        </w:rPr>
-      </w:pPr>
     </w:p>
     <w:p>
       <w:pPr>
@@ -1835,6 +1842,487 @@
           <w14:ligatures w14:val="none"/>
         </w:rPr>
       </w:pPr>
+      <w:r>
+        <w:rPr>
+          <w:rFonts w:eastAsia="Times New Roman" w:cstheme="minorHAnsi"/>
+          <w:color w:val="000000"/>
+          <w:kern w:val="0"/>
+          <w14:ligatures w14:val="none"/>
+        </w:rPr>
+        <w:t xml:space="preserve">Use of </w:t>
+      </w:r>
+      <w:proofErr w:type="spellStart"/>
+      <w:r>
+        <w:rPr>
+          <w:rFonts w:eastAsia="Times New Roman" w:cstheme="minorHAnsi"/>
+          <w:color w:val="000000"/>
+          <w:kern w:val="0"/>
+          <w14:ligatures w14:val="none"/>
+        </w:rPr>
+        <w:t>Lmabda</w:t>
+      </w:r>
+      <w:proofErr w:type="spellEnd"/>
+      <w:r>
+        <w:rPr>
+          <w:rFonts w:eastAsia="Times New Roman" w:cstheme="minorHAnsi"/>
+          <w:color w:val="000000"/>
+          <w:kern w:val="0"/>
+          <w14:ligatures w14:val="none"/>
+        </w:rPr>
+        <w:t xml:space="preserve"> expression variations, the Lambda body:</w:t>
+      </w:r>
+    </w:p>
+    <w:p>
+      <w:pPr>
+        <w:pStyle w:val="HTMLPreformatted"/>
+        <w:shd w:val="clear" w:color="auto" w:fill="FFFFFF"/>
+        <w:rPr>
+          <w:rFonts w:asciiTheme="minorHAnsi" w:hAnsiTheme="minorHAnsi" w:cstheme="minorHAnsi"/>
+          <w:color w:val="000000"/>
+          <w:sz w:val="24"/>
+          <w:szCs w:val="24"/>
+        </w:rPr>
+      </w:pPr>
+      <w:proofErr w:type="spellStart"/>
+      <w:proofErr w:type="gramStart"/>
+      <w:r>
+        <w:rPr>
+          <w:rFonts w:asciiTheme="minorHAnsi" w:hAnsiTheme="minorHAnsi" w:cstheme="minorHAnsi"/>
+          <w:color w:val="000000"/>
+          <w:sz w:val="24"/>
+          <w:szCs w:val="24"/>
+        </w:rPr>
+        <w:t>list.forEach</w:t>
+      </w:r>
+      <w:proofErr w:type="spellEnd"/>
+      <w:proofErr w:type="gramEnd"/>
+      <w:r>
+        <w:rPr>
+          <w:rFonts w:asciiTheme="minorHAnsi" w:hAnsiTheme="minorHAnsi" w:cstheme="minorHAnsi"/>
+          <w:color w:val="000000"/>
+          <w:sz w:val="24"/>
+          <w:szCs w:val="24"/>
+        </w:rPr>
+        <w:t>((</w:t>
+      </w:r>
+      <w:r>
+        <w:rPr>
+          <w:rFonts w:asciiTheme="minorHAnsi" w:hAnsiTheme="minorHAnsi" w:cstheme="minorHAnsi"/>
+          <w:b/>
+          <w:bCs/>
+          <w:color w:val="000080"/>
+          <w:sz w:val="24"/>
+          <w:szCs w:val="24"/>
+        </w:rPr>
+        <w:t xml:space="preserve">var </w:t>
+      </w:r>
+      <w:proofErr w:type="spellStart"/>
+      <w:r>
+        <w:rPr>
+          <w:rFonts w:asciiTheme="minorHAnsi" w:hAnsiTheme="minorHAnsi" w:cstheme="minorHAnsi"/>
+          <w:color w:val="000000"/>
+          <w:sz w:val="24"/>
+          <w:szCs w:val="24"/>
+        </w:rPr>
+        <w:t>myString</w:t>
+      </w:r>
+      <w:proofErr w:type="spellEnd"/>
+      <w:r>
+        <w:rPr>
+          <w:rFonts w:asciiTheme="minorHAnsi" w:hAnsiTheme="minorHAnsi" w:cstheme="minorHAnsi"/>
+          <w:color w:val="000000"/>
+          <w:sz w:val="24"/>
+          <w:szCs w:val="24"/>
+        </w:rPr>
+        <w:t xml:space="preserve">) -&gt; </w:t>
+      </w:r>
+      <w:proofErr w:type="spellStart"/>
+      <w:r>
+        <w:rPr>
+          <w:rFonts w:asciiTheme="minorHAnsi" w:hAnsiTheme="minorHAnsi" w:cstheme="minorHAnsi"/>
+          <w:color w:val="000000"/>
+          <w:sz w:val="24"/>
+          <w:szCs w:val="24"/>
+        </w:rPr>
+        <w:t>System.</w:t>
+      </w:r>
+      <w:r>
+        <w:rPr>
+          <w:rFonts w:asciiTheme="minorHAnsi" w:hAnsiTheme="minorHAnsi" w:cstheme="minorHAnsi"/>
+          <w:b/>
+          <w:bCs/>
+          <w:i/>
+          <w:iCs/>
+          <w:color w:val="660E7A"/>
+          <w:sz w:val="24"/>
+          <w:szCs w:val="24"/>
+        </w:rPr>
+        <w:t>out</w:t>
+      </w:r>
+      <w:r>
+        <w:rPr>
+          <w:rFonts w:asciiTheme="minorHAnsi" w:hAnsiTheme="minorHAnsi" w:cstheme="minorHAnsi"/>
+          <w:color w:val="000000"/>
+          <w:sz w:val="24"/>
+          <w:szCs w:val="24"/>
+        </w:rPr>
+        <w:t>.println</w:t>
+      </w:r>
+      <w:proofErr w:type="spellEnd"/>
+      <w:r>
+        <w:rPr>
+          <w:rFonts w:asciiTheme="minorHAnsi" w:hAnsiTheme="minorHAnsi" w:cstheme="minorHAnsi"/>
+          <w:color w:val="000000"/>
+          <w:sz w:val="24"/>
+          <w:szCs w:val="24"/>
+        </w:rPr>
+        <w:t>(</w:t>
+      </w:r>
+      <w:proofErr w:type="spellStart"/>
+      <w:r>
+        <w:rPr>
+          <w:rFonts w:asciiTheme="minorHAnsi" w:hAnsiTheme="minorHAnsi" w:cstheme="minorHAnsi"/>
+          <w:color w:val="000000"/>
+          <w:sz w:val="24"/>
+          <w:szCs w:val="24"/>
+        </w:rPr>
+        <w:t>myString</w:t>
+      </w:r>
+      <w:proofErr w:type="spellEnd"/>
+      <w:r>
+        <w:rPr>
+          <w:rFonts w:asciiTheme="minorHAnsi" w:hAnsiTheme="minorHAnsi" w:cstheme="minorHAnsi"/>
+          <w:color w:val="000000"/>
+          <w:sz w:val="24"/>
+          <w:szCs w:val="24"/>
+        </w:rPr>
+        <w:t>));</w:t>
+      </w:r>
+      <w:r>
+        <w:rPr>
+          <w:rFonts w:asciiTheme="minorHAnsi" w:hAnsiTheme="minorHAnsi" w:cstheme="minorHAnsi"/>
+          <w:color w:val="000000"/>
+          <w:sz w:val="24"/>
+          <w:szCs w:val="24"/>
+        </w:rPr>
+        <w:t>//valid</w:t>
+      </w:r>
+    </w:p>
+    <w:p>
+      <w:pPr>
+        <w:pStyle w:val="HTMLPreformatted"/>
+        <w:shd w:val="clear" w:color="auto" w:fill="FFFFFF"/>
+        <w:rPr>
+          <w:rFonts w:asciiTheme="minorHAnsi" w:hAnsiTheme="minorHAnsi" w:cstheme="minorHAnsi"/>
+          <w:color w:val="000000"/>
+          <w:sz w:val="24"/>
+          <w:szCs w:val="24"/>
+        </w:rPr>
+      </w:pPr>
+    </w:p>
+    <w:p>
+      <w:pPr>
+        <w:pStyle w:val="HTMLPreformatted"/>
+        <w:shd w:val="clear" w:color="auto" w:fill="FFFFFF"/>
+        <w:rPr>
+          <w:rFonts w:asciiTheme="minorHAnsi" w:hAnsiTheme="minorHAnsi" w:cstheme="minorHAnsi"/>
+          <w:color w:val="000000"/>
+          <w:sz w:val="24"/>
+          <w:szCs w:val="24"/>
+        </w:rPr>
+      </w:pPr>
+      <w:proofErr w:type="spellStart"/>
+      <w:proofErr w:type="gramStart"/>
+      <w:r>
+        <w:rPr>
+          <w:rFonts w:asciiTheme="minorHAnsi" w:hAnsiTheme="minorHAnsi" w:cstheme="minorHAnsi"/>
+          <w:color w:val="000000"/>
+          <w:sz w:val="24"/>
+          <w:szCs w:val="24"/>
+        </w:rPr>
+        <w:t>list.forEach</w:t>
+      </w:r>
+      <w:proofErr w:type="spellEnd"/>
+      <w:proofErr w:type="gramEnd"/>
+      <w:r>
+        <w:rPr>
+          <w:rFonts w:asciiTheme="minorHAnsi" w:hAnsiTheme="minorHAnsi" w:cstheme="minorHAnsi"/>
+          <w:color w:val="000000"/>
+          <w:sz w:val="24"/>
+          <w:szCs w:val="24"/>
+        </w:rPr>
+        <w:t>((</w:t>
+      </w:r>
+      <w:r>
+        <w:rPr>
+          <w:rFonts w:asciiTheme="minorHAnsi" w:hAnsiTheme="minorHAnsi" w:cstheme="minorHAnsi"/>
+          <w:b/>
+          <w:bCs/>
+          <w:color w:val="000080"/>
+          <w:sz w:val="24"/>
+          <w:szCs w:val="24"/>
+        </w:rPr>
+        <w:t xml:space="preserve">var </w:t>
+      </w:r>
+      <w:proofErr w:type="spellStart"/>
+      <w:r>
+        <w:rPr>
+          <w:rFonts w:asciiTheme="minorHAnsi" w:hAnsiTheme="minorHAnsi" w:cstheme="minorHAnsi"/>
+          <w:color w:val="000000"/>
+          <w:sz w:val="24"/>
+          <w:szCs w:val="24"/>
+        </w:rPr>
+        <w:t>myString</w:t>
+      </w:r>
+      <w:proofErr w:type="spellEnd"/>
+      <w:r>
+        <w:rPr>
+          <w:rFonts w:asciiTheme="minorHAnsi" w:hAnsiTheme="minorHAnsi" w:cstheme="minorHAnsi"/>
+          <w:color w:val="000000"/>
+          <w:sz w:val="24"/>
+          <w:szCs w:val="24"/>
+        </w:rPr>
+        <w:t>) -&gt; {</w:t>
+      </w:r>
+      <w:r>
+        <w:rPr>
+          <w:rFonts w:asciiTheme="minorHAnsi" w:hAnsiTheme="minorHAnsi" w:cstheme="minorHAnsi"/>
+          <w:color w:val="000000"/>
+          <w:sz w:val="24"/>
+          <w:szCs w:val="24"/>
+        </w:rPr>
+        <w:br/>
+        <w:t xml:space="preserve">    </w:t>
+      </w:r>
+      <w:r>
+        <w:rPr>
+          <w:rFonts w:asciiTheme="minorHAnsi" w:hAnsiTheme="minorHAnsi" w:cstheme="minorHAnsi"/>
+          <w:b/>
+          <w:bCs/>
+          <w:color w:val="000080"/>
+          <w:sz w:val="24"/>
+          <w:szCs w:val="24"/>
+        </w:rPr>
+        <w:t xml:space="preserve">char </w:t>
+      </w:r>
+      <w:r>
+        <w:rPr>
+          <w:rFonts w:asciiTheme="minorHAnsi" w:hAnsiTheme="minorHAnsi" w:cstheme="minorHAnsi"/>
+          <w:color w:val="000000"/>
+          <w:sz w:val="24"/>
+          <w:szCs w:val="24"/>
+        </w:rPr>
+        <w:t xml:space="preserve">first = </w:t>
+      </w:r>
+      <w:proofErr w:type="spellStart"/>
+      <w:r>
+        <w:rPr>
+          <w:rFonts w:asciiTheme="minorHAnsi" w:hAnsiTheme="minorHAnsi" w:cstheme="minorHAnsi"/>
+          <w:color w:val="000000"/>
+          <w:sz w:val="24"/>
+          <w:szCs w:val="24"/>
+        </w:rPr>
+        <w:t>myString.charAt</w:t>
+      </w:r>
+      <w:proofErr w:type="spellEnd"/>
+      <w:r>
+        <w:rPr>
+          <w:rFonts w:asciiTheme="minorHAnsi" w:hAnsiTheme="minorHAnsi" w:cstheme="minorHAnsi"/>
+          <w:color w:val="000000"/>
+          <w:sz w:val="24"/>
+          <w:szCs w:val="24"/>
+        </w:rPr>
+        <w:t>(</w:t>
+      </w:r>
+      <w:r>
+        <w:rPr>
+          <w:rFonts w:asciiTheme="minorHAnsi" w:hAnsiTheme="minorHAnsi" w:cstheme="minorHAnsi"/>
+          <w:color w:val="0000FF"/>
+          <w:sz w:val="24"/>
+          <w:szCs w:val="24"/>
+        </w:rPr>
+        <w:t>0</w:t>
+      </w:r>
+      <w:r>
+        <w:rPr>
+          <w:rFonts w:asciiTheme="minorHAnsi" w:hAnsiTheme="minorHAnsi" w:cstheme="minorHAnsi"/>
+          <w:color w:val="000000"/>
+          <w:sz w:val="24"/>
+          <w:szCs w:val="24"/>
+        </w:rPr>
+        <w:t>);</w:t>
+      </w:r>
+      <w:r>
+        <w:rPr>
+          <w:rFonts w:asciiTheme="minorHAnsi" w:hAnsiTheme="minorHAnsi" w:cstheme="minorHAnsi"/>
+          <w:color w:val="000000"/>
+          <w:sz w:val="24"/>
+          <w:szCs w:val="24"/>
+        </w:rPr>
+        <w:br/>
+        <w:t xml:space="preserve">    </w:t>
+      </w:r>
+      <w:proofErr w:type="spellStart"/>
+      <w:r>
+        <w:rPr>
+          <w:rFonts w:asciiTheme="minorHAnsi" w:hAnsiTheme="minorHAnsi" w:cstheme="minorHAnsi"/>
+          <w:color w:val="000000"/>
+          <w:sz w:val="24"/>
+          <w:szCs w:val="24"/>
+        </w:rPr>
+        <w:t>System.</w:t>
+      </w:r>
+      <w:r>
+        <w:rPr>
+          <w:rFonts w:asciiTheme="minorHAnsi" w:hAnsiTheme="minorHAnsi" w:cstheme="minorHAnsi"/>
+          <w:b/>
+          <w:bCs/>
+          <w:i/>
+          <w:iCs/>
+          <w:color w:val="660E7A"/>
+          <w:sz w:val="24"/>
+          <w:szCs w:val="24"/>
+        </w:rPr>
+        <w:t>out</w:t>
+      </w:r>
+      <w:r>
+        <w:rPr>
+          <w:rFonts w:asciiTheme="minorHAnsi" w:hAnsiTheme="minorHAnsi" w:cstheme="minorHAnsi"/>
+          <w:color w:val="000000"/>
+          <w:sz w:val="24"/>
+          <w:szCs w:val="24"/>
+        </w:rPr>
+        <w:t>.println</w:t>
+      </w:r>
+      <w:proofErr w:type="spellEnd"/>
+      <w:r>
+        <w:rPr>
+          <w:rFonts w:asciiTheme="minorHAnsi" w:hAnsiTheme="minorHAnsi" w:cstheme="minorHAnsi"/>
+          <w:color w:val="000000"/>
+          <w:sz w:val="24"/>
+          <w:szCs w:val="24"/>
+        </w:rPr>
+        <w:t>(</w:t>
+      </w:r>
+      <w:proofErr w:type="spellStart"/>
+      <w:r>
+        <w:rPr>
+          <w:rFonts w:asciiTheme="minorHAnsi" w:hAnsiTheme="minorHAnsi" w:cstheme="minorHAnsi"/>
+          <w:color w:val="000000"/>
+          <w:sz w:val="24"/>
+          <w:szCs w:val="24"/>
+        </w:rPr>
+        <w:t>myString</w:t>
+      </w:r>
+      <w:proofErr w:type="spellEnd"/>
+      <w:r>
+        <w:rPr>
+          <w:rFonts w:asciiTheme="minorHAnsi" w:hAnsiTheme="minorHAnsi" w:cstheme="minorHAnsi"/>
+          <w:color w:val="000000"/>
+          <w:sz w:val="24"/>
+          <w:szCs w:val="24"/>
+        </w:rPr>
+        <w:t xml:space="preserve"> + </w:t>
+      </w:r>
+      <w:r>
+        <w:rPr>
+          <w:rFonts w:asciiTheme="minorHAnsi" w:hAnsiTheme="minorHAnsi" w:cstheme="minorHAnsi"/>
+          <w:b/>
+          <w:bCs/>
+          <w:color w:val="008000"/>
+          <w:sz w:val="24"/>
+          <w:szCs w:val="24"/>
+        </w:rPr>
+        <w:t xml:space="preserve">" means " </w:t>
+      </w:r>
+      <w:r>
+        <w:rPr>
+          <w:rFonts w:asciiTheme="minorHAnsi" w:hAnsiTheme="minorHAnsi" w:cstheme="minorHAnsi"/>
+          <w:color w:val="000000"/>
+          <w:sz w:val="24"/>
+          <w:szCs w:val="24"/>
+        </w:rPr>
+        <w:t>+ first);</w:t>
+      </w:r>
+      <w:r>
+        <w:rPr>
+          <w:rFonts w:asciiTheme="minorHAnsi" w:hAnsiTheme="minorHAnsi" w:cstheme="minorHAnsi"/>
+          <w:color w:val="000000"/>
+          <w:sz w:val="24"/>
+          <w:szCs w:val="24"/>
+        </w:rPr>
+        <w:br/>
+        <w:t>});</w:t>
+      </w:r>
+      <w:r>
+        <w:rPr>
+          <w:rFonts w:asciiTheme="minorHAnsi" w:hAnsiTheme="minorHAnsi" w:cstheme="minorHAnsi"/>
+          <w:color w:val="000000"/>
+          <w:sz w:val="24"/>
+          <w:szCs w:val="24"/>
+        </w:rPr>
+        <w:t xml:space="preserve"> //valid</w:t>
+      </w:r>
+    </w:p>
+    <w:p>
+      <w:pPr>
+        <w:pStyle w:val="HTMLPreformatted"/>
+        <w:shd w:val="clear" w:color="auto" w:fill="FFFFFF"/>
+        <w:rPr>
+          <w:rFonts w:asciiTheme="minorHAnsi" w:hAnsiTheme="minorHAnsi" w:cstheme="minorHAnsi"/>
+          <w:color w:val="000000"/>
+        </w:rPr>
+      </w:pPr>
+    </w:p>
+    <w:p>
+      <w:pPr>
+        <w:pStyle w:val="HTMLPreformatted"/>
+        <w:shd w:val="clear" w:color="auto" w:fill="FFFFFF"/>
+        <w:rPr>
+          <w:rFonts w:asciiTheme="minorHAnsi" w:hAnsiTheme="minorHAnsi" w:cstheme="minorHAnsi"/>
+          <w:color w:val="000000"/>
+        </w:rPr>
+      </w:pPr>
+    </w:p>
+    <w:p>
+      <w:pPr>
+        <w:pStyle w:val="HTMLPreformatted"/>
+        <w:shd w:val="clear" w:color="auto" w:fill="FFFFFF"/>
+        <w:rPr>
+          <w:rFonts w:asciiTheme="minorHAnsi" w:hAnsiTheme="minorHAnsi" w:cstheme="minorHAnsi"/>
+          <w:color w:val="000000"/>
+        </w:rPr>
+      </w:pPr>
+    </w:p>
+    <w:p>
+      <w:pPr>
+        <w:pStyle w:val="HTMLPreformatted"/>
+        <w:shd w:val="clear" w:color="auto" w:fill="FFFFFF"/>
+        <w:rPr>
+          <w:rFonts w:asciiTheme="minorHAnsi" w:hAnsiTheme="minorHAnsi" w:cstheme="minorHAnsi"/>
+          <w:color w:val="000000"/>
+        </w:rPr>
+      </w:pPr>
+    </w:p>
+    <w:p>
+      <w:pPr>
+        <w:pStyle w:val="HTMLPreformatted"/>
+        <w:shd w:val="clear" w:color="auto" w:fill="FFFFFF"/>
+        <w:rPr>
+          <w:rFonts w:asciiTheme="minorHAnsi" w:hAnsiTheme="minorHAnsi" w:cstheme="minorHAnsi"/>
+          <w:color w:val="000000"/>
+        </w:rPr>
+      </w:pPr>
+    </w:p>
+    <w:p>
+      <w:pPr>
+        <w:pStyle w:val="HTMLPreformatted"/>
+        <w:shd w:val="clear" w:color="auto" w:fill="FFFFFF"/>
+        <w:rPr>
+          <w:rFonts w:asciiTheme="minorHAnsi" w:hAnsiTheme="minorHAnsi" w:cstheme="minorHAnsi"/>
+          <w:color w:val="000000"/>
+        </w:rPr>
+      </w:pPr>
     </w:p>
     <w:p>
       <w:pPr>
@@ -1925,7 +2413,39 @@
     </w:p>
     <w:p>
       <w:pPr>
+        <w:shd w:val="clear" w:color="auto" w:fill="FFFFFF"/>
+        <w:tabs>
+          <w:tab w:val="left" w:pos="916"/>
+          <w:tab w:val="left" w:pos="1832"/>
+          <w:tab w:val="left" w:pos="2748"/>
+          <w:tab w:val="left" w:pos="3664"/>
+          <w:tab w:val="left" w:pos="4580"/>
+          <w:tab w:val="left" w:pos="5496"/>
+          <w:tab w:val="left" w:pos="6412"/>
+          <w:tab w:val="left" w:pos="7328"/>
+          <w:tab w:val="left" w:pos="8244"/>
+          <w:tab w:val="left" w:pos="9160"/>
+          <w:tab w:val="left" w:pos="10076"/>
+          <w:tab w:val="left" w:pos="10992"/>
+          <w:tab w:val="left" w:pos="11908"/>
+          <w:tab w:val="left" w:pos="12824"/>
+          <w:tab w:val="left" w:pos="13740"/>
+          <w:tab w:val="left" w:pos="14656"/>
+        </w:tabs>
+        <w:rPr>
+          <w:rFonts w:eastAsia="Times New Roman" w:cstheme="minorHAnsi"/>
+          <w:color w:val="000000"/>
+          <w:kern w:val="0"/>
+          <w14:ligatures w14:val="none"/>
+        </w:rPr>
+      </w:pPr>
+    </w:p>
+    <w:p>
+      <w:pPr>
         <w:spacing w:line="276" w:lineRule="auto"/>
+        <w:rPr>
+          <w:rFonts w:cstheme="minorHAnsi"/>
+        </w:rPr>
       </w:pPr>
     </w:p>
     <w:sectPr>

</xml_diff>

<commit_message>
Java's Functional Interfaces, Consumer & Predicate
</commit_message>
<xml_diff>
--- a/LambdaExpressionsFunctionalnterfacesMethodReference/Lambda Expressions, Functional Interfaces, Method Reference.docx
+++ b/LambdaExpressionsFunctionalnterfacesMethodReference/Lambda Expressions, Functional Interfaces, Method Reference.docx
@@ -126,6 +126,742 @@
         </w:rPr>
         <w:t xml:space="preserve"> and interfaces. </w:t>
       </w:r>
+    </w:p>
+    <w:p>
+      <w:pPr>
+        <w:spacing w:line="276" w:lineRule="auto"/>
+        <w:rPr>
+          <w:rFonts w:cstheme="minorHAnsi"/>
+        </w:rPr>
+      </w:pPr>
+    </w:p>
+    <w:p>
+      <w:pPr>
+        <w:spacing w:line="276" w:lineRule="auto"/>
+        <w:rPr>
+          <w:rFonts w:cstheme="minorHAnsi"/>
+        </w:rPr>
+      </w:pPr>
+      <w:r>
+        <w:rPr>
+          <w:rFonts w:cstheme="minorHAnsi"/>
+        </w:rPr>
+        <w:t>Lambdas can be assigned to a variable. But assigning it isn’t going to print it. We need to call the method that prints the lambda and assign it there for example:</w:t>
+      </w:r>
+    </w:p>
+    <w:p>
+      <w:pPr>
+        <w:spacing w:line="276" w:lineRule="auto"/>
+        <w:rPr>
+          <w:rFonts w:cstheme="minorHAnsi"/>
+        </w:rPr>
+      </w:pPr>
+    </w:p>
+    <w:p>
+      <w:pPr>
+        <w:pStyle w:val="HTMLPreformatted"/>
+        <w:shd w:val="clear" w:color="auto" w:fill="FFFFFF"/>
+        <w:rPr>
+          <w:color w:val="000000"/>
+        </w:rPr>
+      </w:pPr>
+      <w:proofErr w:type="spellStart"/>
+      <w:r>
+        <w:rPr>
+          <w:color w:val="000000"/>
+        </w:rPr>
+        <w:t>BiConsumer</w:t>
+      </w:r>
+      <w:proofErr w:type="spellEnd"/>
+      <w:r>
+        <w:rPr>
+          <w:color w:val="000000"/>
+        </w:rPr>
+        <w:t>&lt;</w:t>
+      </w:r>
+      <w:proofErr w:type="spellStart"/>
+      <w:proofErr w:type="gramStart"/>
+      <w:r>
+        <w:rPr>
+          <w:color w:val="000000"/>
+        </w:rPr>
+        <w:t>Double,Double</w:t>
+      </w:r>
+      <w:proofErr w:type="spellEnd"/>
+      <w:proofErr w:type="gramEnd"/>
+      <w:r>
+        <w:rPr>
+          <w:color w:val="000000"/>
+        </w:rPr>
+        <w:t xml:space="preserve">&gt; p1 = </w:t>
+      </w:r>
+    </w:p>
+    <w:p>
+      <w:pPr>
+        <w:pStyle w:val="HTMLPreformatted"/>
+        <w:shd w:val="clear" w:color="auto" w:fill="FFFFFF"/>
+        <w:rPr>
+          <w:color w:val="000000"/>
+        </w:rPr>
+      </w:pPr>
+      <w:r>
+        <w:rPr>
+          <w:color w:val="000000"/>
+        </w:rPr>
+        <w:t>(</w:t>
+      </w:r>
+      <w:proofErr w:type="spellStart"/>
+      <w:r>
+        <w:rPr>
+          <w:color w:val="000000"/>
+        </w:rPr>
+        <w:t>lat</w:t>
+      </w:r>
+      <w:proofErr w:type="spellEnd"/>
+      <w:r>
+        <w:rPr>
+          <w:color w:val="000000"/>
+        </w:rPr>
+        <w:t xml:space="preserve">, </w:t>
+      </w:r>
+      <w:proofErr w:type="spellStart"/>
+      <w:r>
+        <w:rPr>
+          <w:color w:val="000000"/>
+        </w:rPr>
+        <w:t>lng</w:t>
+      </w:r>
+      <w:proofErr w:type="spellEnd"/>
+      <w:r>
+        <w:rPr>
+          <w:color w:val="000000"/>
+        </w:rPr>
+        <w:t xml:space="preserve">) -&gt; </w:t>
+      </w:r>
+      <w:proofErr w:type="spellStart"/>
+      <w:r>
+        <w:rPr>
+          <w:color w:val="000000"/>
+        </w:rPr>
+        <w:t>System.</w:t>
+      </w:r>
+      <w:r>
+        <w:rPr>
+          <w:b/>
+          <w:bCs/>
+          <w:i/>
+          <w:iCs/>
+          <w:color w:val="660E7A"/>
+        </w:rPr>
+        <w:t>out</w:t>
+      </w:r>
+      <w:r>
+        <w:rPr>
+          <w:color w:val="000000"/>
+        </w:rPr>
+        <w:t>.printf</w:t>
+      </w:r>
+      <w:proofErr w:type="spellEnd"/>
+      <w:r>
+        <w:rPr>
+          <w:color w:val="000000"/>
+        </w:rPr>
+        <w:t>(</w:t>
+      </w:r>
+      <w:r>
+        <w:rPr>
+          <w:b/>
+          <w:bCs/>
+          <w:color w:val="008000"/>
+        </w:rPr>
+        <w:t>"[</w:t>
+      </w:r>
+      <w:proofErr w:type="spellStart"/>
+      <w:r>
+        <w:rPr>
+          <w:b/>
+          <w:bCs/>
+          <w:color w:val="008000"/>
+        </w:rPr>
+        <w:t>lat</w:t>
+      </w:r>
+      <w:proofErr w:type="spellEnd"/>
+      <w:r>
+        <w:rPr>
+          <w:b/>
+          <w:bCs/>
+          <w:color w:val="008000"/>
+        </w:rPr>
+        <w:t xml:space="preserve">:%.3f </w:t>
+      </w:r>
+      <w:proofErr w:type="spellStart"/>
+      <w:r>
+        <w:rPr>
+          <w:b/>
+          <w:bCs/>
+          <w:color w:val="008000"/>
+        </w:rPr>
+        <w:t>lon</w:t>
+      </w:r>
+      <w:proofErr w:type="spellEnd"/>
+      <w:r>
+        <w:rPr>
+          <w:b/>
+          <w:bCs/>
+          <w:color w:val="008000"/>
+        </w:rPr>
+        <w:t>:%.3f]%n"</w:t>
+      </w:r>
+      <w:r>
+        <w:rPr>
+          <w:color w:val="000000"/>
+        </w:rPr>
+        <w:t xml:space="preserve">, </w:t>
+      </w:r>
+      <w:proofErr w:type="spellStart"/>
+      <w:r>
+        <w:rPr>
+          <w:color w:val="000000"/>
+        </w:rPr>
+        <w:t>lat,lng</w:t>
+      </w:r>
+      <w:proofErr w:type="spellEnd"/>
+      <w:r>
+        <w:rPr>
+          <w:color w:val="000000"/>
+        </w:rPr>
+        <w:t>);</w:t>
+      </w:r>
+      <w:r>
+        <w:rPr>
+          <w:color w:val="000000"/>
+        </w:rPr>
+        <w:br/>
+      </w:r>
+      <w:r>
+        <w:rPr>
+          <w:b/>
+          <w:bCs/>
+          <w:color w:val="000080"/>
+        </w:rPr>
+        <w:t xml:space="preserve">var </w:t>
+      </w:r>
+      <w:proofErr w:type="spellStart"/>
+      <w:r>
+        <w:rPr>
+          <w:color w:val="000000"/>
+        </w:rPr>
+        <w:t>firstPoint</w:t>
+      </w:r>
+      <w:proofErr w:type="spellEnd"/>
+      <w:r>
+        <w:rPr>
+          <w:color w:val="000000"/>
+        </w:rPr>
+        <w:t xml:space="preserve"> = </w:t>
+      </w:r>
+      <w:proofErr w:type="spellStart"/>
+      <w:r>
+        <w:rPr>
+          <w:color w:val="000000"/>
+        </w:rPr>
+        <w:t>coords.get</w:t>
+      </w:r>
+      <w:proofErr w:type="spellEnd"/>
+      <w:r>
+        <w:rPr>
+          <w:color w:val="000000"/>
+        </w:rPr>
+        <w:t>(</w:t>
+      </w:r>
+      <w:r>
+        <w:rPr>
+          <w:color w:val="0000FF"/>
+        </w:rPr>
+        <w:t>0</w:t>
+      </w:r>
+      <w:r>
+        <w:rPr>
+          <w:color w:val="000000"/>
+        </w:rPr>
+        <w:t>);</w:t>
+      </w:r>
+      <w:r>
+        <w:rPr>
+          <w:color w:val="000000"/>
+        </w:rPr>
+        <w:br/>
+      </w:r>
+      <w:proofErr w:type="spellStart"/>
+      <w:r>
+        <w:rPr>
+          <w:i/>
+          <w:iCs/>
+          <w:color w:val="000000"/>
+        </w:rPr>
+        <w:t>processPoint</w:t>
+      </w:r>
+      <w:proofErr w:type="spellEnd"/>
+      <w:r>
+        <w:rPr>
+          <w:color w:val="000000"/>
+        </w:rPr>
+        <w:t>(</w:t>
+      </w:r>
+      <w:proofErr w:type="spellStart"/>
+      <w:r>
+        <w:rPr>
+          <w:color w:val="000000"/>
+        </w:rPr>
+        <w:t>firstPoint</w:t>
+      </w:r>
+      <w:proofErr w:type="spellEnd"/>
+      <w:r>
+        <w:rPr>
+          <w:color w:val="000000"/>
+        </w:rPr>
+        <w:t>[</w:t>
+      </w:r>
+      <w:r>
+        <w:rPr>
+          <w:color w:val="0000FF"/>
+        </w:rPr>
+        <w:t>0</w:t>
+      </w:r>
+      <w:r>
+        <w:rPr>
+          <w:color w:val="000000"/>
+        </w:rPr>
+        <w:t xml:space="preserve">], </w:t>
+      </w:r>
+      <w:proofErr w:type="spellStart"/>
+      <w:r>
+        <w:rPr>
+          <w:color w:val="000000"/>
+        </w:rPr>
+        <w:t>firstPoint</w:t>
+      </w:r>
+      <w:proofErr w:type="spellEnd"/>
+      <w:r>
+        <w:rPr>
+          <w:color w:val="000000"/>
+        </w:rPr>
+        <w:t>[</w:t>
+      </w:r>
+      <w:r>
+        <w:rPr>
+          <w:color w:val="0000FF"/>
+        </w:rPr>
+        <w:t>1</w:t>
+      </w:r>
+      <w:r>
+        <w:rPr>
+          <w:color w:val="000000"/>
+        </w:rPr>
+        <w:t>], p1);</w:t>
+      </w:r>
+      <w:r>
+        <w:rPr>
+          <w:color w:val="000000"/>
+        </w:rPr>
+        <w:t>//print 1</w:t>
+      </w:r>
+      <w:r>
+        <w:rPr>
+          <w:color w:val="000000"/>
+          <w:vertAlign w:val="superscript"/>
+        </w:rPr>
+        <w:t>st</w:t>
+      </w:r>
+      <w:r>
+        <w:rPr>
+          <w:color w:val="000000"/>
+        </w:rPr>
+        <w:t xml:space="preserve"> coordinate</w:t>
+      </w:r>
+    </w:p>
+    <w:p>
+      <w:pPr>
+        <w:pStyle w:val="HTMLPreformatted"/>
+        <w:shd w:val="clear" w:color="auto" w:fill="FFFFFF"/>
+        <w:rPr>
+          <w:color w:val="000000"/>
+        </w:rPr>
+      </w:pPr>
+    </w:p>
+    <w:p>
+      <w:pPr>
+        <w:pStyle w:val="HTMLPreformatted"/>
+        <w:shd w:val="clear" w:color="auto" w:fill="FFFFFF"/>
+        <w:rPr>
+          <w:color w:val="000000"/>
+        </w:rPr>
+      </w:pPr>
+    </w:p>
+    <w:p>
+      <w:pPr>
+        <w:pStyle w:val="HTMLPreformatted"/>
+        <w:shd w:val="clear" w:color="auto" w:fill="FFFFFF"/>
+        <w:rPr>
+          <w:color w:val="000000"/>
+        </w:rPr>
+      </w:pPr>
+      <w:proofErr w:type="spellStart"/>
+      <w:r>
+        <w:rPr>
+          <w:color w:val="000000"/>
+        </w:rPr>
+        <w:t>System.</w:t>
+      </w:r>
+      <w:r>
+        <w:rPr>
+          <w:b/>
+          <w:bCs/>
+          <w:i/>
+          <w:iCs/>
+          <w:color w:val="660E7A"/>
+        </w:rPr>
+        <w:t>out</w:t>
+      </w:r>
+      <w:r>
+        <w:rPr>
+          <w:color w:val="000000"/>
+        </w:rPr>
+        <w:t>.println</w:t>
+      </w:r>
+      <w:proofErr w:type="spellEnd"/>
+      <w:r>
+        <w:rPr>
+          <w:color w:val="000000"/>
+        </w:rPr>
+        <w:t>(</w:t>
+      </w:r>
+      <w:r>
+        <w:rPr>
+          <w:b/>
+          <w:bCs/>
+          <w:color w:val="008000"/>
+        </w:rPr>
+        <w:t>"--------"</w:t>
+      </w:r>
+      <w:r>
+        <w:rPr>
+          <w:color w:val="000000"/>
+        </w:rPr>
+        <w:t>);</w:t>
+      </w:r>
+      <w:r>
+        <w:rPr>
+          <w:color w:val="000000"/>
+        </w:rPr>
+        <w:br/>
+      </w:r>
+      <w:r>
+        <w:rPr>
+          <w:color w:val="000000"/>
+        </w:rPr>
+        <w:br/>
+      </w:r>
+      <w:proofErr w:type="spellStart"/>
+      <w:proofErr w:type="gramStart"/>
+      <w:r>
+        <w:rPr>
+          <w:color w:val="000000"/>
+        </w:rPr>
+        <w:t>coords.forEach</w:t>
+      </w:r>
+      <w:proofErr w:type="spellEnd"/>
+      <w:proofErr w:type="gramEnd"/>
+      <w:r>
+        <w:rPr>
+          <w:color w:val="000000"/>
+        </w:rPr>
+        <w:t xml:space="preserve">(s -&gt; </w:t>
+      </w:r>
+      <w:proofErr w:type="spellStart"/>
+      <w:r>
+        <w:rPr>
+          <w:i/>
+          <w:iCs/>
+          <w:color w:val="000000"/>
+        </w:rPr>
+        <w:t>processPoint</w:t>
+      </w:r>
+      <w:proofErr w:type="spellEnd"/>
+      <w:r>
+        <w:rPr>
+          <w:color w:val="000000"/>
+        </w:rPr>
+        <w:t>(s[</w:t>
+      </w:r>
+      <w:r>
+        <w:rPr>
+          <w:color w:val="0000FF"/>
+        </w:rPr>
+        <w:t>0</w:t>
+      </w:r>
+      <w:r>
+        <w:rPr>
+          <w:color w:val="000000"/>
+        </w:rPr>
+        <w:t>],s[</w:t>
+      </w:r>
+      <w:r>
+        <w:rPr>
+          <w:color w:val="0000FF"/>
+        </w:rPr>
+        <w:t>1</w:t>
+      </w:r>
+      <w:r>
+        <w:rPr>
+          <w:color w:val="000000"/>
+        </w:rPr>
+        <w:t xml:space="preserve">], </w:t>
+      </w:r>
+      <w:r>
+        <w:rPr>
+          <w:color w:val="660E7A"/>
+        </w:rPr>
+        <w:t>p1</w:t>
+      </w:r>
+      <w:r>
+        <w:rPr>
+          <w:color w:val="000000"/>
+        </w:rPr>
+        <w:t>));</w:t>
+      </w:r>
+      <w:r>
+        <w:rPr>
+          <w:color w:val="000000"/>
+        </w:rPr>
+        <w:t>//prints all the coordinates</w:t>
+      </w:r>
+    </w:p>
+    <w:p>
+      <w:pPr>
+        <w:pStyle w:val="HTMLPreformatted"/>
+        <w:shd w:val="clear" w:color="auto" w:fill="FFFFFF"/>
+        <w:rPr>
+          <w:color w:val="000000"/>
+        </w:rPr>
+      </w:pPr>
+    </w:p>
+    <w:p>
+      <w:pPr>
+        <w:spacing w:line="276" w:lineRule="auto"/>
+        <w:rPr>
+          <w:rFonts w:cstheme="minorHAnsi"/>
+        </w:rPr>
+      </w:pPr>
+    </w:p>
+    <w:p>
+      <w:pPr>
+        <w:spacing w:line="276" w:lineRule="auto"/>
+        <w:rPr>
+          <w:rFonts w:cstheme="minorHAnsi"/>
+        </w:rPr>
+      </w:pPr>
+    </w:p>
+    <w:p>
+      <w:pPr>
+        <w:pStyle w:val="HTMLPreformatted"/>
+        <w:shd w:val="clear" w:color="auto" w:fill="FFFFFF"/>
+        <w:rPr>
+          <w:color w:val="000000"/>
+        </w:rPr>
+      </w:pPr>
+      <w:r>
+        <w:rPr>
+          <w:i/>
+          <w:iCs/>
+          <w:color w:val="808080"/>
+        </w:rPr>
+        <w:t xml:space="preserve">//creating a generic method without the return type with </w:t>
+      </w:r>
+      <w:proofErr w:type="spellStart"/>
+      <w:r>
+        <w:rPr>
+          <w:i/>
+          <w:iCs/>
+          <w:color w:val="808080"/>
+        </w:rPr>
+        <w:t>BiConsumer</w:t>
+      </w:r>
+      <w:proofErr w:type="spellEnd"/>
+      <w:r>
+        <w:rPr>
+          <w:i/>
+          <w:iCs/>
+          <w:color w:val="808080"/>
+        </w:rPr>
+        <w:br/>
+      </w:r>
+      <w:r>
+        <w:rPr>
+          <w:b/>
+          <w:bCs/>
+          <w:color w:val="000080"/>
+        </w:rPr>
+        <w:t xml:space="preserve">public static </w:t>
+      </w:r>
+      <w:r>
+        <w:rPr>
+          <w:color w:val="000000"/>
+        </w:rPr>
+        <w:t>&lt;</w:t>
+      </w:r>
+      <w:r>
+        <w:rPr>
+          <w:color w:val="20999D"/>
+        </w:rPr>
+        <w:t>T</w:t>
+      </w:r>
+      <w:r>
+        <w:rPr>
+          <w:color w:val="000000"/>
+        </w:rPr>
+        <w:t xml:space="preserve">&gt; </w:t>
+      </w:r>
+      <w:r>
+        <w:rPr>
+          <w:b/>
+          <w:bCs/>
+          <w:color w:val="000080"/>
+        </w:rPr>
+        <w:t xml:space="preserve">void </w:t>
+      </w:r>
+      <w:proofErr w:type="spellStart"/>
+      <w:r>
+        <w:rPr>
+          <w:color w:val="000000"/>
+        </w:rPr>
+        <w:t>processPoint</w:t>
+      </w:r>
+      <w:proofErr w:type="spellEnd"/>
+      <w:r>
+        <w:rPr>
+          <w:color w:val="000000"/>
+        </w:rPr>
+        <w:t xml:space="preserve"> (</w:t>
+      </w:r>
+      <w:r>
+        <w:rPr>
+          <w:color w:val="20999D"/>
+        </w:rPr>
+        <w:t xml:space="preserve">T </w:t>
+      </w:r>
+      <w:r>
+        <w:rPr>
+          <w:color w:val="000000"/>
+        </w:rPr>
+        <w:t xml:space="preserve">t1, </w:t>
+      </w:r>
+      <w:r>
+        <w:rPr>
+          <w:color w:val="20999D"/>
+        </w:rPr>
+        <w:t xml:space="preserve">T </w:t>
+      </w:r>
+      <w:r>
+        <w:rPr>
+          <w:color w:val="000000"/>
+        </w:rPr>
+        <w:t xml:space="preserve">t2, </w:t>
+      </w:r>
+      <w:proofErr w:type="spellStart"/>
+      <w:r>
+        <w:rPr>
+          <w:color w:val="000000"/>
+        </w:rPr>
+        <w:t>BiConsumer</w:t>
+      </w:r>
+      <w:proofErr w:type="spellEnd"/>
+      <w:r>
+        <w:rPr>
+          <w:color w:val="000000"/>
+        </w:rPr>
+        <w:t>&lt;</w:t>
+      </w:r>
+      <w:proofErr w:type="gramStart"/>
+      <w:r>
+        <w:rPr>
+          <w:color w:val="20999D"/>
+        </w:rPr>
+        <w:t>T</w:t>
+      </w:r>
+      <w:r>
+        <w:rPr>
+          <w:color w:val="000000"/>
+        </w:rPr>
+        <w:t>,</w:t>
+      </w:r>
+      <w:r>
+        <w:rPr>
+          <w:color w:val="20999D"/>
+        </w:rPr>
+        <w:t>T</w:t>
+      </w:r>
+      <w:proofErr w:type="gramEnd"/>
+      <w:r>
+        <w:rPr>
+          <w:color w:val="000000"/>
+        </w:rPr>
+        <w:t>&gt; consumer) {</w:t>
+      </w:r>
+      <w:r>
+        <w:rPr>
+          <w:color w:val="000000"/>
+        </w:rPr>
+        <w:br/>
+        <w:t xml:space="preserve">    </w:t>
+      </w:r>
+      <w:proofErr w:type="spellStart"/>
+      <w:r>
+        <w:rPr>
+          <w:color w:val="000000"/>
+        </w:rPr>
+        <w:t>consumer.accept</w:t>
+      </w:r>
+      <w:proofErr w:type="spellEnd"/>
+      <w:r>
+        <w:rPr>
+          <w:color w:val="000000"/>
+        </w:rPr>
+        <w:t>(t1,t2);</w:t>
+      </w:r>
+      <w:r>
+        <w:rPr>
+          <w:color w:val="000000"/>
+        </w:rPr>
+        <w:br/>
+        <w:t>}</w:t>
+      </w:r>
+    </w:p>
+    <w:p>
+      <w:pPr>
+        <w:pStyle w:val="HTMLPreformatted"/>
+        <w:shd w:val="clear" w:color="auto" w:fill="FFFFFF"/>
+        <w:rPr>
+          <w:color w:val="000000"/>
+        </w:rPr>
+      </w:pPr>
+    </w:p>
+    <w:p>
+      <w:pPr>
+        <w:pStyle w:val="HTMLPreformatted"/>
+        <w:shd w:val="clear" w:color="auto" w:fill="FFFFFF"/>
+        <w:rPr>
+          <w:color w:val="000000"/>
+        </w:rPr>
+      </w:pPr>
+    </w:p>
+    <w:p>
+      <w:pPr>
+        <w:spacing w:line="276" w:lineRule="auto"/>
+        <w:rPr>
+          <w:rFonts w:cstheme="minorHAnsi"/>
+        </w:rPr>
+      </w:pPr>
     </w:p>
     <w:p>
       <w:pPr>
@@ -616,6 +1352,55 @@
         </w:rPr>
         <w:t xml:space="preserve">We can use @FuntionalInterface for functional methods. </w:t>
       </w:r>
+      <w:r>
+        <w:rPr>
+          <w:rFonts w:eastAsia="Times New Roman" w:cstheme="minorHAnsi"/>
+          <w:color w:val="000000"/>
+          <w:kern w:val="0"/>
+          <w14:ligatures w14:val="none"/>
+        </w:rPr>
+        <w:t xml:space="preserve">Java provides a library of functional interfaces in the </w:t>
+      </w:r>
+      <w:proofErr w:type="spellStart"/>
+      <w:proofErr w:type="gramStart"/>
+      <w:r>
+        <w:rPr>
+          <w:rFonts w:eastAsia="Times New Roman" w:cstheme="minorHAnsi"/>
+          <w:color w:val="000000"/>
+          <w:kern w:val="0"/>
+          <w14:ligatures w14:val="none"/>
+        </w:rPr>
+        <w:t>java.util</w:t>
+      </w:r>
+      <w:proofErr w:type="gramEnd"/>
+      <w:r>
+        <w:rPr>
+          <w:rFonts w:eastAsia="Times New Roman" w:cstheme="minorHAnsi"/>
+          <w:color w:val="000000"/>
+          <w:kern w:val="0"/>
+          <w14:ligatures w14:val="none"/>
+        </w:rPr>
+        <w:t>.function</w:t>
+      </w:r>
+      <w:proofErr w:type="spellEnd"/>
+      <w:r>
+        <w:rPr>
+          <w:rFonts w:eastAsia="Times New Roman" w:cstheme="minorHAnsi"/>
+          <w:color w:val="000000"/>
+          <w:kern w:val="0"/>
+          <w14:ligatures w14:val="none"/>
+        </w:rPr>
+        <w:t xml:space="preserve"> package. One of them is Consumer interface</w:t>
+      </w:r>
+      <w:r>
+        <w:rPr>
+          <w:rFonts w:eastAsia="Times New Roman" w:cstheme="minorHAnsi"/>
+          <w:color w:val="000000"/>
+          <w:kern w:val="0"/>
+          <w14:ligatures w14:val="none"/>
+        </w:rPr>
+        <w:t>. The other one is the Binary Operator.</w:t>
+      </w:r>
     </w:p>
     <w:p>
       <w:pPr>
@@ -691,7 +1476,35 @@
           <w:u w:val="single"/>
           <w14:ligatures w14:val="none"/>
         </w:rPr>
-        <w:t>The consumer Interface:</w:t>
+        <w:t xml:space="preserve">The </w:t>
+      </w:r>
+      <w:r>
+        <w:rPr>
+          <w:rFonts w:eastAsia="Times New Roman" w:cstheme="minorHAnsi"/>
+          <w:b/>
+          <w:bCs/>
+          <w:color w:val="000000"/>
+          <w:kern w:val="0"/>
+          <w:sz w:val="32"/>
+          <w:szCs w:val="32"/>
+          <w:u w:val="single"/>
+          <w14:ligatures w14:val="none"/>
+        </w:rPr>
+        <w:t>C</w:t>
+      </w:r>
+      <w:r>
+        <w:rPr>
+          <w:rFonts w:eastAsia="Times New Roman" w:cstheme="minorHAnsi"/>
+          <w:b/>
+          <w:bCs/>
+          <w:color w:val="000000"/>
+          <w:kern w:val="0"/>
+          <w:sz w:val="32"/>
+          <w:szCs w:val="32"/>
+          <w:u w:val="single"/>
+          <w14:ligatures w14:val="none"/>
+        </w:rPr>
+        <w:t>onsumer Interface:</w:t>
       </w:r>
     </w:p>
     <w:p>
@@ -941,13 +1754,40 @@
         </w:tabs>
         <w:rPr>
           <w:rFonts w:eastAsia="Times New Roman" w:cstheme="minorHAnsi"/>
-          <w:b/>
-          <w:bCs/>
-          <w:color w:val="000000"/>
-          <w:kern w:val="0"/>
-          <w14:ligatures w14:val="none"/>
-        </w:rPr>
-      </w:pPr>
+          <w:color w:val="000000"/>
+          <w:kern w:val="0"/>
+          <w14:ligatures w14:val="none"/>
+        </w:rPr>
+      </w:pPr>
+      <w:r>
+        <w:rPr>
+          <w:rFonts w:eastAsia="Times New Roman" w:cstheme="minorHAnsi"/>
+          <w:color w:val="000000"/>
+          <w:kern w:val="0"/>
+          <w14:ligatures w14:val="none"/>
+        </w:rPr>
+        <w:t xml:space="preserve">The two most common </w:t>
+      </w:r>
+      <w:proofErr w:type="spellStart"/>
+      <w:r>
+        <w:rPr>
+          <w:rFonts w:eastAsia="Times New Roman" w:cstheme="minorHAnsi"/>
+          <w:color w:val="000000"/>
+          <w:kern w:val="0"/>
+          <w14:ligatures w14:val="none"/>
+        </w:rPr>
+        <w:t>Cosnumer</w:t>
+      </w:r>
+      <w:proofErr w:type="spellEnd"/>
+      <w:r>
+        <w:rPr>
+          <w:rFonts w:eastAsia="Times New Roman" w:cstheme="minorHAnsi"/>
+          <w:color w:val="000000"/>
+          <w:kern w:val="0"/>
+          <w14:ligatures w14:val="none"/>
+        </w:rPr>
+        <w:t xml:space="preserve"> interfaces, and the functional method are the following</w:t>
+      </w:r>
     </w:p>
     <w:p>
       <w:pPr>
@@ -972,13 +1812,20 @@
         </w:tabs>
         <w:rPr>
           <w:rFonts w:eastAsia="Times New Roman" w:cstheme="minorHAnsi"/>
-          <w:b/>
-          <w:bCs/>
-          <w:color w:val="000000"/>
-          <w:kern w:val="0"/>
-          <w14:ligatures w14:val="none"/>
-        </w:rPr>
-      </w:pPr>
+          <w:color w:val="000000"/>
+          <w:kern w:val="0"/>
+          <w14:ligatures w14:val="none"/>
+        </w:rPr>
+      </w:pPr>
+      <w:r>
+        <w:rPr>
+          <w:rFonts w:eastAsia="Times New Roman" w:cstheme="minorHAnsi"/>
+          <w:color w:val="000000"/>
+          <w:kern w:val="0"/>
+          <w14:ligatures w14:val="none"/>
+        </w:rPr>
+        <w:t xml:space="preserve">The Consumer interface takes one argument of any type. </w:t>
+      </w:r>
     </w:p>
     <w:p>
       <w:pPr>
@@ -1003,13 +1850,40 @@
         </w:tabs>
         <w:rPr>
           <w:rFonts w:eastAsia="Times New Roman" w:cstheme="minorHAnsi"/>
-          <w:b/>
-          <w:bCs/>
-          <w:color w:val="000000"/>
-          <w:kern w:val="0"/>
-          <w14:ligatures w14:val="none"/>
-        </w:rPr>
-      </w:pPr>
+          <w:color w:val="000000"/>
+          <w:kern w:val="0"/>
+          <w14:ligatures w14:val="none"/>
+        </w:rPr>
+      </w:pPr>
+      <w:r>
+        <w:rPr>
+          <w:rFonts w:eastAsia="Times New Roman" w:cstheme="minorHAnsi"/>
+          <w:color w:val="000000"/>
+          <w:kern w:val="0"/>
+          <w14:ligatures w14:val="none"/>
+        </w:rPr>
+        <w:t xml:space="preserve">The </w:t>
+      </w:r>
+      <w:proofErr w:type="spellStart"/>
+      <w:r>
+        <w:rPr>
+          <w:rFonts w:eastAsia="Times New Roman" w:cstheme="minorHAnsi"/>
+          <w:color w:val="000000"/>
+          <w:kern w:val="0"/>
+          <w14:ligatures w14:val="none"/>
+        </w:rPr>
+        <w:t>BiConsumer</w:t>
+      </w:r>
+      <w:proofErr w:type="spellEnd"/>
+      <w:r>
+        <w:rPr>
+          <w:rFonts w:eastAsia="Times New Roman" w:cstheme="minorHAnsi"/>
+          <w:color w:val="000000"/>
+          <w:kern w:val="0"/>
+          <w14:ligatures w14:val="none"/>
+        </w:rPr>
+        <w:t xml:space="preserve"> interface takes two arguments of two different types</w:t>
+      </w:r>
     </w:p>
     <w:p>
       <w:pPr>
@@ -1034,14 +1908,343 @@
         </w:tabs>
         <w:rPr>
           <w:rFonts w:eastAsia="Times New Roman" w:cstheme="minorHAnsi"/>
-          <w:b/>
-          <w:bCs/>
-          <w:color w:val="000000"/>
-          <w:kern w:val="0"/>
-          <w14:ligatures w14:val="none"/>
-        </w:rPr>
-      </w:pPr>
-    </w:p>
+          <w:color w:val="000000"/>
+          <w:kern w:val="0"/>
+          <w14:ligatures w14:val="none"/>
+        </w:rPr>
+      </w:pPr>
+    </w:p>
+    <w:tbl>
+      <w:tblPr>
+        <w:tblStyle w:val="TableGrid"/>
+        <w:tblW w:w="0" w:type="auto"/>
+        <w:tblLook w:val="04A0" w:firstRow="1" w:lastRow="0" w:firstColumn="1" w:lastColumn="0" w:noHBand="0" w:noVBand="1"/>
+      </w:tblPr>
+      <w:tblGrid>
+        <w:gridCol w:w="4675"/>
+        <w:gridCol w:w="4675"/>
+      </w:tblGrid>
+      <w:tr>
+        <w:tc>
+          <w:tcPr>
+            <w:tcW w:w="4675" w:type="dxa"/>
+          </w:tcPr>
+          <w:p>
+            <w:pPr>
+              <w:tabs>
+                <w:tab w:val="left" w:pos="916"/>
+                <w:tab w:val="left" w:pos="1832"/>
+                <w:tab w:val="left" w:pos="2748"/>
+                <w:tab w:val="left" w:pos="3664"/>
+                <w:tab w:val="left" w:pos="4580"/>
+                <w:tab w:val="left" w:pos="5496"/>
+                <w:tab w:val="left" w:pos="6412"/>
+                <w:tab w:val="left" w:pos="7328"/>
+                <w:tab w:val="left" w:pos="8244"/>
+                <w:tab w:val="left" w:pos="9160"/>
+                <w:tab w:val="left" w:pos="10076"/>
+                <w:tab w:val="left" w:pos="10992"/>
+                <w:tab w:val="left" w:pos="11908"/>
+                <w:tab w:val="left" w:pos="12824"/>
+                <w:tab w:val="left" w:pos="13740"/>
+                <w:tab w:val="left" w:pos="14656"/>
+              </w:tabs>
+              <w:rPr>
+                <w:rFonts w:eastAsia="Times New Roman" w:cstheme="minorHAnsi"/>
+                <w:color w:val="000000"/>
+                <w:kern w:val="0"/>
+                <w14:ligatures w14:val="none"/>
+              </w:rPr>
+            </w:pPr>
+            <w:r>
+              <w:rPr>
+                <w:rFonts w:eastAsia="Times New Roman" w:cstheme="minorHAnsi"/>
+                <w:color w:val="000000"/>
+                <w:kern w:val="0"/>
+                <w14:ligatures w14:val="none"/>
+              </w:rPr>
+              <w:t>Interface Name</w:t>
+            </w:r>
+          </w:p>
+        </w:tc>
+        <w:tc>
+          <w:tcPr>
+            <w:tcW w:w="4675" w:type="dxa"/>
+          </w:tcPr>
+          <w:p>
+            <w:pPr>
+              <w:tabs>
+                <w:tab w:val="left" w:pos="916"/>
+                <w:tab w:val="left" w:pos="1832"/>
+                <w:tab w:val="left" w:pos="2748"/>
+                <w:tab w:val="left" w:pos="3664"/>
+                <w:tab w:val="left" w:pos="4580"/>
+                <w:tab w:val="left" w:pos="5496"/>
+                <w:tab w:val="left" w:pos="6412"/>
+                <w:tab w:val="left" w:pos="7328"/>
+                <w:tab w:val="left" w:pos="8244"/>
+                <w:tab w:val="left" w:pos="9160"/>
+                <w:tab w:val="left" w:pos="10076"/>
+                <w:tab w:val="left" w:pos="10992"/>
+                <w:tab w:val="left" w:pos="11908"/>
+                <w:tab w:val="left" w:pos="12824"/>
+                <w:tab w:val="left" w:pos="13740"/>
+                <w:tab w:val="left" w:pos="14656"/>
+              </w:tabs>
+              <w:rPr>
+                <w:rFonts w:eastAsia="Times New Roman" w:cstheme="minorHAnsi"/>
+                <w:color w:val="000000"/>
+                <w:kern w:val="0"/>
+                <w14:ligatures w14:val="none"/>
+              </w:rPr>
+            </w:pPr>
+            <w:r>
+              <w:rPr>
+                <w:rFonts w:eastAsia="Times New Roman" w:cstheme="minorHAnsi"/>
+                <w:color w:val="000000"/>
+                <w:kern w:val="0"/>
+                <w14:ligatures w14:val="none"/>
+              </w:rPr>
+              <w:t>Method Signature</w:t>
+            </w:r>
+          </w:p>
+        </w:tc>
+      </w:tr>
+      <w:tr>
+        <w:tc>
+          <w:tcPr>
+            <w:tcW w:w="4675" w:type="dxa"/>
+          </w:tcPr>
+          <w:p>
+            <w:pPr>
+              <w:tabs>
+                <w:tab w:val="left" w:pos="916"/>
+                <w:tab w:val="left" w:pos="1832"/>
+                <w:tab w:val="left" w:pos="2748"/>
+                <w:tab w:val="left" w:pos="3664"/>
+                <w:tab w:val="left" w:pos="4580"/>
+                <w:tab w:val="left" w:pos="5496"/>
+                <w:tab w:val="left" w:pos="6412"/>
+                <w:tab w:val="left" w:pos="7328"/>
+                <w:tab w:val="left" w:pos="8244"/>
+                <w:tab w:val="left" w:pos="9160"/>
+                <w:tab w:val="left" w:pos="10076"/>
+                <w:tab w:val="left" w:pos="10992"/>
+                <w:tab w:val="left" w:pos="11908"/>
+                <w:tab w:val="left" w:pos="12824"/>
+                <w:tab w:val="left" w:pos="13740"/>
+                <w:tab w:val="left" w:pos="14656"/>
+              </w:tabs>
+              <w:rPr>
+                <w:rFonts w:eastAsia="Times New Roman" w:cstheme="minorHAnsi"/>
+                <w:color w:val="000000"/>
+                <w:kern w:val="0"/>
+                <w14:ligatures w14:val="none"/>
+              </w:rPr>
+            </w:pPr>
+            <w:r>
+              <w:rPr>
+                <w:rFonts w:eastAsia="Times New Roman" w:cstheme="minorHAnsi"/>
+                <w:color w:val="000000"/>
+                <w:kern w:val="0"/>
+                <w14:ligatures w14:val="none"/>
+              </w:rPr>
+              <w:t xml:space="preserve">Consumer </w:t>
+            </w:r>
+          </w:p>
+        </w:tc>
+        <w:tc>
+          <w:tcPr>
+            <w:tcW w:w="4675" w:type="dxa"/>
+          </w:tcPr>
+          <w:p>
+            <w:pPr>
+              <w:tabs>
+                <w:tab w:val="left" w:pos="916"/>
+                <w:tab w:val="left" w:pos="1832"/>
+                <w:tab w:val="left" w:pos="2748"/>
+                <w:tab w:val="left" w:pos="3664"/>
+                <w:tab w:val="left" w:pos="4580"/>
+                <w:tab w:val="left" w:pos="5496"/>
+                <w:tab w:val="left" w:pos="6412"/>
+                <w:tab w:val="left" w:pos="7328"/>
+                <w:tab w:val="left" w:pos="8244"/>
+                <w:tab w:val="left" w:pos="9160"/>
+                <w:tab w:val="left" w:pos="10076"/>
+                <w:tab w:val="left" w:pos="10992"/>
+                <w:tab w:val="left" w:pos="11908"/>
+                <w:tab w:val="left" w:pos="12824"/>
+                <w:tab w:val="left" w:pos="13740"/>
+                <w:tab w:val="left" w:pos="14656"/>
+              </w:tabs>
+              <w:rPr>
+                <w:rFonts w:eastAsia="Times New Roman" w:cstheme="minorHAnsi"/>
+                <w:color w:val="000000"/>
+                <w:kern w:val="0"/>
+                <w14:ligatures w14:val="none"/>
+              </w:rPr>
+            </w:pPr>
+            <w:r>
+              <w:rPr>
+                <w:rFonts w:eastAsia="Times New Roman" w:cstheme="minorHAnsi"/>
+                <w:color w:val="000000"/>
+                <w:kern w:val="0"/>
+                <w14:ligatures w14:val="none"/>
+              </w:rPr>
+              <w:t xml:space="preserve">Void </w:t>
+            </w:r>
+            <w:proofErr w:type="gramStart"/>
+            <w:r>
+              <w:rPr>
+                <w:rFonts w:eastAsia="Times New Roman" w:cstheme="minorHAnsi"/>
+                <w:color w:val="000000"/>
+                <w:kern w:val="0"/>
+                <w14:ligatures w14:val="none"/>
+              </w:rPr>
+              <w:t>accept</w:t>
+            </w:r>
+            <w:proofErr w:type="gramEnd"/>
+            <w:r>
+              <w:rPr>
+                <w:rFonts w:eastAsia="Times New Roman" w:cstheme="minorHAnsi"/>
+                <w:color w:val="000000"/>
+                <w:kern w:val="0"/>
+                <w14:ligatures w14:val="none"/>
+              </w:rPr>
+              <w:t xml:space="preserve"> (T t)</w:t>
+            </w:r>
+          </w:p>
+        </w:tc>
+      </w:tr>
+      <w:tr>
+        <w:tc>
+          <w:tcPr>
+            <w:tcW w:w="4675" w:type="dxa"/>
+          </w:tcPr>
+          <w:p>
+            <w:pPr>
+              <w:tabs>
+                <w:tab w:val="left" w:pos="916"/>
+                <w:tab w:val="left" w:pos="1832"/>
+                <w:tab w:val="left" w:pos="2748"/>
+                <w:tab w:val="left" w:pos="3664"/>
+                <w:tab w:val="left" w:pos="4580"/>
+                <w:tab w:val="left" w:pos="5496"/>
+                <w:tab w:val="left" w:pos="6412"/>
+                <w:tab w:val="left" w:pos="7328"/>
+                <w:tab w:val="left" w:pos="8244"/>
+                <w:tab w:val="left" w:pos="9160"/>
+                <w:tab w:val="left" w:pos="10076"/>
+                <w:tab w:val="left" w:pos="10992"/>
+                <w:tab w:val="left" w:pos="11908"/>
+                <w:tab w:val="left" w:pos="12824"/>
+                <w:tab w:val="left" w:pos="13740"/>
+                <w:tab w:val="left" w:pos="14656"/>
+              </w:tabs>
+              <w:rPr>
+                <w:rFonts w:eastAsia="Times New Roman" w:cstheme="minorHAnsi"/>
+                <w:color w:val="000000"/>
+                <w:kern w:val="0"/>
+                <w14:ligatures w14:val="none"/>
+              </w:rPr>
+            </w:pPr>
+            <w:proofErr w:type="spellStart"/>
+            <w:r>
+              <w:rPr>
+                <w:rFonts w:eastAsia="Times New Roman" w:cstheme="minorHAnsi"/>
+                <w:color w:val="000000"/>
+                <w:kern w:val="0"/>
+                <w14:ligatures w14:val="none"/>
+              </w:rPr>
+              <w:t>BiConsumer</w:t>
+            </w:r>
+            <w:proofErr w:type="spellEnd"/>
+          </w:p>
+        </w:tc>
+        <w:tc>
+          <w:tcPr>
+            <w:tcW w:w="4675" w:type="dxa"/>
+          </w:tcPr>
+          <w:p>
+            <w:pPr>
+              <w:tabs>
+                <w:tab w:val="left" w:pos="916"/>
+                <w:tab w:val="left" w:pos="1832"/>
+                <w:tab w:val="left" w:pos="2748"/>
+                <w:tab w:val="left" w:pos="3664"/>
+                <w:tab w:val="left" w:pos="4580"/>
+                <w:tab w:val="left" w:pos="5496"/>
+                <w:tab w:val="left" w:pos="6412"/>
+                <w:tab w:val="left" w:pos="7328"/>
+                <w:tab w:val="left" w:pos="8244"/>
+                <w:tab w:val="left" w:pos="9160"/>
+                <w:tab w:val="left" w:pos="10076"/>
+                <w:tab w:val="left" w:pos="10992"/>
+                <w:tab w:val="left" w:pos="11908"/>
+                <w:tab w:val="left" w:pos="12824"/>
+                <w:tab w:val="left" w:pos="13740"/>
+                <w:tab w:val="left" w:pos="14656"/>
+              </w:tabs>
+              <w:rPr>
+                <w:rFonts w:eastAsia="Times New Roman" w:cstheme="minorHAnsi"/>
+                <w:color w:val="000000"/>
+                <w:kern w:val="0"/>
+                <w14:ligatures w14:val="none"/>
+              </w:rPr>
+            </w:pPr>
+            <w:r>
+              <w:rPr>
+                <w:rFonts w:eastAsia="Times New Roman" w:cstheme="minorHAnsi"/>
+                <w:color w:val="000000"/>
+                <w:kern w:val="0"/>
+                <w14:ligatures w14:val="none"/>
+              </w:rPr>
+              <w:t xml:space="preserve">Void </w:t>
+            </w:r>
+            <w:proofErr w:type="gramStart"/>
+            <w:r>
+              <w:rPr>
+                <w:rFonts w:eastAsia="Times New Roman" w:cstheme="minorHAnsi"/>
+                <w:color w:val="000000"/>
+                <w:kern w:val="0"/>
+                <w14:ligatures w14:val="none"/>
+              </w:rPr>
+              <w:t>accept</w:t>
+            </w:r>
+            <w:proofErr w:type="gramEnd"/>
+            <w:r>
+              <w:rPr>
+                <w:rFonts w:eastAsia="Times New Roman" w:cstheme="minorHAnsi"/>
+                <w:color w:val="000000"/>
+                <w:kern w:val="0"/>
+                <w14:ligatures w14:val="none"/>
+              </w:rPr>
+              <w:t xml:space="preserve"> (T </w:t>
+            </w:r>
+            <w:proofErr w:type="spellStart"/>
+            <w:r>
+              <w:rPr>
+                <w:rFonts w:eastAsia="Times New Roman" w:cstheme="minorHAnsi"/>
+                <w:color w:val="000000"/>
+                <w:kern w:val="0"/>
+                <w14:ligatures w14:val="none"/>
+              </w:rPr>
+              <w:t>t</w:t>
+            </w:r>
+            <w:proofErr w:type="spellEnd"/>
+            <w:r>
+              <w:rPr>
+                <w:rFonts w:eastAsia="Times New Roman" w:cstheme="minorHAnsi"/>
+                <w:color w:val="000000"/>
+                <w:kern w:val="0"/>
+                <w14:ligatures w14:val="none"/>
+              </w:rPr>
+              <w:t>, U u)</w:t>
+            </w:r>
+          </w:p>
+        </w:tc>
+      </w:tr>
+    </w:tbl>
     <w:p>
       <w:pPr>
         <w:shd w:val="clear" w:color="auto" w:fill="FFFFFF"/>
@@ -1065,25 +2268,11 @@
         </w:tabs>
         <w:rPr>
           <w:rFonts w:eastAsia="Times New Roman" w:cstheme="minorHAnsi"/>
-          <w:b/>
-          <w:bCs/>
-          <w:color w:val="000000"/>
-          <w:kern w:val="0"/>
-          <w14:ligatures w14:val="none"/>
-        </w:rPr>
-      </w:pPr>
-      <w:r>
-        <w:rPr>
-          <w:rFonts w:eastAsia="Times New Roman" w:cstheme="minorHAnsi"/>
-          <w:b/>
-          <w:bCs/>
-          <w:color w:val="000000"/>
-          <w:kern w:val="0"/>
-          <w14:ligatures w14:val="none"/>
-        </w:rPr>
-        <w:lastRenderedPageBreak/>
-        <w:t>Lambda use in foreach loop</w:t>
-      </w:r>
+          <w:color w:val="000000"/>
+          <w:kern w:val="0"/>
+          <w14:ligatures w14:val="none"/>
+        </w:rPr>
+      </w:pPr>
     </w:p>
     <w:p>
       <w:pPr>
@@ -1108,50 +2297,25 @@
         </w:tabs>
         <w:rPr>
           <w:rFonts w:eastAsia="Times New Roman" w:cstheme="minorHAnsi"/>
-          <w:color w:val="000000"/>
-          <w:kern w:val="0"/>
-          <w14:ligatures w14:val="none"/>
-        </w:rPr>
-      </w:pPr>
-      <w:proofErr w:type="spellStart"/>
-      <w:r>
-        <w:rPr>
-          <w:rFonts w:eastAsia="Times New Roman" w:cstheme="minorHAnsi"/>
-          <w:color w:val="000000"/>
-          <w:kern w:val="0"/>
-          <w14:ligatures w14:val="none"/>
-        </w:rPr>
-        <w:t>List.foreach</w:t>
-      </w:r>
-      <w:proofErr w:type="spellEnd"/>
-      <w:r>
-        <w:rPr>
-          <w:rFonts w:eastAsia="Times New Roman" w:cstheme="minorHAnsi"/>
-          <w:color w:val="000000"/>
-          <w:kern w:val="0"/>
-          <w14:ligatures w14:val="none"/>
-        </w:rPr>
-        <w:t xml:space="preserve"> (element -&gt; </w:t>
-      </w:r>
-      <w:proofErr w:type="spellStart"/>
-      <w:r>
-        <w:rPr>
-          <w:rFonts w:eastAsia="Times New Roman" w:cstheme="minorHAnsi"/>
-          <w:color w:val="000000"/>
-          <w:kern w:val="0"/>
-          <w14:ligatures w14:val="none"/>
-        </w:rPr>
-        <w:t>System.out.println</w:t>
-      </w:r>
-      <w:proofErr w:type="spellEnd"/>
-      <w:r>
-        <w:rPr>
-          <w:rFonts w:eastAsia="Times New Roman" w:cstheme="minorHAnsi"/>
-          <w:color w:val="000000"/>
-          <w:kern w:val="0"/>
-          <w14:ligatures w14:val="none"/>
-        </w:rPr>
-        <w:t>(element)) //valid</w:t>
+          <w:b/>
+          <w:bCs/>
+          <w:color w:val="000000"/>
+          <w:kern w:val="0"/>
+          <w:u w:val="single"/>
+          <w14:ligatures w14:val="none"/>
+        </w:rPr>
+      </w:pPr>
+      <w:r>
+        <w:rPr>
+          <w:rFonts w:eastAsia="Times New Roman" w:cstheme="minorHAnsi"/>
+          <w:b/>
+          <w:bCs/>
+          <w:color w:val="000000"/>
+          <w:kern w:val="0"/>
+          <w:u w:val="single"/>
+          <w14:ligatures w14:val="none"/>
+        </w:rPr>
+        <w:t>Example Lambda Expression for Consumer and Consumer Method:</w:t>
       </w:r>
     </w:p>
     <w:p>
@@ -1177,51 +2341,14 @@
         </w:tabs>
         <w:rPr>
           <w:rFonts w:eastAsia="Times New Roman" w:cstheme="minorHAnsi"/>
-          <w:color w:val="000000"/>
-          <w:kern w:val="0"/>
-          <w14:ligatures w14:val="none"/>
-        </w:rPr>
-      </w:pPr>
-      <w:proofErr w:type="spellStart"/>
-      <w:r>
-        <w:rPr>
-          <w:rFonts w:eastAsia="Times New Roman" w:cstheme="minorHAnsi"/>
-          <w:color w:val="000000"/>
-          <w:kern w:val="0"/>
-          <w14:ligatures w14:val="none"/>
-        </w:rPr>
-        <w:t>List.foreach</w:t>
-      </w:r>
-      <w:proofErr w:type="spellEnd"/>
-      <w:r>
-        <w:rPr>
-          <w:rFonts w:eastAsia="Times New Roman" w:cstheme="minorHAnsi"/>
-          <w:color w:val="000000"/>
-          <w:kern w:val="0"/>
-          <w14:ligatures w14:val="none"/>
-        </w:rPr>
-        <w:t xml:space="preserve"> ((element) -&gt; </w:t>
-      </w:r>
-      <w:proofErr w:type="spellStart"/>
-      <w:r>
-        <w:rPr>
-          <w:rFonts w:eastAsia="Times New Roman" w:cstheme="minorHAnsi"/>
-          <w:color w:val="000000"/>
-          <w:kern w:val="0"/>
-          <w14:ligatures w14:val="none"/>
-        </w:rPr>
-        <w:t>System.out.println</w:t>
-      </w:r>
-      <w:proofErr w:type="spellEnd"/>
-      <w:r>
-        <w:rPr>
-          <w:rFonts w:eastAsia="Times New Roman" w:cstheme="minorHAnsi"/>
-          <w:color w:val="000000"/>
-          <w:kern w:val="0"/>
-          <w14:ligatures w14:val="none"/>
-        </w:rPr>
-        <w:t>(element)) //valid</w:t>
-      </w:r>
+          <w:b/>
+          <w:bCs/>
+          <w:color w:val="000000"/>
+          <w:kern w:val="0"/>
+          <w:u w:val="single"/>
+          <w14:ligatures w14:val="none"/>
+        </w:rPr>
+      </w:pPr>
     </w:p>
     <w:p>
       <w:pPr>
@@ -1251,6 +2378,15 @@
           <w14:ligatures w14:val="none"/>
         </w:rPr>
       </w:pPr>
+      <w:r>
+        <w:rPr>
+          <w:rFonts w:eastAsia="Times New Roman" w:cstheme="minorHAnsi"/>
+          <w:color w:val="000000"/>
+          <w:kern w:val="0"/>
+          <w14:ligatures w14:val="none"/>
+        </w:rPr>
+        <w:t xml:space="preserve">S -&gt; </w:t>
+      </w:r>
       <w:proofErr w:type="spellStart"/>
       <w:r>
         <w:rPr>
@@ -1259,7 +2395,7 @@
           <w:kern w:val="0"/>
           <w14:ligatures w14:val="none"/>
         </w:rPr>
-        <w:t>List.foreach</w:t>
+        <w:t>System.out.println</w:t>
       </w:r>
       <w:proofErr w:type="spellEnd"/>
       <w:r>
@@ -1269,45 +2405,16 @@
           <w:kern w:val="0"/>
           <w14:ligatures w14:val="none"/>
         </w:rPr>
-        <w:t xml:space="preserve"> ((</w:t>
-      </w:r>
-      <w:r>
-        <w:rPr>
-          <w:rFonts w:eastAsia="Times New Roman" w:cstheme="minorHAnsi"/>
-          <w:color w:val="000000"/>
-          <w:kern w:val="0"/>
-          <w14:ligatures w14:val="none"/>
-        </w:rPr>
-        <w:t xml:space="preserve">String </w:t>
-      </w:r>
-      <w:r>
-        <w:rPr>
-          <w:rFonts w:eastAsia="Times New Roman" w:cstheme="minorHAnsi"/>
-          <w:color w:val="000000"/>
-          <w:kern w:val="0"/>
-          <w14:ligatures w14:val="none"/>
-        </w:rPr>
-        <w:t xml:space="preserve">element) -&gt; </w:t>
-      </w:r>
-      <w:proofErr w:type="spellStart"/>
-      <w:r>
-        <w:rPr>
-          <w:rFonts w:eastAsia="Times New Roman" w:cstheme="minorHAnsi"/>
-          <w:color w:val="000000"/>
-          <w:kern w:val="0"/>
-          <w14:ligatures w14:val="none"/>
-        </w:rPr>
-        <w:t>System.out.println</w:t>
-      </w:r>
-      <w:proofErr w:type="spellEnd"/>
-      <w:r>
-        <w:rPr>
-          <w:rFonts w:eastAsia="Times New Roman" w:cstheme="minorHAnsi"/>
-          <w:color w:val="000000"/>
-          <w:kern w:val="0"/>
-          <w14:ligatures w14:val="none"/>
-        </w:rPr>
-        <w:t>(element)) //valid</w:t>
+        <w:t>(S); voi</w:t>
+      </w:r>
+      <w:r>
+        <w:rPr>
+          <w:rFonts w:eastAsia="Times New Roman" w:cstheme="minorHAnsi"/>
+          <w:color w:val="000000"/>
+          <w:kern w:val="0"/>
+          <w14:ligatures w14:val="none"/>
+        </w:rPr>
+        <w:t>d accept (T t);</w:t>
       </w:r>
     </w:p>
     <w:p>
@@ -1338,423 +2445,6 @@
           <w14:ligatures w14:val="none"/>
         </w:rPr>
       </w:pPr>
-      <w:proofErr w:type="spellStart"/>
-      <w:r>
-        <w:rPr>
-          <w:rFonts w:eastAsia="Times New Roman" w:cstheme="minorHAnsi"/>
-          <w:color w:val="000000"/>
-          <w:kern w:val="0"/>
-          <w14:ligatures w14:val="none"/>
-        </w:rPr>
-        <w:t>List.foreach</w:t>
-      </w:r>
-      <w:proofErr w:type="spellEnd"/>
-      <w:r>
-        <w:rPr>
-          <w:rFonts w:eastAsia="Times New Roman" w:cstheme="minorHAnsi"/>
-          <w:color w:val="000000"/>
-          <w:kern w:val="0"/>
-          <w14:ligatures w14:val="none"/>
-        </w:rPr>
-        <w:t xml:space="preserve"> ((</w:t>
-      </w:r>
-      <w:r>
-        <w:rPr>
-          <w:rFonts w:eastAsia="Times New Roman" w:cstheme="minorHAnsi"/>
-          <w:color w:val="000000"/>
-          <w:kern w:val="0"/>
-          <w14:ligatures w14:val="none"/>
-        </w:rPr>
-        <w:t xml:space="preserve">var </w:t>
-      </w:r>
-      <w:r>
-        <w:rPr>
-          <w:rFonts w:eastAsia="Times New Roman" w:cstheme="minorHAnsi"/>
-          <w:color w:val="000000"/>
-          <w:kern w:val="0"/>
-          <w14:ligatures w14:val="none"/>
-        </w:rPr>
-        <w:t xml:space="preserve">element) -&gt; </w:t>
-      </w:r>
-      <w:proofErr w:type="spellStart"/>
-      <w:r>
-        <w:rPr>
-          <w:rFonts w:eastAsia="Times New Roman" w:cstheme="minorHAnsi"/>
-          <w:color w:val="000000"/>
-          <w:kern w:val="0"/>
-          <w14:ligatures w14:val="none"/>
-        </w:rPr>
-        <w:t>System.out.println</w:t>
-      </w:r>
-      <w:proofErr w:type="spellEnd"/>
-      <w:r>
-        <w:rPr>
-          <w:rFonts w:eastAsia="Times New Roman" w:cstheme="minorHAnsi"/>
-          <w:color w:val="000000"/>
-          <w:kern w:val="0"/>
-          <w14:ligatures w14:val="none"/>
-        </w:rPr>
-        <w:t>(element)) //valid</w:t>
-      </w:r>
-    </w:p>
-    <w:p>
-      <w:pPr>
-        <w:pStyle w:val="HTMLPreformatted"/>
-        <w:shd w:val="clear" w:color="auto" w:fill="FFFFFF"/>
-        <w:rPr>
-          <w:rFonts w:asciiTheme="minorHAnsi" w:hAnsiTheme="minorHAnsi" w:cstheme="minorHAnsi"/>
-          <w:color w:val="000000"/>
-          <w:sz w:val="24"/>
-          <w:szCs w:val="24"/>
-        </w:rPr>
-      </w:pPr>
-      <w:r>
-        <w:rPr>
-          <w:rFonts w:asciiTheme="minorHAnsi" w:hAnsiTheme="minorHAnsi" w:cstheme="minorHAnsi"/>
-          <w:b/>
-          <w:bCs/>
-          <w:color w:val="000080"/>
-          <w:sz w:val="24"/>
-          <w:szCs w:val="24"/>
-        </w:rPr>
-        <w:t xml:space="preserve">int </w:t>
-      </w:r>
-      <w:r>
-        <w:rPr>
-          <w:rFonts w:asciiTheme="minorHAnsi" w:hAnsiTheme="minorHAnsi" w:cstheme="minorHAnsi"/>
-          <w:color w:val="000000"/>
-          <w:sz w:val="24"/>
-          <w:szCs w:val="24"/>
-        </w:rPr>
-        <w:t xml:space="preserve">result = </w:t>
-      </w:r>
-      <w:proofErr w:type="gramStart"/>
-      <w:r>
-        <w:rPr>
-          <w:rFonts w:asciiTheme="minorHAnsi" w:hAnsiTheme="minorHAnsi" w:cstheme="minorHAnsi"/>
-          <w:i/>
-          <w:iCs/>
-          <w:color w:val="000000"/>
-          <w:sz w:val="24"/>
-          <w:szCs w:val="24"/>
-        </w:rPr>
-        <w:t>calculator</w:t>
-      </w:r>
-      <w:r>
-        <w:rPr>
-          <w:rFonts w:asciiTheme="minorHAnsi" w:hAnsiTheme="minorHAnsi" w:cstheme="minorHAnsi"/>
-          <w:color w:val="000000"/>
-          <w:sz w:val="24"/>
-          <w:szCs w:val="24"/>
-        </w:rPr>
-        <w:t>(</w:t>
-      </w:r>
-      <w:proofErr w:type="gramEnd"/>
-      <w:r>
-        <w:rPr>
-          <w:rFonts w:asciiTheme="minorHAnsi" w:hAnsiTheme="minorHAnsi" w:cstheme="minorHAnsi"/>
-          <w:color w:val="000000"/>
-          <w:sz w:val="24"/>
-          <w:szCs w:val="24"/>
-        </w:rPr>
-        <w:t>(</w:t>
-      </w:r>
-      <w:r>
-        <w:rPr>
-          <w:rFonts w:asciiTheme="minorHAnsi" w:hAnsiTheme="minorHAnsi" w:cstheme="minorHAnsi"/>
-          <w:b/>
-          <w:bCs/>
-          <w:color w:val="000080"/>
-          <w:sz w:val="24"/>
-          <w:szCs w:val="24"/>
-        </w:rPr>
-        <w:t xml:space="preserve">var </w:t>
-      </w:r>
-      <w:r>
-        <w:rPr>
-          <w:rFonts w:asciiTheme="minorHAnsi" w:hAnsiTheme="minorHAnsi" w:cstheme="minorHAnsi"/>
-          <w:color w:val="000000"/>
-          <w:sz w:val="24"/>
-          <w:szCs w:val="24"/>
-        </w:rPr>
-        <w:t xml:space="preserve">a, </w:t>
-      </w:r>
-      <w:r>
-        <w:rPr>
-          <w:rFonts w:asciiTheme="minorHAnsi" w:hAnsiTheme="minorHAnsi" w:cstheme="minorHAnsi"/>
-          <w:b/>
-          <w:bCs/>
-          <w:color w:val="000080"/>
-          <w:sz w:val="24"/>
-          <w:szCs w:val="24"/>
-        </w:rPr>
-        <w:t xml:space="preserve">var </w:t>
-      </w:r>
-      <w:r>
-        <w:rPr>
-          <w:rFonts w:asciiTheme="minorHAnsi" w:hAnsiTheme="minorHAnsi" w:cstheme="minorHAnsi"/>
-          <w:color w:val="000000"/>
-          <w:sz w:val="24"/>
-          <w:szCs w:val="24"/>
-        </w:rPr>
-        <w:t>b) -&gt; {</w:t>
-      </w:r>
-      <w:r>
-        <w:rPr>
-          <w:rFonts w:asciiTheme="minorHAnsi" w:hAnsiTheme="minorHAnsi" w:cstheme="minorHAnsi"/>
-          <w:b/>
-          <w:bCs/>
-          <w:color w:val="000080"/>
-          <w:sz w:val="24"/>
-          <w:szCs w:val="24"/>
-        </w:rPr>
-        <w:t xml:space="preserve">return </w:t>
-      </w:r>
-      <w:r>
-        <w:rPr>
-          <w:rFonts w:asciiTheme="minorHAnsi" w:hAnsiTheme="minorHAnsi" w:cstheme="minorHAnsi"/>
-          <w:color w:val="000000"/>
-          <w:sz w:val="24"/>
-          <w:szCs w:val="24"/>
-        </w:rPr>
-        <w:t xml:space="preserve">a + b;}, </w:t>
-      </w:r>
-      <w:r>
-        <w:rPr>
-          <w:rFonts w:asciiTheme="minorHAnsi" w:hAnsiTheme="minorHAnsi" w:cstheme="minorHAnsi"/>
-          <w:color w:val="0000FF"/>
-          <w:sz w:val="24"/>
-          <w:szCs w:val="24"/>
-        </w:rPr>
-        <w:t>5</w:t>
-      </w:r>
-      <w:r>
-        <w:rPr>
-          <w:rFonts w:asciiTheme="minorHAnsi" w:hAnsiTheme="minorHAnsi" w:cstheme="minorHAnsi"/>
-          <w:color w:val="000000"/>
-          <w:sz w:val="24"/>
-          <w:szCs w:val="24"/>
-        </w:rPr>
-        <w:t xml:space="preserve">, </w:t>
-      </w:r>
-      <w:r>
-        <w:rPr>
-          <w:rFonts w:asciiTheme="minorHAnsi" w:hAnsiTheme="minorHAnsi" w:cstheme="minorHAnsi"/>
-          <w:color w:val="0000FF"/>
-          <w:sz w:val="24"/>
-          <w:szCs w:val="24"/>
-        </w:rPr>
-        <w:t>2</w:t>
-      </w:r>
-      <w:r>
-        <w:rPr>
-          <w:rFonts w:asciiTheme="minorHAnsi" w:hAnsiTheme="minorHAnsi" w:cstheme="minorHAnsi"/>
-          <w:color w:val="000000"/>
-          <w:sz w:val="24"/>
-          <w:szCs w:val="24"/>
-        </w:rPr>
-        <w:t>);</w:t>
-      </w:r>
-      <w:r>
-        <w:rPr>
-          <w:rFonts w:asciiTheme="minorHAnsi" w:hAnsiTheme="minorHAnsi" w:cstheme="minorHAnsi"/>
-          <w:color w:val="000000"/>
-          <w:sz w:val="24"/>
-          <w:szCs w:val="24"/>
-        </w:rPr>
-        <w:t>// valid</w:t>
-      </w:r>
-    </w:p>
-    <w:p>
-      <w:pPr>
-        <w:pStyle w:val="HTMLPreformatted"/>
-        <w:shd w:val="clear" w:color="auto" w:fill="FFFFFF"/>
-        <w:rPr>
-          <w:rFonts w:asciiTheme="minorHAnsi" w:hAnsiTheme="minorHAnsi" w:cstheme="minorHAnsi"/>
-          <w:color w:val="000000"/>
-          <w:sz w:val="24"/>
-          <w:szCs w:val="24"/>
-        </w:rPr>
-      </w:pPr>
-      <w:r>
-        <w:rPr>
-          <w:rFonts w:asciiTheme="minorHAnsi" w:hAnsiTheme="minorHAnsi" w:cstheme="minorHAnsi"/>
-          <w:b/>
-          <w:bCs/>
-          <w:color w:val="000080"/>
-          <w:sz w:val="24"/>
-          <w:szCs w:val="24"/>
-        </w:rPr>
-        <w:t xml:space="preserve">int </w:t>
-      </w:r>
-      <w:r>
-        <w:rPr>
-          <w:rFonts w:asciiTheme="minorHAnsi" w:hAnsiTheme="minorHAnsi" w:cstheme="minorHAnsi"/>
-          <w:color w:val="000000"/>
-          <w:sz w:val="24"/>
-          <w:szCs w:val="24"/>
-        </w:rPr>
-        <w:t xml:space="preserve">result = </w:t>
-      </w:r>
-      <w:proofErr w:type="gramStart"/>
-      <w:r>
-        <w:rPr>
-          <w:rFonts w:asciiTheme="minorHAnsi" w:hAnsiTheme="minorHAnsi" w:cstheme="minorHAnsi"/>
-          <w:i/>
-          <w:iCs/>
-          <w:color w:val="000000"/>
-          <w:sz w:val="24"/>
-          <w:szCs w:val="24"/>
-        </w:rPr>
-        <w:t>calculator</w:t>
-      </w:r>
-      <w:r>
-        <w:rPr>
-          <w:rFonts w:asciiTheme="minorHAnsi" w:hAnsiTheme="minorHAnsi" w:cstheme="minorHAnsi"/>
-          <w:color w:val="000000"/>
-          <w:sz w:val="24"/>
-          <w:szCs w:val="24"/>
-        </w:rPr>
-        <w:t>(</w:t>
-      </w:r>
-      <w:proofErr w:type="gramEnd"/>
-      <w:r>
-        <w:rPr>
-          <w:rFonts w:asciiTheme="minorHAnsi" w:hAnsiTheme="minorHAnsi" w:cstheme="minorHAnsi"/>
-          <w:color w:val="000000"/>
-          <w:sz w:val="24"/>
-          <w:szCs w:val="24"/>
-        </w:rPr>
-        <w:t>(</w:t>
-      </w:r>
-      <w:r>
-        <w:rPr>
-          <w:rFonts w:asciiTheme="minorHAnsi" w:hAnsiTheme="minorHAnsi" w:cstheme="minorHAnsi"/>
-          <w:b/>
-          <w:bCs/>
-          <w:color w:val="000080"/>
-          <w:sz w:val="24"/>
-          <w:szCs w:val="24"/>
-        </w:rPr>
-        <w:t xml:space="preserve">var </w:t>
-      </w:r>
-      <w:r>
-        <w:rPr>
-          <w:rFonts w:asciiTheme="minorHAnsi" w:hAnsiTheme="minorHAnsi" w:cstheme="minorHAnsi"/>
-          <w:color w:val="000000"/>
-          <w:sz w:val="24"/>
-          <w:szCs w:val="24"/>
-        </w:rPr>
-        <w:t xml:space="preserve">a, </w:t>
-      </w:r>
-      <w:r>
-        <w:rPr>
-          <w:rFonts w:asciiTheme="minorHAnsi" w:hAnsiTheme="minorHAnsi" w:cstheme="minorHAnsi"/>
-          <w:b/>
-          <w:bCs/>
-          <w:color w:val="000080"/>
-          <w:sz w:val="24"/>
-          <w:szCs w:val="24"/>
-        </w:rPr>
-        <w:t xml:space="preserve">var </w:t>
-      </w:r>
-      <w:r>
-        <w:rPr>
-          <w:rFonts w:asciiTheme="minorHAnsi" w:hAnsiTheme="minorHAnsi" w:cstheme="minorHAnsi"/>
-          <w:color w:val="000000"/>
-          <w:sz w:val="24"/>
-          <w:szCs w:val="24"/>
-        </w:rPr>
-        <w:t>b) -&gt; {</w:t>
-      </w:r>
-      <w:r>
-        <w:rPr>
-          <w:rFonts w:asciiTheme="minorHAnsi" w:hAnsiTheme="minorHAnsi" w:cstheme="minorHAnsi"/>
-          <w:b/>
-          <w:bCs/>
-          <w:color w:val="000080"/>
-          <w:sz w:val="24"/>
-          <w:szCs w:val="24"/>
-        </w:rPr>
-        <w:t xml:space="preserve">var </w:t>
-      </w:r>
-      <w:r>
-        <w:rPr>
-          <w:rFonts w:asciiTheme="minorHAnsi" w:hAnsiTheme="minorHAnsi" w:cstheme="minorHAnsi"/>
-          <w:color w:val="000000"/>
-          <w:sz w:val="24"/>
-          <w:szCs w:val="24"/>
-        </w:rPr>
-        <w:t xml:space="preserve">c = a + b; </w:t>
-      </w:r>
-      <w:r>
-        <w:rPr>
-          <w:rFonts w:asciiTheme="minorHAnsi" w:hAnsiTheme="minorHAnsi" w:cstheme="minorHAnsi"/>
-          <w:b/>
-          <w:bCs/>
-          <w:color w:val="000080"/>
-          <w:sz w:val="24"/>
-          <w:szCs w:val="24"/>
-        </w:rPr>
-        <w:t xml:space="preserve">return </w:t>
-      </w:r>
-      <w:r>
-        <w:rPr>
-          <w:rFonts w:asciiTheme="minorHAnsi" w:hAnsiTheme="minorHAnsi" w:cstheme="minorHAnsi"/>
-          <w:color w:val="000000"/>
-          <w:sz w:val="24"/>
-          <w:szCs w:val="24"/>
-        </w:rPr>
-        <w:t xml:space="preserve">c;}, </w:t>
-      </w:r>
-      <w:r>
-        <w:rPr>
-          <w:rFonts w:asciiTheme="minorHAnsi" w:hAnsiTheme="minorHAnsi" w:cstheme="minorHAnsi"/>
-          <w:color w:val="0000FF"/>
-          <w:sz w:val="24"/>
-          <w:szCs w:val="24"/>
-        </w:rPr>
-        <w:t>5</w:t>
-      </w:r>
-      <w:r>
-        <w:rPr>
-          <w:rFonts w:asciiTheme="minorHAnsi" w:hAnsiTheme="minorHAnsi" w:cstheme="minorHAnsi"/>
-          <w:color w:val="000000"/>
-          <w:sz w:val="24"/>
-          <w:szCs w:val="24"/>
-        </w:rPr>
-        <w:t xml:space="preserve">, </w:t>
-      </w:r>
-      <w:r>
-        <w:rPr>
-          <w:rFonts w:asciiTheme="minorHAnsi" w:hAnsiTheme="minorHAnsi" w:cstheme="minorHAnsi"/>
-          <w:color w:val="0000FF"/>
-          <w:sz w:val="24"/>
-          <w:szCs w:val="24"/>
-        </w:rPr>
-        <w:t>2</w:t>
-      </w:r>
-      <w:r>
-        <w:rPr>
-          <w:rFonts w:asciiTheme="minorHAnsi" w:hAnsiTheme="minorHAnsi" w:cstheme="minorHAnsi"/>
-          <w:color w:val="000000"/>
-          <w:sz w:val="24"/>
-          <w:szCs w:val="24"/>
-        </w:rPr>
-        <w:t>);</w:t>
-      </w:r>
-    </w:p>
-    <w:p>
-      <w:pPr>
-        <w:pStyle w:val="HTMLPreformatted"/>
-        <w:shd w:val="clear" w:color="auto" w:fill="FFFFFF"/>
-        <w:rPr>
-          <w:rFonts w:asciiTheme="minorHAnsi" w:hAnsiTheme="minorHAnsi" w:cstheme="minorHAnsi"/>
-          <w:color w:val="000000"/>
-          <w:sz w:val="24"/>
-          <w:szCs w:val="24"/>
-        </w:rPr>
-      </w:pPr>
     </w:p>
     <w:p>
       <w:pPr>
@@ -1779,6 +2469,8 @@
         </w:tabs>
         <w:rPr>
           <w:rFonts w:eastAsia="Times New Roman" w:cstheme="minorHAnsi"/>
+          <w:b/>
+          <w:bCs/>
           <w:color w:val="000000"/>
           <w:kern w:val="0"/>
           <w14:ligatures w14:val="none"/>
@@ -1808,6 +2500,8 @@
         </w:tabs>
         <w:rPr>
           <w:rFonts w:eastAsia="Times New Roman" w:cstheme="minorHAnsi"/>
+          <w:b/>
+          <w:bCs/>
           <w:color w:val="000000"/>
           <w:kern w:val="0"/>
           <w14:ligatures w14:val="none"/>
@@ -1837,16 +2531,913 @@
         </w:tabs>
         <w:rPr>
           <w:rFonts w:eastAsia="Times New Roman" w:cstheme="minorHAnsi"/>
-          <w:color w:val="000000"/>
-          <w:kern w:val="0"/>
-          <w14:ligatures w14:val="none"/>
-        </w:rPr>
-      </w:pPr>
-      <w:r>
-        <w:rPr>
-          <w:rFonts w:eastAsia="Times New Roman" w:cstheme="minorHAnsi"/>
-          <w:color w:val="000000"/>
-          <w:kern w:val="0"/>
+          <w:b/>
+          <w:bCs/>
+          <w:color w:val="000000"/>
+          <w:kern w:val="0"/>
+          <w14:ligatures w14:val="none"/>
+        </w:rPr>
+      </w:pPr>
+    </w:p>
+    <w:p>
+      <w:pPr>
+        <w:shd w:val="clear" w:color="auto" w:fill="FFFFFF"/>
+        <w:tabs>
+          <w:tab w:val="left" w:pos="916"/>
+          <w:tab w:val="left" w:pos="1832"/>
+          <w:tab w:val="left" w:pos="2748"/>
+          <w:tab w:val="left" w:pos="3664"/>
+          <w:tab w:val="left" w:pos="4580"/>
+          <w:tab w:val="left" w:pos="5496"/>
+          <w:tab w:val="left" w:pos="6412"/>
+          <w:tab w:val="left" w:pos="7328"/>
+          <w:tab w:val="left" w:pos="8244"/>
+          <w:tab w:val="left" w:pos="9160"/>
+          <w:tab w:val="left" w:pos="10076"/>
+          <w:tab w:val="left" w:pos="10992"/>
+          <w:tab w:val="left" w:pos="11908"/>
+          <w:tab w:val="left" w:pos="12824"/>
+          <w:tab w:val="left" w:pos="13740"/>
+          <w:tab w:val="left" w:pos="14656"/>
+        </w:tabs>
+        <w:rPr>
+          <w:rFonts w:eastAsia="Times New Roman" w:cstheme="minorHAnsi"/>
+          <w:b/>
+          <w:bCs/>
+          <w:color w:val="000000"/>
+          <w:kern w:val="0"/>
+          <w14:ligatures w14:val="none"/>
+        </w:rPr>
+      </w:pPr>
+    </w:p>
+    <w:p>
+      <w:pPr>
+        <w:shd w:val="clear" w:color="auto" w:fill="FFFFFF"/>
+        <w:tabs>
+          <w:tab w:val="left" w:pos="916"/>
+          <w:tab w:val="left" w:pos="1832"/>
+          <w:tab w:val="left" w:pos="2748"/>
+          <w:tab w:val="left" w:pos="3664"/>
+          <w:tab w:val="left" w:pos="4580"/>
+          <w:tab w:val="left" w:pos="5496"/>
+          <w:tab w:val="left" w:pos="6412"/>
+          <w:tab w:val="left" w:pos="7328"/>
+          <w:tab w:val="left" w:pos="8244"/>
+          <w:tab w:val="left" w:pos="9160"/>
+          <w:tab w:val="left" w:pos="10076"/>
+          <w:tab w:val="left" w:pos="10992"/>
+          <w:tab w:val="left" w:pos="11908"/>
+          <w:tab w:val="left" w:pos="12824"/>
+          <w:tab w:val="left" w:pos="13740"/>
+          <w:tab w:val="left" w:pos="14656"/>
+        </w:tabs>
+        <w:rPr>
+          <w:rFonts w:eastAsia="Times New Roman" w:cstheme="minorHAnsi"/>
+          <w:b/>
+          <w:bCs/>
+          <w:color w:val="000000"/>
+          <w:kern w:val="0"/>
+          <w:sz w:val="32"/>
+          <w:szCs w:val="32"/>
+          <w:u w:val="single"/>
+          <w14:ligatures w14:val="none"/>
+        </w:rPr>
+      </w:pPr>
+      <w:r>
+        <w:rPr>
+          <w:rFonts w:eastAsia="Times New Roman" w:cstheme="minorHAnsi"/>
+          <w:b/>
+          <w:bCs/>
+          <w:color w:val="000000"/>
+          <w:kern w:val="0"/>
+          <w:sz w:val="32"/>
+          <w:szCs w:val="32"/>
+          <w:u w:val="single"/>
+          <w14:ligatures w14:val="none"/>
+        </w:rPr>
+        <w:t>Lambda use in foreach loop</w:t>
+      </w:r>
+      <w:r>
+        <w:rPr>
+          <w:rFonts w:eastAsia="Times New Roman" w:cstheme="minorHAnsi"/>
+          <w:b/>
+          <w:bCs/>
+          <w:color w:val="000000"/>
+          <w:kern w:val="0"/>
+          <w:sz w:val="32"/>
+          <w:szCs w:val="32"/>
+          <w:u w:val="single"/>
+          <w14:ligatures w14:val="none"/>
+        </w:rPr>
+        <w:t>:</w:t>
+      </w:r>
+    </w:p>
+    <w:p>
+      <w:pPr>
+        <w:shd w:val="clear" w:color="auto" w:fill="FFFFFF"/>
+        <w:tabs>
+          <w:tab w:val="left" w:pos="916"/>
+          <w:tab w:val="left" w:pos="1832"/>
+          <w:tab w:val="left" w:pos="2748"/>
+          <w:tab w:val="left" w:pos="3664"/>
+          <w:tab w:val="left" w:pos="4580"/>
+          <w:tab w:val="left" w:pos="5496"/>
+          <w:tab w:val="left" w:pos="6412"/>
+          <w:tab w:val="left" w:pos="7328"/>
+          <w:tab w:val="left" w:pos="8244"/>
+          <w:tab w:val="left" w:pos="9160"/>
+          <w:tab w:val="left" w:pos="10076"/>
+          <w:tab w:val="left" w:pos="10992"/>
+          <w:tab w:val="left" w:pos="11908"/>
+          <w:tab w:val="left" w:pos="12824"/>
+          <w:tab w:val="left" w:pos="13740"/>
+          <w:tab w:val="left" w:pos="14656"/>
+        </w:tabs>
+        <w:rPr>
+          <w:rFonts w:eastAsia="Times New Roman" w:cstheme="minorHAnsi"/>
+          <w:b/>
+          <w:bCs/>
+          <w:color w:val="000000"/>
+          <w:kern w:val="0"/>
+          <w:sz w:val="32"/>
+          <w:szCs w:val="32"/>
+          <w:u w:val="single"/>
+          <w14:ligatures w14:val="none"/>
+        </w:rPr>
+      </w:pPr>
+    </w:p>
+    <w:p>
+      <w:pPr>
+        <w:shd w:val="clear" w:color="auto" w:fill="FFFFFF"/>
+        <w:tabs>
+          <w:tab w:val="left" w:pos="916"/>
+          <w:tab w:val="left" w:pos="1832"/>
+          <w:tab w:val="left" w:pos="2748"/>
+          <w:tab w:val="left" w:pos="3664"/>
+          <w:tab w:val="left" w:pos="4580"/>
+          <w:tab w:val="left" w:pos="5496"/>
+          <w:tab w:val="left" w:pos="6412"/>
+          <w:tab w:val="left" w:pos="7328"/>
+          <w:tab w:val="left" w:pos="8244"/>
+          <w:tab w:val="left" w:pos="9160"/>
+          <w:tab w:val="left" w:pos="10076"/>
+          <w:tab w:val="left" w:pos="10992"/>
+          <w:tab w:val="left" w:pos="11908"/>
+          <w:tab w:val="left" w:pos="12824"/>
+          <w:tab w:val="left" w:pos="13740"/>
+          <w:tab w:val="left" w:pos="14656"/>
+        </w:tabs>
+        <w:rPr>
+          <w:rFonts w:eastAsia="Times New Roman" w:cstheme="minorHAnsi"/>
+          <w:color w:val="000000"/>
+          <w:kern w:val="0"/>
+          <w14:ligatures w14:val="none"/>
+        </w:rPr>
+      </w:pPr>
+      <w:proofErr w:type="spellStart"/>
+      <w:r>
+        <w:rPr>
+          <w:rFonts w:eastAsia="Times New Roman" w:cstheme="minorHAnsi"/>
+          <w:color w:val="000000"/>
+          <w:kern w:val="0"/>
+          <w14:ligatures w14:val="none"/>
+        </w:rPr>
+        <w:t>List.foreach</w:t>
+      </w:r>
+      <w:proofErr w:type="spellEnd"/>
+      <w:r>
+        <w:rPr>
+          <w:rFonts w:eastAsia="Times New Roman" w:cstheme="minorHAnsi"/>
+          <w:color w:val="000000"/>
+          <w:kern w:val="0"/>
+          <w14:ligatures w14:val="none"/>
+        </w:rPr>
+        <w:t xml:space="preserve"> (element -&gt; </w:t>
+      </w:r>
+      <w:proofErr w:type="spellStart"/>
+      <w:r>
+        <w:rPr>
+          <w:rFonts w:eastAsia="Times New Roman" w:cstheme="minorHAnsi"/>
+          <w:color w:val="000000"/>
+          <w:kern w:val="0"/>
+          <w14:ligatures w14:val="none"/>
+        </w:rPr>
+        <w:t>System.out.println</w:t>
+      </w:r>
+      <w:proofErr w:type="spellEnd"/>
+      <w:r>
+        <w:rPr>
+          <w:rFonts w:eastAsia="Times New Roman" w:cstheme="minorHAnsi"/>
+          <w:color w:val="000000"/>
+          <w:kern w:val="0"/>
+          <w14:ligatures w14:val="none"/>
+        </w:rPr>
+        <w:t>(element)) //valid</w:t>
+      </w:r>
+    </w:p>
+    <w:p>
+      <w:pPr>
+        <w:shd w:val="clear" w:color="auto" w:fill="FFFFFF"/>
+        <w:tabs>
+          <w:tab w:val="left" w:pos="916"/>
+          <w:tab w:val="left" w:pos="1832"/>
+          <w:tab w:val="left" w:pos="2748"/>
+          <w:tab w:val="left" w:pos="3664"/>
+          <w:tab w:val="left" w:pos="4580"/>
+          <w:tab w:val="left" w:pos="5496"/>
+          <w:tab w:val="left" w:pos="6412"/>
+          <w:tab w:val="left" w:pos="7328"/>
+          <w:tab w:val="left" w:pos="8244"/>
+          <w:tab w:val="left" w:pos="9160"/>
+          <w:tab w:val="left" w:pos="10076"/>
+          <w:tab w:val="left" w:pos="10992"/>
+          <w:tab w:val="left" w:pos="11908"/>
+          <w:tab w:val="left" w:pos="12824"/>
+          <w:tab w:val="left" w:pos="13740"/>
+          <w:tab w:val="left" w:pos="14656"/>
+        </w:tabs>
+        <w:rPr>
+          <w:rFonts w:eastAsia="Times New Roman" w:cstheme="minorHAnsi"/>
+          <w:color w:val="000000"/>
+          <w:kern w:val="0"/>
+          <w14:ligatures w14:val="none"/>
+        </w:rPr>
+      </w:pPr>
+      <w:proofErr w:type="spellStart"/>
+      <w:r>
+        <w:rPr>
+          <w:rFonts w:eastAsia="Times New Roman" w:cstheme="minorHAnsi"/>
+          <w:color w:val="000000"/>
+          <w:kern w:val="0"/>
+          <w14:ligatures w14:val="none"/>
+        </w:rPr>
+        <w:t>List.foreach</w:t>
+      </w:r>
+      <w:proofErr w:type="spellEnd"/>
+      <w:r>
+        <w:rPr>
+          <w:rFonts w:eastAsia="Times New Roman" w:cstheme="minorHAnsi"/>
+          <w:color w:val="000000"/>
+          <w:kern w:val="0"/>
+          <w14:ligatures w14:val="none"/>
+        </w:rPr>
+        <w:t xml:space="preserve"> ((element) -&gt; </w:t>
+      </w:r>
+      <w:proofErr w:type="spellStart"/>
+      <w:r>
+        <w:rPr>
+          <w:rFonts w:eastAsia="Times New Roman" w:cstheme="minorHAnsi"/>
+          <w:color w:val="000000"/>
+          <w:kern w:val="0"/>
+          <w14:ligatures w14:val="none"/>
+        </w:rPr>
+        <w:t>System.out.println</w:t>
+      </w:r>
+      <w:proofErr w:type="spellEnd"/>
+      <w:r>
+        <w:rPr>
+          <w:rFonts w:eastAsia="Times New Roman" w:cstheme="minorHAnsi"/>
+          <w:color w:val="000000"/>
+          <w:kern w:val="0"/>
+          <w14:ligatures w14:val="none"/>
+        </w:rPr>
+        <w:t>(element)) //valid</w:t>
+      </w:r>
+    </w:p>
+    <w:p>
+      <w:pPr>
+        <w:shd w:val="clear" w:color="auto" w:fill="FFFFFF"/>
+        <w:tabs>
+          <w:tab w:val="left" w:pos="916"/>
+          <w:tab w:val="left" w:pos="1832"/>
+          <w:tab w:val="left" w:pos="2748"/>
+          <w:tab w:val="left" w:pos="3664"/>
+          <w:tab w:val="left" w:pos="4580"/>
+          <w:tab w:val="left" w:pos="5496"/>
+          <w:tab w:val="left" w:pos="6412"/>
+          <w:tab w:val="left" w:pos="7328"/>
+          <w:tab w:val="left" w:pos="8244"/>
+          <w:tab w:val="left" w:pos="9160"/>
+          <w:tab w:val="left" w:pos="10076"/>
+          <w:tab w:val="left" w:pos="10992"/>
+          <w:tab w:val="left" w:pos="11908"/>
+          <w:tab w:val="left" w:pos="12824"/>
+          <w:tab w:val="left" w:pos="13740"/>
+          <w:tab w:val="left" w:pos="14656"/>
+        </w:tabs>
+        <w:rPr>
+          <w:rFonts w:eastAsia="Times New Roman" w:cstheme="minorHAnsi"/>
+          <w:color w:val="000000"/>
+          <w:kern w:val="0"/>
+          <w14:ligatures w14:val="none"/>
+        </w:rPr>
+      </w:pPr>
+      <w:proofErr w:type="spellStart"/>
+      <w:r>
+        <w:rPr>
+          <w:rFonts w:eastAsia="Times New Roman" w:cstheme="minorHAnsi"/>
+          <w:color w:val="000000"/>
+          <w:kern w:val="0"/>
+          <w14:ligatures w14:val="none"/>
+        </w:rPr>
+        <w:t>List.foreach</w:t>
+      </w:r>
+      <w:proofErr w:type="spellEnd"/>
+      <w:r>
+        <w:rPr>
+          <w:rFonts w:eastAsia="Times New Roman" w:cstheme="minorHAnsi"/>
+          <w:color w:val="000000"/>
+          <w:kern w:val="0"/>
+          <w14:ligatures w14:val="none"/>
+        </w:rPr>
+        <w:t xml:space="preserve"> ((</w:t>
+      </w:r>
+      <w:r>
+        <w:rPr>
+          <w:rFonts w:eastAsia="Times New Roman" w:cstheme="minorHAnsi"/>
+          <w:color w:val="000000"/>
+          <w:kern w:val="0"/>
+          <w14:ligatures w14:val="none"/>
+        </w:rPr>
+        <w:t xml:space="preserve">String </w:t>
+      </w:r>
+      <w:r>
+        <w:rPr>
+          <w:rFonts w:eastAsia="Times New Roman" w:cstheme="minorHAnsi"/>
+          <w:color w:val="000000"/>
+          <w:kern w:val="0"/>
+          <w14:ligatures w14:val="none"/>
+        </w:rPr>
+        <w:t xml:space="preserve">element) -&gt; </w:t>
+      </w:r>
+      <w:proofErr w:type="spellStart"/>
+      <w:r>
+        <w:rPr>
+          <w:rFonts w:eastAsia="Times New Roman" w:cstheme="minorHAnsi"/>
+          <w:color w:val="000000"/>
+          <w:kern w:val="0"/>
+          <w14:ligatures w14:val="none"/>
+        </w:rPr>
+        <w:t>System.out.println</w:t>
+      </w:r>
+      <w:proofErr w:type="spellEnd"/>
+      <w:r>
+        <w:rPr>
+          <w:rFonts w:eastAsia="Times New Roman" w:cstheme="minorHAnsi"/>
+          <w:color w:val="000000"/>
+          <w:kern w:val="0"/>
+          <w14:ligatures w14:val="none"/>
+        </w:rPr>
+        <w:t>(element)) //valid</w:t>
+      </w:r>
+    </w:p>
+    <w:p>
+      <w:pPr>
+        <w:shd w:val="clear" w:color="auto" w:fill="FFFFFF"/>
+        <w:tabs>
+          <w:tab w:val="left" w:pos="916"/>
+          <w:tab w:val="left" w:pos="1832"/>
+          <w:tab w:val="left" w:pos="2748"/>
+          <w:tab w:val="left" w:pos="3664"/>
+          <w:tab w:val="left" w:pos="4580"/>
+          <w:tab w:val="left" w:pos="5496"/>
+          <w:tab w:val="left" w:pos="6412"/>
+          <w:tab w:val="left" w:pos="7328"/>
+          <w:tab w:val="left" w:pos="8244"/>
+          <w:tab w:val="left" w:pos="9160"/>
+          <w:tab w:val="left" w:pos="10076"/>
+          <w:tab w:val="left" w:pos="10992"/>
+          <w:tab w:val="left" w:pos="11908"/>
+          <w:tab w:val="left" w:pos="12824"/>
+          <w:tab w:val="left" w:pos="13740"/>
+          <w:tab w:val="left" w:pos="14656"/>
+        </w:tabs>
+        <w:rPr>
+          <w:rFonts w:eastAsia="Times New Roman" w:cstheme="minorHAnsi"/>
+          <w:color w:val="000000"/>
+          <w:kern w:val="0"/>
+          <w14:ligatures w14:val="none"/>
+        </w:rPr>
+      </w:pPr>
+      <w:proofErr w:type="spellStart"/>
+      <w:r>
+        <w:rPr>
+          <w:rFonts w:eastAsia="Times New Roman" w:cstheme="minorHAnsi"/>
+          <w:color w:val="000000"/>
+          <w:kern w:val="0"/>
+          <w14:ligatures w14:val="none"/>
+        </w:rPr>
+        <w:t>List.foreach</w:t>
+      </w:r>
+      <w:proofErr w:type="spellEnd"/>
+      <w:r>
+        <w:rPr>
+          <w:rFonts w:eastAsia="Times New Roman" w:cstheme="minorHAnsi"/>
+          <w:color w:val="000000"/>
+          <w:kern w:val="0"/>
+          <w14:ligatures w14:val="none"/>
+        </w:rPr>
+        <w:t xml:space="preserve"> ((</w:t>
+      </w:r>
+      <w:r>
+        <w:rPr>
+          <w:rFonts w:eastAsia="Times New Roman" w:cstheme="minorHAnsi"/>
+          <w:color w:val="000000"/>
+          <w:kern w:val="0"/>
+          <w14:ligatures w14:val="none"/>
+        </w:rPr>
+        <w:t xml:space="preserve">var </w:t>
+      </w:r>
+      <w:r>
+        <w:rPr>
+          <w:rFonts w:eastAsia="Times New Roman" w:cstheme="minorHAnsi"/>
+          <w:color w:val="000000"/>
+          <w:kern w:val="0"/>
+          <w14:ligatures w14:val="none"/>
+        </w:rPr>
+        <w:t xml:space="preserve">element) -&gt; </w:t>
+      </w:r>
+      <w:proofErr w:type="spellStart"/>
+      <w:r>
+        <w:rPr>
+          <w:rFonts w:eastAsia="Times New Roman" w:cstheme="minorHAnsi"/>
+          <w:color w:val="000000"/>
+          <w:kern w:val="0"/>
+          <w14:ligatures w14:val="none"/>
+        </w:rPr>
+        <w:t>System.out.println</w:t>
+      </w:r>
+      <w:proofErr w:type="spellEnd"/>
+      <w:r>
+        <w:rPr>
+          <w:rFonts w:eastAsia="Times New Roman" w:cstheme="minorHAnsi"/>
+          <w:color w:val="000000"/>
+          <w:kern w:val="0"/>
+          <w14:ligatures w14:val="none"/>
+        </w:rPr>
+        <w:t>(element)) //valid</w:t>
+      </w:r>
+    </w:p>
+    <w:p>
+      <w:pPr>
+        <w:pStyle w:val="HTMLPreformatted"/>
+        <w:shd w:val="clear" w:color="auto" w:fill="FFFFFF"/>
+        <w:rPr>
+          <w:rFonts w:asciiTheme="minorHAnsi" w:hAnsiTheme="minorHAnsi" w:cstheme="minorHAnsi"/>
+          <w:color w:val="000000"/>
+          <w:sz w:val="24"/>
+          <w:szCs w:val="24"/>
+        </w:rPr>
+      </w:pPr>
+      <w:r>
+        <w:rPr>
+          <w:rFonts w:asciiTheme="minorHAnsi" w:hAnsiTheme="minorHAnsi" w:cstheme="minorHAnsi"/>
+          <w:b/>
+          <w:bCs/>
+          <w:color w:val="000080"/>
+          <w:sz w:val="24"/>
+          <w:szCs w:val="24"/>
+        </w:rPr>
+        <w:t xml:space="preserve">int </w:t>
+      </w:r>
+      <w:r>
+        <w:rPr>
+          <w:rFonts w:asciiTheme="minorHAnsi" w:hAnsiTheme="minorHAnsi" w:cstheme="minorHAnsi"/>
+          <w:color w:val="000000"/>
+          <w:sz w:val="24"/>
+          <w:szCs w:val="24"/>
+        </w:rPr>
+        <w:t xml:space="preserve">result = </w:t>
+      </w:r>
+      <w:proofErr w:type="gramStart"/>
+      <w:r>
+        <w:rPr>
+          <w:rFonts w:asciiTheme="minorHAnsi" w:hAnsiTheme="minorHAnsi" w:cstheme="minorHAnsi"/>
+          <w:i/>
+          <w:iCs/>
+          <w:color w:val="000000"/>
+          <w:sz w:val="24"/>
+          <w:szCs w:val="24"/>
+        </w:rPr>
+        <w:t>calculator</w:t>
+      </w:r>
+      <w:r>
+        <w:rPr>
+          <w:rFonts w:asciiTheme="minorHAnsi" w:hAnsiTheme="minorHAnsi" w:cstheme="minorHAnsi"/>
+          <w:color w:val="000000"/>
+          <w:sz w:val="24"/>
+          <w:szCs w:val="24"/>
+        </w:rPr>
+        <w:t>(</w:t>
+      </w:r>
+      <w:proofErr w:type="gramEnd"/>
+      <w:r>
+        <w:rPr>
+          <w:rFonts w:asciiTheme="minorHAnsi" w:hAnsiTheme="minorHAnsi" w:cstheme="minorHAnsi"/>
+          <w:color w:val="000000"/>
+          <w:sz w:val="24"/>
+          <w:szCs w:val="24"/>
+        </w:rPr>
+        <w:t>(</w:t>
+      </w:r>
+      <w:r>
+        <w:rPr>
+          <w:rFonts w:asciiTheme="minorHAnsi" w:hAnsiTheme="minorHAnsi" w:cstheme="minorHAnsi"/>
+          <w:b/>
+          <w:bCs/>
+          <w:color w:val="000080"/>
+          <w:sz w:val="24"/>
+          <w:szCs w:val="24"/>
+        </w:rPr>
+        <w:t xml:space="preserve">var </w:t>
+      </w:r>
+      <w:r>
+        <w:rPr>
+          <w:rFonts w:asciiTheme="minorHAnsi" w:hAnsiTheme="minorHAnsi" w:cstheme="minorHAnsi"/>
+          <w:color w:val="000000"/>
+          <w:sz w:val="24"/>
+          <w:szCs w:val="24"/>
+        </w:rPr>
+        <w:t xml:space="preserve">a, </w:t>
+      </w:r>
+      <w:r>
+        <w:rPr>
+          <w:rFonts w:asciiTheme="minorHAnsi" w:hAnsiTheme="minorHAnsi" w:cstheme="minorHAnsi"/>
+          <w:b/>
+          <w:bCs/>
+          <w:color w:val="000080"/>
+          <w:sz w:val="24"/>
+          <w:szCs w:val="24"/>
+        </w:rPr>
+        <w:t xml:space="preserve">var </w:t>
+      </w:r>
+      <w:r>
+        <w:rPr>
+          <w:rFonts w:asciiTheme="minorHAnsi" w:hAnsiTheme="minorHAnsi" w:cstheme="minorHAnsi"/>
+          <w:color w:val="000000"/>
+          <w:sz w:val="24"/>
+          <w:szCs w:val="24"/>
+        </w:rPr>
+        <w:t>b) -&gt; {</w:t>
+      </w:r>
+      <w:r>
+        <w:rPr>
+          <w:rFonts w:asciiTheme="minorHAnsi" w:hAnsiTheme="minorHAnsi" w:cstheme="minorHAnsi"/>
+          <w:b/>
+          <w:bCs/>
+          <w:color w:val="000080"/>
+          <w:sz w:val="24"/>
+          <w:szCs w:val="24"/>
+        </w:rPr>
+        <w:t xml:space="preserve">return </w:t>
+      </w:r>
+      <w:r>
+        <w:rPr>
+          <w:rFonts w:asciiTheme="minorHAnsi" w:hAnsiTheme="minorHAnsi" w:cstheme="minorHAnsi"/>
+          <w:color w:val="000000"/>
+          <w:sz w:val="24"/>
+          <w:szCs w:val="24"/>
+        </w:rPr>
+        <w:t xml:space="preserve">a + b;}, </w:t>
+      </w:r>
+      <w:r>
+        <w:rPr>
+          <w:rFonts w:asciiTheme="minorHAnsi" w:hAnsiTheme="minorHAnsi" w:cstheme="minorHAnsi"/>
+          <w:color w:val="0000FF"/>
+          <w:sz w:val="24"/>
+          <w:szCs w:val="24"/>
+        </w:rPr>
+        <w:t>5</w:t>
+      </w:r>
+      <w:r>
+        <w:rPr>
+          <w:rFonts w:asciiTheme="minorHAnsi" w:hAnsiTheme="minorHAnsi" w:cstheme="minorHAnsi"/>
+          <w:color w:val="000000"/>
+          <w:sz w:val="24"/>
+          <w:szCs w:val="24"/>
+        </w:rPr>
+        <w:t xml:space="preserve">, </w:t>
+      </w:r>
+      <w:r>
+        <w:rPr>
+          <w:rFonts w:asciiTheme="minorHAnsi" w:hAnsiTheme="minorHAnsi" w:cstheme="minorHAnsi"/>
+          <w:color w:val="0000FF"/>
+          <w:sz w:val="24"/>
+          <w:szCs w:val="24"/>
+        </w:rPr>
+        <w:t>2</w:t>
+      </w:r>
+      <w:r>
+        <w:rPr>
+          <w:rFonts w:asciiTheme="minorHAnsi" w:hAnsiTheme="minorHAnsi" w:cstheme="minorHAnsi"/>
+          <w:color w:val="000000"/>
+          <w:sz w:val="24"/>
+          <w:szCs w:val="24"/>
+        </w:rPr>
+        <w:t>);</w:t>
+      </w:r>
+      <w:r>
+        <w:rPr>
+          <w:rFonts w:asciiTheme="minorHAnsi" w:hAnsiTheme="minorHAnsi" w:cstheme="minorHAnsi"/>
+          <w:color w:val="000000"/>
+          <w:sz w:val="24"/>
+          <w:szCs w:val="24"/>
+        </w:rPr>
+        <w:t>// valid</w:t>
+      </w:r>
+    </w:p>
+    <w:p>
+      <w:pPr>
+        <w:pStyle w:val="HTMLPreformatted"/>
+        <w:shd w:val="clear" w:color="auto" w:fill="FFFFFF"/>
+        <w:rPr>
+          <w:rFonts w:asciiTheme="minorHAnsi" w:hAnsiTheme="minorHAnsi" w:cstheme="minorHAnsi"/>
+          <w:color w:val="000000"/>
+          <w:sz w:val="24"/>
+          <w:szCs w:val="24"/>
+        </w:rPr>
+      </w:pPr>
+      <w:r>
+        <w:rPr>
+          <w:rFonts w:asciiTheme="minorHAnsi" w:hAnsiTheme="minorHAnsi" w:cstheme="minorHAnsi"/>
+          <w:b/>
+          <w:bCs/>
+          <w:color w:val="000080"/>
+          <w:sz w:val="24"/>
+          <w:szCs w:val="24"/>
+        </w:rPr>
+        <w:t xml:space="preserve">int </w:t>
+      </w:r>
+      <w:r>
+        <w:rPr>
+          <w:rFonts w:asciiTheme="minorHAnsi" w:hAnsiTheme="minorHAnsi" w:cstheme="minorHAnsi"/>
+          <w:color w:val="000000"/>
+          <w:sz w:val="24"/>
+          <w:szCs w:val="24"/>
+        </w:rPr>
+        <w:t xml:space="preserve">result = </w:t>
+      </w:r>
+      <w:proofErr w:type="gramStart"/>
+      <w:r>
+        <w:rPr>
+          <w:rFonts w:asciiTheme="minorHAnsi" w:hAnsiTheme="minorHAnsi" w:cstheme="minorHAnsi"/>
+          <w:i/>
+          <w:iCs/>
+          <w:color w:val="000000"/>
+          <w:sz w:val="24"/>
+          <w:szCs w:val="24"/>
+        </w:rPr>
+        <w:t>calculator</w:t>
+      </w:r>
+      <w:r>
+        <w:rPr>
+          <w:rFonts w:asciiTheme="minorHAnsi" w:hAnsiTheme="minorHAnsi" w:cstheme="minorHAnsi"/>
+          <w:color w:val="000000"/>
+          <w:sz w:val="24"/>
+          <w:szCs w:val="24"/>
+        </w:rPr>
+        <w:t>(</w:t>
+      </w:r>
+      <w:proofErr w:type="gramEnd"/>
+      <w:r>
+        <w:rPr>
+          <w:rFonts w:asciiTheme="minorHAnsi" w:hAnsiTheme="minorHAnsi" w:cstheme="minorHAnsi"/>
+          <w:color w:val="000000"/>
+          <w:sz w:val="24"/>
+          <w:szCs w:val="24"/>
+        </w:rPr>
+        <w:t>(</w:t>
+      </w:r>
+      <w:r>
+        <w:rPr>
+          <w:rFonts w:asciiTheme="minorHAnsi" w:hAnsiTheme="minorHAnsi" w:cstheme="minorHAnsi"/>
+          <w:b/>
+          <w:bCs/>
+          <w:color w:val="000080"/>
+          <w:sz w:val="24"/>
+          <w:szCs w:val="24"/>
+        </w:rPr>
+        <w:t xml:space="preserve">var </w:t>
+      </w:r>
+      <w:r>
+        <w:rPr>
+          <w:rFonts w:asciiTheme="minorHAnsi" w:hAnsiTheme="minorHAnsi" w:cstheme="minorHAnsi"/>
+          <w:color w:val="000000"/>
+          <w:sz w:val="24"/>
+          <w:szCs w:val="24"/>
+        </w:rPr>
+        <w:t xml:space="preserve">a, </w:t>
+      </w:r>
+      <w:r>
+        <w:rPr>
+          <w:rFonts w:asciiTheme="minorHAnsi" w:hAnsiTheme="minorHAnsi" w:cstheme="minorHAnsi"/>
+          <w:b/>
+          <w:bCs/>
+          <w:color w:val="000080"/>
+          <w:sz w:val="24"/>
+          <w:szCs w:val="24"/>
+        </w:rPr>
+        <w:t xml:space="preserve">var </w:t>
+      </w:r>
+      <w:r>
+        <w:rPr>
+          <w:rFonts w:asciiTheme="minorHAnsi" w:hAnsiTheme="minorHAnsi" w:cstheme="minorHAnsi"/>
+          <w:color w:val="000000"/>
+          <w:sz w:val="24"/>
+          <w:szCs w:val="24"/>
+        </w:rPr>
+        <w:t>b) -&gt; {</w:t>
+      </w:r>
+      <w:r>
+        <w:rPr>
+          <w:rFonts w:asciiTheme="minorHAnsi" w:hAnsiTheme="minorHAnsi" w:cstheme="minorHAnsi"/>
+          <w:b/>
+          <w:bCs/>
+          <w:color w:val="000080"/>
+          <w:sz w:val="24"/>
+          <w:szCs w:val="24"/>
+        </w:rPr>
+        <w:t xml:space="preserve">var </w:t>
+      </w:r>
+      <w:r>
+        <w:rPr>
+          <w:rFonts w:asciiTheme="minorHAnsi" w:hAnsiTheme="minorHAnsi" w:cstheme="minorHAnsi"/>
+          <w:color w:val="000000"/>
+          <w:sz w:val="24"/>
+          <w:szCs w:val="24"/>
+        </w:rPr>
+        <w:t xml:space="preserve">c = a + b; </w:t>
+      </w:r>
+      <w:r>
+        <w:rPr>
+          <w:rFonts w:asciiTheme="minorHAnsi" w:hAnsiTheme="minorHAnsi" w:cstheme="minorHAnsi"/>
+          <w:b/>
+          <w:bCs/>
+          <w:color w:val="000080"/>
+          <w:sz w:val="24"/>
+          <w:szCs w:val="24"/>
+        </w:rPr>
+        <w:t xml:space="preserve">return </w:t>
+      </w:r>
+      <w:r>
+        <w:rPr>
+          <w:rFonts w:asciiTheme="minorHAnsi" w:hAnsiTheme="minorHAnsi" w:cstheme="minorHAnsi"/>
+          <w:color w:val="000000"/>
+          <w:sz w:val="24"/>
+          <w:szCs w:val="24"/>
+        </w:rPr>
+        <w:t xml:space="preserve">c;}, </w:t>
+      </w:r>
+      <w:r>
+        <w:rPr>
+          <w:rFonts w:asciiTheme="minorHAnsi" w:hAnsiTheme="minorHAnsi" w:cstheme="minorHAnsi"/>
+          <w:color w:val="0000FF"/>
+          <w:sz w:val="24"/>
+          <w:szCs w:val="24"/>
+        </w:rPr>
+        <w:t>5</w:t>
+      </w:r>
+      <w:r>
+        <w:rPr>
+          <w:rFonts w:asciiTheme="minorHAnsi" w:hAnsiTheme="minorHAnsi" w:cstheme="minorHAnsi"/>
+          <w:color w:val="000000"/>
+          <w:sz w:val="24"/>
+          <w:szCs w:val="24"/>
+        </w:rPr>
+        <w:t xml:space="preserve">, </w:t>
+      </w:r>
+      <w:r>
+        <w:rPr>
+          <w:rFonts w:asciiTheme="minorHAnsi" w:hAnsiTheme="minorHAnsi" w:cstheme="minorHAnsi"/>
+          <w:color w:val="0000FF"/>
+          <w:sz w:val="24"/>
+          <w:szCs w:val="24"/>
+        </w:rPr>
+        <w:t>2</w:t>
+      </w:r>
+      <w:r>
+        <w:rPr>
+          <w:rFonts w:asciiTheme="minorHAnsi" w:hAnsiTheme="minorHAnsi" w:cstheme="minorHAnsi"/>
+          <w:color w:val="000000"/>
+          <w:sz w:val="24"/>
+          <w:szCs w:val="24"/>
+        </w:rPr>
+        <w:t>);</w:t>
+      </w:r>
+    </w:p>
+    <w:p>
+      <w:pPr>
+        <w:pStyle w:val="HTMLPreformatted"/>
+        <w:shd w:val="clear" w:color="auto" w:fill="FFFFFF"/>
+        <w:rPr>
+          <w:rFonts w:asciiTheme="minorHAnsi" w:hAnsiTheme="minorHAnsi" w:cstheme="minorHAnsi"/>
+          <w:color w:val="000000"/>
+          <w:sz w:val="24"/>
+          <w:szCs w:val="24"/>
+        </w:rPr>
+      </w:pPr>
+    </w:p>
+    <w:p>
+      <w:pPr>
+        <w:shd w:val="clear" w:color="auto" w:fill="FFFFFF"/>
+        <w:tabs>
+          <w:tab w:val="left" w:pos="916"/>
+          <w:tab w:val="left" w:pos="1832"/>
+          <w:tab w:val="left" w:pos="2748"/>
+          <w:tab w:val="left" w:pos="3664"/>
+          <w:tab w:val="left" w:pos="4580"/>
+          <w:tab w:val="left" w:pos="5496"/>
+          <w:tab w:val="left" w:pos="6412"/>
+          <w:tab w:val="left" w:pos="7328"/>
+          <w:tab w:val="left" w:pos="8244"/>
+          <w:tab w:val="left" w:pos="9160"/>
+          <w:tab w:val="left" w:pos="10076"/>
+          <w:tab w:val="left" w:pos="10992"/>
+          <w:tab w:val="left" w:pos="11908"/>
+          <w:tab w:val="left" w:pos="12824"/>
+          <w:tab w:val="left" w:pos="13740"/>
+          <w:tab w:val="left" w:pos="14656"/>
+        </w:tabs>
+        <w:rPr>
+          <w:rFonts w:eastAsia="Times New Roman" w:cstheme="minorHAnsi"/>
+          <w:color w:val="000000"/>
+          <w:kern w:val="0"/>
+          <w14:ligatures w14:val="none"/>
+        </w:rPr>
+      </w:pPr>
+    </w:p>
+    <w:p>
+      <w:pPr>
+        <w:shd w:val="clear" w:color="auto" w:fill="FFFFFF"/>
+        <w:tabs>
+          <w:tab w:val="left" w:pos="916"/>
+          <w:tab w:val="left" w:pos="1832"/>
+          <w:tab w:val="left" w:pos="2748"/>
+          <w:tab w:val="left" w:pos="3664"/>
+          <w:tab w:val="left" w:pos="4580"/>
+          <w:tab w:val="left" w:pos="5496"/>
+          <w:tab w:val="left" w:pos="6412"/>
+          <w:tab w:val="left" w:pos="7328"/>
+          <w:tab w:val="left" w:pos="8244"/>
+          <w:tab w:val="left" w:pos="9160"/>
+          <w:tab w:val="left" w:pos="10076"/>
+          <w:tab w:val="left" w:pos="10992"/>
+          <w:tab w:val="left" w:pos="11908"/>
+          <w:tab w:val="left" w:pos="12824"/>
+          <w:tab w:val="left" w:pos="13740"/>
+          <w:tab w:val="left" w:pos="14656"/>
+        </w:tabs>
+        <w:rPr>
+          <w:rFonts w:eastAsia="Times New Roman" w:cstheme="minorHAnsi"/>
+          <w:color w:val="000000"/>
+          <w:kern w:val="0"/>
+          <w14:ligatures w14:val="none"/>
+        </w:rPr>
+      </w:pPr>
+    </w:p>
+    <w:p>
+      <w:pPr>
+        <w:shd w:val="clear" w:color="auto" w:fill="FFFFFF"/>
+        <w:tabs>
+          <w:tab w:val="left" w:pos="916"/>
+          <w:tab w:val="left" w:pos="1832"/>
+          <w:tab w:val="left" w:pos="2748"/>
+          <w:tab w:val="left" w:pos="3664"/>
+          <w:tab w:val="left" w:pos="4580"/>
+          <w:tab w:val="left" w:pos="5496"/>
+          <w:tab w:val="left" w:pos="6412"/>
+          <w:tab w:val="left" w:pos="7328"/>
+          <w:tab w:val="left" w:pos="8244"/>
+          <w:tab w:val="left" w:pos="9160"/>
+          <w:tab w:val="left" w:pos="10076"/>
+          <w:tab w:val="left" w:pos="10992"/>
+          <w:tab w:val="left" w:pos="11908"/>
+          <w:tab w:val="left" w:pos="12824"/>
+          <w:tab w:val="left" w:pos="13740"/>
+          <w:tab w:val="left" w:pos="14656"/>
+        </w:tabs>
+        <w:rPr>
+          <w:rFonts w:eastAsia="Times New Roman" w:cstheme="minorHAnsi"/>
+          <w:b/>
+          <w:bCs/>
+          <w:color w:val="000000"/>
+          <w:kern w:val="0"/>
+          <w:sz w:val="32"/>
+          <w:szCs w:val="32"/>
+          <w:u w:val="single"/>
+          <w14:ligatures w14:val="none"/>
+        </w:rPr>
+      </w:pPr>
+      <w:r>
+        <w:rPr>
+          <w:rFonts w:eastAsia="Times New Roman" w:cstheme="minorHAnsi"/>
+          <w:b/>
+          <w:bCs/>
+          <w:color w:val="000000"/>
+          <w:kern w:val="0"/>
+          <w:sz w:val="32"/>
+          <w:szCs w:val="32"/>
+          <w:u w:val="single"/>
           <w14:ligatures w14:val="none"/>
         </w:rPr>
         <w:t xml:space="preserve">Use of </w:t>
@@ -1855,8 +3446,13 @@
       <w:r>
         <w:rPr>
           <w:rFonts w:eastAsia="Times New Roman" w:cstheme="minorHAnsi"/>
-          <w:color w:val="000000"/>
-          <w:kern w:val="0"/>
+          <w:b/>
+          <w:bCs/>
+          <w:color w:val="000000"/>
+          <w:kern w:val="0"/>
+          <w:sz w:val="32"/>
+          <w:szCs w:val="32"/>
+          <w:u w:val="single"/>
           <w14:ligatures w14:val="none"/>
         </w:rPr>
         <w:t>Lmabda</w:t>
@@ -1865,12 +3461,51 @@
       <w:r>
         <w:rPr>
           <w:rFonts w:eastAsia="Times New Roman" w:cstheme="minorHAnsi"/>
-          <w:color w:val="000000"/>
-          <w:kern w:val="0"/>
+          <w:b/>
+          <w:bCs/>
+          <w:color w:val="000000"/>
+          <w:kern w:val="0"/>
+          <w:sz w:val="32"/>
+          <w:szCs w:val="32"/>
+          <w:u w:val="single"/>
           <w14:ligatures w14:val="none"/>
         </w:rPr>
         <w:t xml:space="preserve"> expression variations, the Lambda body:</w:t>
       </w:r>
+    </w:p>
+    <w:p>
+      <w:pPr>
+        <w:shd w:val="clear" w:color="auto" w:fill="FFFFFF"/>
+        <w:tabs>
+          <w:tab w:val="left" w:pos="916"/>
+          <w:tab w:val="left" w:pos="1832"/>
+          <w:tab w:val="left" w:pos="2748"/>
+          <w:tab w:val="left" w:pos="3664"/>
+          <w:tab w:val="left" w:pos="4580"/>
+          <w:tab w:val="left" w:pos="5496"/>
+          <w:tab w:val="left" w:pos="6412"/>
+          <w:tab w:val="left" w:pos="7328"/>
+          <w:tab w:val="left" w:pos="8244"/>
+          <w:tab w:val="left" w:pos="9160"/>
+          <w:tab w:val="left" w:pos="10076"/>
+          <w:tab w:val="left" w:pos="10992"/>
+          <w:tab w:val="left" w:pos="11908"/>
+          <w:tab w:val="left" w:pos="12824"/>
+          <w:tab w:val="left" w:pos="13740"/>
+          <w:tab w:val="left" w:pos="14656"/>
+        </w:tabs>
+        <w:rPr>
+          <w:rFonts w:eastAsia="Times New Roman" w:cstheme="minorHAnsi"/>
+          <w:b/>
+          <w:bCs/>
+          <w:color w:val="000000"/>
+          <w:kern w:val="0"/>
+          <w:sz w:val="32"/>
+          <w:szCs w:val="32"/>
+          <w:u w:val="single"/>
+          <w14:ligatures w14:val="none"/>
+        </w:rPr>
+      </w:pPr>
     </w:p>
     <w:p>
       <w:pPr>
@@ -2263,6 +3898,616 @@
         </w:rPr>
         <w:t xml:space="preserve"> //valid</w:t>
       </w:r>
+    </w:p>
+    <w:p>
+      <w:pPr>
+        <w:pStyle w:val="HTMLPreformatted"/>
+        <w:shd w:val="clear" w:color="auto" w:fill="FFFFFF"/>
+        <w:rPr>
+          <w:rFonts w:asciiTheme="minorHAnsi" w:hAnsiTheme="minorHAnsi" w:cstheme="minorHAnsi"/>
+          <w:color w:val="000000"/>
+          <w:sz w:val="24"/>
+          <w:szCs w:val="24"/>
+        </w:rPr>
+      </w:pPr>
+    </w:p>
+    <w:p>
+      <w:pPr>
+        <w:pStyle w:val="HTMLPreformatted"/>
+        <w:shd w:val="clear" w:color="auto" w:fill="FFFFFF"/>
+        <w:rPr>
+          <w:rFonts w:asciiTheme="minorHAnsi" w:hAnsiTheme="minorHAnsi" w:cstheme="minorHAnsi"/>
+          <w:color w:val="000000"/>
+          <w:sz w:val="24"/>
+          <w:szCs w:val="24"/>
+        </w:rPr>
+      </w:pPr>
+    </w:p>
+    <w:p>
+      <w:pPr>
+        <w:pStyle w:val="HTMLPreformatted"/>
+        <w:shd w:val="clear" w:color="auto" w:fill="FFFFFF"/>
+        <w:rPr>
+          <w:rFonts w:asciiTheme="minorHAnsi" w:hAnsiTheme="minorHAnsi" w:cstheme="minorHAnsi"/>
+          <w:b/>
+          <w:bCs/>
+          <w:color w:val="000000"/>
+          <w:sz w:val="32"/>
+          <w:szCs w:val="32"/>
+          <w:u w:val="single"/>
+        </w:rPr>
+      </w:pPr>
+      <w:r>
+        <w:rPr>
+          <w:rFonts w:asciiTheme="minorHAnsi" w:hAnsiTheme="minorHAnsi" w:cstheme="minorHAnsi"/>
+          <w:b/>
+          <w:bCs/>
+          <w:color w:val="000000"/>
+          <w:sz w:val="32"/>
+          <w:szCs w:val="32"/>
+          <w:u w:val="single"/>
+        </w:rPr>
+        <w:t>The Four categories of Functional Interfaces:</w:t>
+      </w:r>
+    </w:p>
+    <w:p>
+      <w:pPr>
+        <w:pStyle w:val="HTMLPreformatted"/>
+        <w:shd w:val="clear" w:color="auto" w:fill="FFFFFF"/>
+        <w:rPr>
+          <w:rFonts w:asciiTheme="minorHAnsi" w:hAnsiTheme="minorHAnsi" w:cstheme="minorHAnsi"/>
+          <w:b/>
+          <w:bCs/>
+          <w:color w:val="000000"/>
+          <w:sz w:val="32"/>
+          <w:szCs w:val="32"/>
+          <w:u w:val="single"/>
+        </w:rPr>
+      </w:pPr>
+    </w:p>
+    <w:p>
+      <w:pPr>
+        <w:pStyle w:val="HTMLPreformatted"/>
+        <w:shd w:val="clear" w:color="auto" w:fill="FFFFFF"/>
+        <w:rPr>
+          <w:rFonts w:asciiTheme="minorHAnsi" w:hAnsiTheme="minorHAnsi" w:cstheme="minorHAnsi"/>
+          <w:color w:val="000000"/>
+          <w:sz w:val="24"/>
+          <w:szCs w:val="24"/>
+        </w:rPr>
+      </w:pPr>
+      <w:r>
+        <w:rPr>
+          <w:rFonts w:asciiTheme="minorHAnsi" w:hAnsiTheme="minorHAnsi" w:cstheme="minorHAnsi"/>
+          <w:color w:val="000000"/>
+          <w:sz w:val="24"/>
+          <w:szCs w:val="24"/>
+        </w:rPr>
+        <w:t xml:space="preserve">It’s a good idea to know the four basic types of functional interfaces in the </w:t>
+      </w:r>
+      <w:proofErr w:type="spellStart"/>
+      <w:proofErr w:type="gramStart"/>
+      <w:r>
+        <w:rPr>
+          <w:rFonts w:asciiTheme="minorHAnsi" w:hAnsiTheme="minorHAnsi" w:cstheme="minorHAnsi"/>
+          <w:color w:val="000000"/>
+          <w:sz w:val="24"/>
+          <w:szCs w:val="24"/>
+        </w:rPr>
+        <w:t>java.util</w:t>
+      </w:r>
+      <w:proofErr w:type="gramEnd"/>
+      <w:r>
+        <w:rPr>
+          <w:rFonts w:asciiTheme="minorHAnsi" w:hAnsiTheme="minorHAnsi" w:cstheme="minorHAnsi"/>
+          <w:color w:val="000000"/>
+          <w:sz w:val="24"/>
+          <w:szCs w:val="24"/>
+        </w:rPr>
+        <w:t>.function</w:t>
+      </w:r>
+      <w:proofErr w:type="spellEnd"/>
+      <w:r>
+        <w:rPr>
+          <w:rFonts w:asciiTheme="minorHAnsi" w:hAnsiTheme="minorHAnsi" w:cstheme="minorHAnsi"/>
+          <w:color w:val="000000"/>
+          <w:sz w:val="24"/>
+          <w:szCs w:val="24"/>
+        </w:rPr>
+        <w:t xml:space="preserve"> package. There are over forty interfaces in this package. The following table shows the four categories, with the simplest method shown. </w:t>
+      </w:r>
+    </w:p>
+    <w:p>
+      <w:pPr>
+        <w:pStyle w:val="HTMLPreformatted"/>
+        <w:shd w:val="clear" w:color="auto" w:fill="FFFFFF"/>
+        <w:rPr>
+          <w:rFonts w:asciiTheme="minorHAnsi" w:hAnsiTheme="minorHAnsi" w:cstheme="minorHAnsi"/>
+          <w:color w:val="000000"/>
+          <w:sz w:val="24"/>
+          <w:szCs w:val="24"/>
+        </w:rPr>
+      </w:pPr>
+    </w:p>
+    <w:tbl>
+      <w:tblPr>
+        <w:tblStyle w:val="TableGrid"/>
+        <w:tblW w:w="0" w:type="auto"/>
+        <w:tblLook w:val="04A0" w:firstRow="1" w:lastRow="0" w:firstColumn="1" w:lastColumn="0" w:noHBand="0" w:noVBand="1"/>
+      </w:tblPr>
+      <w:tblGrid>
+        <w:gridCol w:w="3116"/>
+        <w:gridCol w:w="3117"/>
+        <w:gridCol w:w="3117"/>
+      </w:tblGrid>
+      <w:tr>
+        <w:tc>
+          <w:tcPr>
+            <w:tcW w:w="3116" w:type="dxa"/>
+          </w:tcPr>
+          <w:p>
+            <w:pPr>
+              <w:pStyle w:val="HTMLPreformatted"/>
+              <w:rPr>
+                <w:rFonts w:asciiTheme="minorHAnsi" w:hAnsiTheme="minorHAnsi" w:cstheme="minorHAnsi"/>
+                <w:b/>
+                <w:bCs/>
+                <w:color w:val="000000"/>
+                <w:sz w:val="24"/>
+                <w:szCs w:val="24"/>
+              </w:rPr>
+            </w:pPr>
+            <w:r>
+              <w:rPr>
+                <w:rFonts w:asciiTheme="minorHAnsi" w:hAnsiTheme="minorHAnsi" w:cstheme="minorHAnsi"/>
+                <w:b/>
+                <w:bCs/>
+                <w:color w:val="000000"/>
+                <w:sz w:val="24"/>
+                <w:szCs w:val="24"/>
+              </w:rPr>
+              <w:t>Interface Category</w:t>
+            </w:r>
+          </w:p>
+        </w:tc>
+        <w:tc>
+          <w:tcPr>
+            <w:tcW w:w="3117" w:type="dxa"/>
+          </w:tcPr>
+          <w:p>
+            <w:pPr>
+              <w:pStyle w:val="HTMLPreformatted"/>
+              <w:rPr>
+                <w:rFonts w:asciiTheme="minorHAnsi" w:hAnsiTheme="minorHAnsi" w:cstheme="minorHAnsi"/>
+                <w:b/>
+                <w:bCs/>
+                <w:color w:val="000000"/>
+                <w:sz w:val="24"/>
+                <w:szCs w:val="24"/>
+              </w:rPr>
+            </w:pPr>
+            <w:r>
+              <w:rPr>
+                <w:rFonts w:asciiTheme="minorHAnsi" w:hAnsiTheme="minorHAnsi" w:cstheme="minorHAnsi"/>
+                <w:b/>
+                <w:bCs/>
+                <w:color w:val="000000"/>
+                <w:sz w:val="24"/>
+                <w:szCs w:val="24"/>
+              </w:rPr>
+              <w:t>Basic Method Signature</w:t>
+            </w:r>
+          </w:p>
+        </w:tc>
+        <w:tc>
+          <w:tcPr>
+            <w:tcW w:w="3117" w:type="dxa"/>
+          </w:tcPr>
+          <w:p>
+            <w:pPr>
+              <w:pStyle w:val="HTMLPreformatted"/>
+              <w:rPr>
+                <w:rFonts w:asciiTheme="minorHAnsi" w:hAnsiTheme="minorHAnsi" w:cstheme="minorHAnsi"/>
+                <w:b/>
+                <w:bCs/>
+                <w:color w:val="000000"/>
+                <w:sz w:val="24"/>
+                <w:szCs w:val="24"/>
+              </w:rPr>
+            </w:pPr>
+            <w:r>
+              <w:rPr>
+                <w:rFonts w:asciiTheme="minorHAnsi" w:hAnsiTheme="minorHAnsi" w:cstheme="minorHAnsi"/>
+                <w:b/>
+                <w:bCs/>
+                <w:color w:val="000000"/>
+                <w:sz w:val="24"/>
+                <w:szCs w:val="24"/>
+              </w:rPr>
+              <w:t>Purpose</w:t>
+            </w:r>
+          </w:p>
+        </w:tc>
+      </w:tr>
+      <w:tr>
+        <w:tc>
+          <w:tcPr>
+            <w:tcW w:w="3116" w:type="dxa"/>
+          </w:tcPr>
+          <w:p>
+            <w:pPr>
+              <w:pStyle w:val="HTMLPreformatted"/>
+              <w:rPr>
+                <w:rFonts w:asciiTheme="minorHAnsi" w:hAnsiTheme="minorHAnsi" w:cstheme="minorHAnsi"/>
+                <w:color w:val="000000"/>
+                <w:sz w:val="24"/>
+                <w:szCs w:val="24"/>
+              </w:rPr>
+            </w:pPr>
+            <w:r>
+              <w:rPr>
+                <w:rFonts w:asciiTheme="minorHAnsi" w:hAnsiTheme="minorHAnsi" w:cstheme="minorHAnsi"/>
+                <w:color w:val="000000"/>
+                <w:sz w:val="24"/>
+                <w:szCs w:val="24"/>
+              </w:rPr>
+              <w:t>Consumer</w:t>
+            </w:r>
+          </w:p>
+        </w:tc>
+        <w:tc>
+          <w:tcPr>
+            <w:tcW w:w="3117" w:type="dxa"/>
+          </w:tcPr>
+          <w:p>
+            <w:pPr>
+              <w:pStyle w:val="HTMLPreformatted"/>
+              <w:rPr>
+                <w:rFonts w:asciiTheme="minorHAnsi" w:hAnsiTheme="minorHAnsi" w:cstheme="minorHAnsi"/>
+                <w:color w:val="000000"/>
+                <w:sz w:val="24"/>
+                <w:szCs w:val="24"/>
+              </w:rPr>
+            </w:pPr>
+            <w:r>
+              <w:rPr>
+                <w:rFonts w:asciiTheme="minorHAnsi" w:hAnsiTheme="minorHAnsi" w:cstheme="minorHAnsi"/>
+                <w:color w:val="000000"/>
+                <w:sz w:val="24"/>
+                <w:szCs w:val="24"/>
+              </w:rPr>
+              <w:t xml:space="preserve">Void </w:t>
+            </w:r>
+            <w:proofErr w:type="gramStart"/>
+            <w:r>
+              <w:rPr>
+                <w:rFonts w:asciiTheme="minorHAnsi" w:hAnsiTheme="minorHAnsi" w:cstheme="minorHAnsi"/>
+                <w:color w:val="000000"/>
+                <w:sz w:val="24"/>
+                <w:szCs w:val="24"/>
+              </w:rPr>
+              <w:t>accept</w:t>
+            </w:r>
+            <w:proofErr w:type="gramEnd"/>
+            <w:r>
+              <w:rPr>
+                <w:rFonts w:asciiTheme="minorHAnsi" w:hAnsiTheme="minorHAnsi" w:cstheme="minorHAnsi"/>
+                <w:color w:val="000000"/>
+                <w:sz w:val="24"/>
+                <w:szCs w:val="24"/>
+              </w:rPr>
+              <w:t xml:space="preserve"> (T t)</w:t>
+            </w:r>
+          </w:p>
+        </w:tc>
+        <w:tc>
+          <w:tcPr>
+            <w:tcW w:w="3117" w:type="dxa"/>
+          </w:tcPr>
+          <w:p>
+            <w:pPr>
+              <w:pStyle w:val="HTMLPreformatted"/>
+              <w:rPr>
+                <w:rFonts w:asciiTheme="minorHAnsi" w:hAnsiTheme="minorHAnsi" w:cstheme="minorHAnsi"/>
+                <w:color w:val="000000"/>
+                <w:sz w:val="24"/>
+                <w:szCs w:val="24"/>
+              </w:rPr>
+            </w:pPr>
+            <w:r>
+              <w:rPr>
+                <w:rFonts w:asciiTheme="minorHAnsi" w:hAnsiTheme="minorHAnsi" w:cstheme="minorHAnsi"/>
+                <w:color w:val="000000"/>
+                <w:sz w:val="24"/>
+                <w:szCs w:val="24"/>
+              </w:rPr>
+              <w:t>Execute code without returning data</w:t>
+            </w:r>
+          </w:p>
+        </w:tc>
+      </w:tr>
+      <w:tr>
+        <w:tc>
+          <w:tcPr>
+            <w:tcW w:w="3116" w:type="dxa"/>
+          </w:tcPr>
+          <w:p>
+            <w:pPr>
+              <w:pStyle w:val="HTMLPreformatted"/>
+              <w:rPr>
+                <w:rFonts w:asciiTheme="minorHAnsi" w:hAnsiTheme="minorHAnsi" w:cstheme="minorHAnsi"/>
+                <w:color w:val="000000"/>
+                <w:sz w:val="24"/>
+                <w:szCs w:val="24"/>
+              </w:rPr>
+            </w:pPr>
+            <w:r>
+              <w:rPr>
+                <w:rFonts w:asciiTheme="minorHAnsi" w:hAnsiTheme="minorHAnsi" w:cstheme="minorHAnsi"/>
+                <w:color w:val="000000"/>
+                <w:sz w:val="24"/>
+                <w:szCs w:val="24"/>
+              </w:rPr>
+              <w:t>Function</w:t>
+            </w:r>
+          </w:p>
+        </w:tc>
+        <w:tc>
+          <w:tcPr>
+            <w:tcW w:w="3117" w:type="dxa"/>
+          </w:tcPr>
+          <w:p>
+            <w:pPr>
+              <w:pStyle w:val="HTMLPreformatted"/>
+              <w:rPr>
+                <w:rFonts w:asciiTheme="minorHAnsi" w:hAnsiTheme="minorHAnsi" w:cstheme="minorHAnsi"/>
+                <w:color w:val="000000"/>
+                <w:sz w:val="24"/>
+                <w:szCs w:val="24"/>
+              </w:rPr>
+            </w:pPr>
+            <w:r>
+              <w:rPr>
+                <w:rFonts w:asciiTheme="minorHAnsi" w:hAnsiTheme="minorHAnsi" w:cstheme="minorHAnsi"/>
+                <w:color w:val="000000"/>
+                <w:sz w:val="24"/>
+                <w:szCs w:val="24"/>
+              </w:rPr>
+              <w:t>R apply (T t)</w:t>
+            </w:r>
+          </w:p>
+        </w:tc>
+        <w:tc>
+          <w:tcPr>
+            <w:tcW w:w="3117" w:type="dxa"/>
+          </w:tcPr>
+          <w:p>
+            <w:pPr>
+              <w:pStyle w:val="HTMLPreformatted"/>
+              <w:rPr>
+                <w:rFonts w:asciiTheme="minorHAnsi" w:hAnsiTheme="minorHAnsi" w:cstheme="minorHAnsi"/>
+                <w:color w:val="000000"/>
+                <w:sz w:val="24"/>
+                <w:szCs w:val="24"/>
+              </w:rPr>
+            </w:pPr>
+            <w:r>
+              <w:rPr>
+                <w:rFonts w:asciiTheme="minorHAnsi" w:hAnsiTheme="minorHAnsi" w:cstheme="minorHAnsi"/>
+                <w:color w:val="000000"/>
+                <w:sz w:val="24"/>
+                <w:szCs w:val="24"/>
+              </w:rPr>
+              <w:t>Return a list of an operation or function</w:t>
+            </w:r>
+          </w:p>
+        </w:tc>
+      </w:tr>
+      <w:tr>
+        <w:tc>
+          <w:tcPr>
+            <w:tcW w:w="3116" w:type="dxa"/>
+          </w:tcPr>
+          <w:p>
+            <w:pPr>
+              <w:pStyle w:val="HTMLPreformatted"/>
+              <w:rPr>
+                <w:rFonts w:asciiTheme="minorHAnsi" w:hAnsiTheme="minorHAnsi" w:cstheme="minorHAnsi"/>
+                <w:color w:val="000000"/>
+                <w:sz w:val="24"/>
+                <w:szCs w:val="24"/>
+              </w:rPr>
+            </w:pPr>
+            <w:r>
+              <w:rPr>
+                <w:rFonts w:asciiTheme="minorHAnsi" w:hAnsiTheme="minorHAnsi" w:cstheme="minorHAnsi"/>
+                <w:color w:val="000000"/>
+                <w:sz w:val="24"/>
+                <w:szCs w:val="24"/>
+              </w:rPr>
+              <w:t>Predicate</w:t>
+            </w:r>
+          </w:p>
+        </w:tc>
+        <w:tc>
+          <w:tcPr>
+            <w:tcW w:w="3117" w:type="dxa"/>
+          </w:tcPr>
+          <w:p>
+            <w:pPr>
+              <w:pStyle w:val="HTMLPreformatted"/>
+              <w:rPr>
+                <w:rFonts w:asciiTheme="minorHAnsi" w:hAnsiTheme="minorHAnsi" w:cstheme="minorHAnsi"/>
+                <w:color w:val="000000"/>
+                <w:sz w:val="24"/>
+                <w:szCs w:val="24"/>
+              </w:rPr>
+            </w:pPr>
+            <w:r>
+              <w:rPr>
+                <w:rFonts w:asciiTheme="minorHAnsi" w:hAnsiTheme="minorHAnsi" w:cstheme="minorHAnsi"/>
+                <w:color w:val="000000"/>
+                <w:sz w:val="24"/>
+                <w:szCs w:val="24"/>
+              </w:rPr>
+              <w:t>Boolean test (T t)</w:t>
+            </w:r>
+          </w:p>
+        </w:tc>
+        <w:tc>
+          <w:tcPr>
+            <w:tcW w:w="3117" w:type="dxa"/>
+          </w:tcPr>
+          <w:p>
+            <w:pPr>
+              <w:pStyle w:val="HTMLPreformatted"/>
+              <w:rPr>
+                <w:rFonts w:asciiTheme="minorHAnsi" w:hAnsiTheme="minorHAnsi" w:cstheme="minorHAnsi"/>
+                <w:color w:val="000000"/>
+                <w:sz w:val="24"/>
+                <w:szCs w:val="24"/>
+              </w:rPr>
+            </w:pPr>
+            <w:r>
+              <w:rPr>
+                <w:rFonts w:asciiTheme="minorHAnsi" w:hAnsiTheme="minorHAnsi" w:cstheme="minorHAnsi"/>
+                <w:color w:val="000000"/>
+                <w:sz w:val="24"/>
+                <w:szCs w:val="24"/>
+              </w:rPr>
+              <w:t>Test if a condition is true or false</w:t>
+            </w:r>
+          </w:p>
+        </w:tc>
+      </w:tr>
+      <w:tr>
+        <w:tc>
+          <w:tcPr>
+            <w:tcW w:w="3116" w:type="dxa"/>
+          </w:tcPr>
+          <w:p>
+            <w:pPr>
+              <w:pStyle w:val="HTMLPreformatted"/>
+              <w:rPr>
+                <w:rFonts w:asciiTheme="minorHAnsi" w:hAnsiTheme="minorHAnsi" w:cstheme="minorHAnsi"/>
+                <w:color w:val="000000"/>
+                <w:sz w:val="24"/>
+                <w:szCs w:val="24"/>
+              </w:rPr>
+            </w:pPr>
+            <w:r>
+              <w:rPr>
+                <w:rFonts w:asciiTheme="minorHAnsi" w:hAnsiTheme="minorHAnsi" w:cstheme="minorHAnsi"/>
+                <w:color w:val="000000"/>
+                <w:sz w:val="24"/>
+                <w:szCs w:val="24"/>
+              </w:rPr>
+              <w:t xml:space="preserve">Supplier </w:t>
+            </w:r>
+          </w:p>
+        </w:tc>
+        <w:tc>
+          <w:tcPr>
+            <w:tcW w:w="3117" w:type="dxa"/>
+          </w:tcPr>
+          <w:p>
+            <w:pPr>
+              <w:pStyle w:val="HTMLPreformatted"/>
+              <w:rPr>
+                <w:rFonts w:asciiTheme="minorHAnsi" w:hAnsiTheme="minorHAnsi" w:cstheme="minorHAnsi"/>
+                <w:color w:val="000000"/>
+                <w:sz w:val="24"/>
+                <w:szCs w:val="24"/>
+              </w:rPr>
+            </w:pPr>
+            <w:r>
+              <w:rPr>
+                <w:rFonts w:asciiTheme="minorHAnsi" w:hAnsiTheme="minorHAnsi" w:cstheme="minorHAnsi"/>
+                <w:color w:val="000000"/>
+                <w:sz w:val="24"/>
+                <w:szCs w:val="24"/>
+              </w:rPr>
+              <w:t>T get ()</w:t>
+            </w:r>
+          </w:p>
+        </w:tc>
+        <w:tc>
+          <w:tcPr>
+            <w:tcW w:w="3117" w:type="dxa"/>
+          </w:tcPr>
+          <w:p>
+            <w:pPr>
+              <w:pStyle w:val="HTMLPreformatted"/>
+              <w:rPr>
+                <w:rFonts w:asciiTheme="minorHAnsi" w:hAnsiTheme="minorHAnsi" w:cstheme="minorHAnsi"/>
+                <w:color w:val="000000"/>
+                <w:sz w:val="24"/>
+                <w:szCs w:val="24"/>
+              </w:rPr>
+            </w:pPr>
+            <w:r>
+              <w:rPr>
+                <w:rFonts w:asciiTheme="minorHAnsi" w:hAnsiTheme="minorHAnsi" w:cstheme="minorHAnsi"/>
+                <w:color w:val="000000"/>
+                <w:sz w:val="24"/>
+                <w:szCs w:val="24"/>
+              </w:rPr>
+              <w:t>Return an instance of something</w:t>
+            </w:r>
+          </w:p>
+        </w:tc>
+      </w:tr>
+    </w:tbl>
+    <w:p>
+      <w:pPr>
+        <w:pStyle w:val="HTMLPreformatted"/>
+        <w:shd w:val="clear" w:color="auto" w:fill="FFFFFF"/>
+        <w:rPr>
+          <w:rFonts w:asciiTheme="minorHAnsi" w:hAnsiTheme="minorHAnsi" w:cstheme="minorHAnsi"/>
+          <w:color w:val="000000"/>
+          <w:sz w:val="24"/>
+          <w:szCs w:val="24"/>
+        </w:rPr>
+      </w:pPr>
+    </w:p>
+    <w:p>
+      <w:pPr>
+        <w:pStyle w:val="HTMLPreformatted"/>
+        <w:shd w:val="clear" w:color="auto" w:fill="FFFFFF"/>
+        <w:rPr>
+          <w:rFonts w:asciiTheme="minorHAnsi" w:hAnsiTheme="minorHAnsi" w:cstheme="minorHAnsi"/>
+          <w:color w:val="000000"/>
+          <w:sz w:val="24"/>
+          <w:szCs w:val="24"/>
+        </w:rPr>
+      </w:pPr>
+    </w:p>
+    <w:p>
+      <w:pPr>
+        <w:pStyle w:val="HTMLPreformatted"/>
+        <w:shd w:val="clear" w:color="auto" w:fill="FFFFFF"/>
+        <w:rPr>
+          <w:rFonts w:asciiTheme="minorHAnsi" w:hAnsiTheme="minorHAnsi" w:cstheme="minorHAnsi"/>
+          <w:b/>
+          <w:bCs/>
+          <w:color w:val="000000"/>
+          <w:sz w:val="32"/>
+          <w:szCs w:val="32"/>
+          <w:u w:val="single"/>
+        </w:rPr>
+      </w:pPr>
+    </w:p>
+    <w:p>
+      <w:pPr>
+        <w:pStyle w:val="HTMLPreformatted"/>
+        <w:shd w:val="clear" w:color="auto" w:fill="FFFFFF"/>
+        <w:rPr>
+          <w:rFonts w:asciiTheme="minorHAnsi" w:hAnsiTheme="minorHAnsi" w:cstheme="minorHAnsi"/>
+          <w:color w:val="000000"/>
+          <w:sz w:val="24"/>
+          <w:szCs w:val="24"/>
+        </w:rPr>
+      </w:pPr>
     </w:p>
     <w:p>
       <w:pPr>
@@ -2933,6 +5178,22 @@
       <w14:ligatures w14:val="none"/>
     </w:rPr>
   </w:style>
+  <w:style w:type="table" w:styleId="TableGrid">
+    <w:name w:val="Table Grid"/>
+    <w:basedOn w:val="TableNormal"/>
+    <w:uiPriority w:val="39"/>
+    <w:rsid w:val="00C05A4C"/>
+    <w:tblPr>
+      <w:tblBorders>
+        <w:top w:val="single" w:sz="4" w:space="0" w:color="auto"/>
+        <w:left w:val="single" w:sz="4" w:space="0" w:color="auto"/>
+        <w:bottom w:val="single" w:sz="4" w:space="0" w:color="auto"/>
+        <w:right w:val="single" w:sz="4" w:space="0" w:color="auto"/>
+        <w:insideH w:val="single" w:sz="4" w:space="0" w:color="auto"/>
+        <w:insideV w:val="single" w:sz="4" w:space="0" w:color="auto"/>
+      </w:tblBorders>
+    </w:tblPr>
+  </w:style>
 </w:styles>
 </file>
 

</xml_diff>

<commit_message>
The predicate Interface, list.removeIf()
</commit_message>
<xml_diff>
--- a/LambdaExpressionsFunctionalnterfacesMethodReference/Lambda Expressions, Functional Interfaces, Method Reference.docx
+++ b/LambdaExpressionsFunctionalnterfacesMethodReference/Lambda Expressions, Functional Interfaces, Method Reference.docx
@@ -277,6 +277,7 @@
         <w:t>"[</w:t>
       </w:r>
       <w:proofErr w:type="spellStart"/>
+      <w:proofErr w:type="gramStart"/>
       <w:r>
         <w:rPr>
           <w:b/>
@@ -292,7 +293,16 @@
           <w:bCs/>
           <w:color w:val="008000"/>
         </w:rPr>
-        <w:t xml:space="preserve">:%.3f </w:t>
+        <w:t>:%</w:t>
+      </w:r>
+      <w:proofErr w:type="gramEnd"/>
+      <w:r>
+        <w:rPr>
+          <w:b/>
+          <w:bCs/>
+          <w:color w:val="008000"/>
+        </w:rPr>
+        <w:t xml:space="preserve">.3f </w:t>
       </w:r>
       <w:proofErr w:type="spellStart"/>
       <w:r>
@@ -1196,6 +1206,40 @@
           <w:rFonts w:eastAsia="Times New Roman" w:cstheme="minorHAnsi"/>
           <w:color w:val="000000"/>
           <w:kern w:val="0"/>
+          <w14:ligatures w14:val="none"/>
+        </w:rPr>
+      </w:pPr>
+    </w:p>
+    <w:p>
+      <w:pPr>
+        <w:shd w:val="clear" w:color="auto" w:fill="FFFFFF"/>
+        <w:tabs>
+          <w:tab w:val="left" w:pos="916"/>
+          <w:tab w:val="left" w:pos="1832"/>
+          <w:tab w:val="left" w:pos="2748"/>
+          <w:tab w:val="left" w:pos="3664"/>
+          <w:tab w:val="left" w:pos="4580"/>
+          <w:tab w:val="left" w:pos="5496"/>
+          <w:tab w:val="left" w:pos="6412"/>
+          <w:tab w:val="left" w:pos="7328"/>
+          <w:tab w:val="left" w:pos="8244"/>
+          <w:tab w:val="left" w:pos="9160"/>
+          <w:tab w:val="left" w:pos="10076"/>
+          <w:tab w:val="left" w:pos="10992"/>
+          <w:tab w:val="left" w:pos="11908"/>
+          <w:tab w:val="left" w:pos="12824"/>
+          <w:tab w:val="left" w:pos="13740"/>
+          <w:tab w:val="left" w:pos="14656"/>
+        </w:tabs>
+        <w:rPr>
+          <w:rFonts w:eastAsia="Times New Roman" w:cstheme="minorHAnsi"/>
+          <w:b/>
+          <w:bCs/>
+          <w:color w:val="000000"/>
+          <w:kern w:val="0"/>
+          <w:sz w:val="32"/>
+          <w:szCs w:val="32"/>
+          <w:u w:val="single"/>
           <w14:ligatures w14:val="none"/>
         </w:rPr>
       </w:pPr>
@@ -3166,6 +3210,7 @@
           <w:sz w:val="24"/>
           <w:szCs w:val="24"/>
         </w:rPr>
+        <w:lastRenderedPageBreak/>
         <w:t xml:space="preserve">int </w:t>
       </w:r>
       <w:r>
@@ -4496,6 +4541,18 @@
           <w:u w:val="single"/>
         </w:rPr>
       </w:pPr>
+      <w:r>
+        <w:rPr>
+          <w:rFonts w:asciiTheme="minorHAnsi" w:hAnsiTheme="minorHAnsi" w:cstheme="minorHAnsi"/>
+          <w:b/>
+          <w:bCs/>
+          <w:color w:val="000000"/>
+          <w:sz w:val="32"/>
+          <w:szCs w:val="32"/>
+          <w:u w:val="single"/>
+        </w:rPr>
+        <w:t>The Predicate Interface</w:t>
+      </w:r>
     </w:p>
     <w:p>
       <w:pPr>
@@ -4503,9 +4560,951 @@
         <w:shd w:val="clear" w:color="auto" w:fill="FFFFFF"/>
         <w:rPr>
           <w:rFonts w:asciiTheme="minorHAnsi" w:hAnsiTheme="minorHAnsi" w:cstheme="minorHAnsi"/>
-          <w:color w:val="000000"/>
-          <w:sz w:val="24"/>
-          <w:szCs w:val="24"/>
+          <w:b/>
+          <w:bCs/>
+          <w:color w:val="000000"/>
+          <w:sz w:val="32"/>
+          <w:szCs w:val="32"/>
+          <w:u w:val="single"/>
+        </w:rPr>
+      </w:pPr>
+    </w:p>
+    <w:p>
+      <w:pPr>
+        <w:pStyle w:val="HTMLPreformatted"/>
+        <w:shd w:val="clear" w:color="auto" w:fill="FFFFFF"/>
+        <w:rPr>
+          <w:rFonts w:asciiTheme="minorHAnsi" w:hAnsiTheme="minorHAnsi" w:cstheme="minorHAnsi"/>
+          <w:color w:val="000000"/>
+          <w:sz w:val="24"/>
+          <w:szCs w:val="24"/>
+        </w:rPr>
+      </w:pPr>
+      <w:r>
+        <w:rPr>
+          <w:rFonts w:asciiTheme="minorHAnsi" w:hAnsiTheme="minorHAnsi" w:cstheme="minorHAnsi"/>
+          <w:color w:val="000000"/>
+          <w:sz w:val="24"/>
+          <w:szCs w:val="24"/>
+        </w:rPr>
+        <w:t xml:space="preserve">The predicate interfaces take one or two arguments, and always returns a Boolean value. They are used to test a condition, and if the condition is true to perform an operation. </w:t>
+      </w:r>
+    </w:p>
+    <w:p>
+      <w:pPr>
+        <w:pStyle w:val="HTMLPreformatted"/>
+        <w:shd w:val="clear" w:color="auto" w:fill="FFFFFF"/>
+        <w:rPr>
+          <w:rFonts w:asciiTheme="minorHAnsi" w:hAnsiTheme="minorHAnsi" w:cstheme="minorHAnsi"/>
+          <w:color w:val="000000"/>
+          <w:sz w:val="24"/>
+          <w:szCs w:val="24"/>
+        </w:rPr>
+      </w:pPr>
+    </w:p>
+    <w:p>
+      <w:pPr>
+        <w:pStyle w:val="HTMLPreformatted"/>
+        <w:shd w:val="clear" w:color="auto" w:fill="FFFFFF"/>
+        <w:rPr>
+          <w:rFonts w:asciiTheme="minorHAnsi" w:hAnsiTheme="minorHAnsi" w:cstheme="minorHAnsi"/>
+          <w:color w:val="000000"/>
+          <w:sz w:val="24"/>
+          <w:szCs w:val="24"/>
+        </w:rPr>
+      </w:pPr>
+    </w:p>
+    <w:tbl>
+      <w:tblPr>
+        <w:tblStyle w:val="TableGrid"/>
+        <w:tblW w:w="0" w:type="auto"/>
+        <w:tblLook w:val="04A0" w:firstRow="1" w:lastRow="0" w:firstColumn="1" w:lastColumn="0" w:noHBand="0" w:noVBand="1"/>
+      </w:tblPr>
+      <w:tblGrid>
+        <w:gridCol w:w="4675"/>
+        <w:gridCol w:w="4675"/>
+      </w:tblGrid>
+      <w:tr>
+        <w:tc>
+          <w:tcPr>
+            <w:tcW w:w="4675" w:type="dxa"/>
+          </w:tcPr>
+          <w:p>
+            <w:pPr>
+              <w:pStyle w:val="HTMLPreformatted"/>
+              <w:rPr>
+                <w:rFonts w:asciiTheme="minorHAnsi" w:hAnsiTheme="minorHAnsi" w:cstheme="minorHAnsi"/>
+                <w:color w:val="000000"/>
+                <w:sz w:val="24"/>
+                <w:szCs w:val="24"/>
+              </w:rPr>
+            </w:pPr>
+            <w:r>
+              <w:rPr>
+                <w:rFonts w:asciiTheme="minorHAnsi" w:hAnsiTheme="minorHAnsi" w:cstheme="minorHAnsi"/>
+                <w:color w:val="000000"/>
+                <w:sz w:val="24"/>
+                <w:szCs w:val="24"/>
+              </w:rPr>
+              <w:t>Interface name</w:t>
+            </w:r>
+          </w:p>
+        </w:tc>
+        <w:tc>
+          <w:tcPr>
+            <w:tcW w:w="4675" w:type="dxa"/>
+          </w:tcPr>
+          <w:p>
+            <w:pPr>
+              <w:pStyle w:val="HTMLPreformatted"/>
+              <w:rPr>
+                <w:rFonts w:asciiTheme="minorHAnsi" w:hAnsiTheme="minorHAnsi" w:cstheme="minorHAnsi"/>
+                <w:color w:val="000000"/>
+                <w:sz w:val="24"/>
+                <w:szCs w:val="24"/>
+              </w:rPr>
+            </w:pPr>
+            <w:r>
+              <w:rPr>
+                <w:rFonts w:asciiTheme="minorHAnsi" w:hAnsiTheme="minorHAnsi" w:cstheme="minorHAnsi"/>
+                <w:color w:val="000000"/>
+                <w:sz w:val="24"/>
+                <w:szCs w:val="24"/>
+              </w:rPr>
+              <w:t>Method Signature</w:t>
+            </w:r>
+          </w:p>
+        </w:tc>
+      </w:tr>
+      <w:tr>
+        <w:tc>
+          <w:tcPr>
+            <w:tcW w:w="4675" w:type="dxa"/>
+          </w:tcPr>
+          <w:p>
+            <w:pPr>
+              <w:pStyle w:val="HTMLPreformatted"/>
+              <w:rPr>
+                <w:rFonts w:asciiTheme="minorHAnsi" w:hAnsiTheme="minorHAnsi" w:cstheme="minorHAnsi"/>
+                <w:color w:val="000000"/>
+                <w:sz w:val="24"/>
+                <w:szCs w:val="24"/>
+              </w:rPr>
+            </w:pPr>
+            <w:r>
+              <w:rPr>
+                <w:rFonts w:asciiTheme="minorHAnsi" w:hAnsiTheme="minorHAnsi" w:cstheme="minorHAnsi"/>
+                <w:color w:val="000000"/>
+                <w:sz w:val="24"/>
+                <w:szCs w:val="24"/>
+              </w:rPr>
+              <w:t>Predicate</w:t>
+            </w:r>
+          </w:p>
+        </w:tc>
+        <w:tc>
+          <w:tcPr>
+            <w:tcW w:w="4675" w:type="dxa"/>
+          </w:tcPr>
+          <w:p>
+            <w:pPr>
+              <w:pStyle w:val="HTMLPreformatted"/>
+              <w:rPr>
+                <w:rFonts w:asciiTheme="minorHAnsi" w:hAnsiTheme="minorHAnsi" w:cstheme="minorHAnsi"/>
+                <w:color w:val="000000"/>
+                <w:sz w:val="24"/>
+                <w:szCs w:val="24"/>
+              </w:rPr>
+            </w:pPr>
+            <w:r>
+              <w:rPr>
+                <w:rFonts w:asciiTheme="minorHAnsi" w:hAnsiTheme="minorHAnsi" w:cstheme="minorHAnsi"/>
+                <w:color w:val="000000"/>
+                <w:sz w:val="24"/>
+                <w:szCs w:val="24"/>
+              </w:rPr>
+              <w:t>Boolean test (T t)</w:t>
+            </w:r>
+          </w:p>
+        </w:tc>
+      </w:tr>
+      <w:tr>
+        <w:tc>
+          <w:tcPr>
+            <w:tcW w:w="4675" w:type="dxa"/>
+          </w:tcPr>
+          <w:p>
+            <w:pPr>
+              <w:pStyle w:val="HTMLPreformatted"/>
+              <w:rPr>
+                <w:rFonts w:asciiTheme="minorHAnsi" w:hAnsiTheme="minorHAnsi" w:cstheme="minorHAnsi"/>
+                <w:color w:val="000000"/>
+                <w:sz w:val="24"/>
+                <w:szCs w:val="24"/>
+              </w:rPr>
+            </w:pPr>
+            <w:proofErr w:type="spellStart"/>
+            <w:r>
+              <w:rPr>
+                <w:rFonts w:asciiTheme="minorHAnsi" w:hAnsiTheme="minorHAnsi" w:cstheme="minorHAnsi"/>
+                <w:color w:val="000000"/>
+                <w:sz w:val="24"/>
+                <w:szCs w:val="24"/>
+              </w:rPr>
+              <w:t>BiPredicate</w:t>
+            </w:r>
+            <w:proofErr w:type="spellEnd"/>
+          </w:p>
+        </w:tc>
+        <w:tc>
+          <w:tcPr>
+            <w:tcW w:w="4675" w:type="dxa"/>
+          </w:tcPr>
+          <w:p>
+            <w:pPr>
+              <w:pStyle w:val="HTMLPreformatted"/>
+              <w:rPr>
+                <w:rFonts w:asciiTheme="minorHAnsi" w:hAnsiTheme="minorHAnsi" w:cstheme="minorHAnsi"/>
+                <w:color w:val="000000"/>
+                <w:sz w:val="24"/>
+                <w:szCs w:val="24"/>
+              </w:rPr>
+            </w:pPr>
+            <w:r>
+              <w:rPr>
+                <w:rFonts w:asciiTheme="minorHAnsi" w:hAnsiTheme="minorHAnsi" w:cstheme="minorHAnsi"/>
+                <w:color w:val="000000"/>
+                <w:sz w:val="24"/>
+                <w:szCs w:val="24"/>
+              </w:rPr>
+              <w:t xml:space="preserve">Boolean test (T </w:t>
+            </w:r>
+            <w:proofErr w:type="spellStart"/>
+            <w:r>
+              <w:rPr>
+                <w:rFonts w:asciiTheme="minorHAnsi" w:hAnsiTheme="minorHAnsi" w:cstheme="minorHAnsi"/>
+                <w:color w:val="000000"/>
+                <w:sz w:val="24"/>
+                <w:szCs w:val="24"/>
+              </w:rPr>
+              <w:t>t</w:t>
+            </w:r>
+            <w:proofErr w:type="spellEnd"/>
+            <w:r>
+              <w:rPr>
+                <w:rFonts w:asciiTheme="minorHAnsi" w:hAnsiTheme="minorHAnsi" w:cstheme="minorHAnsi"/>
+                <w:color w:val="000000"/>
+                <w:sz w:val="24"/>
+                <w:szCs w:val="24"/>
+              </w:rPr>
+              <w:t>, U u)</w:t>
+            </w:r>
+          </w:p>
+        </w:tc>
+      </w:tr>
+    </w:tbl>
+    <w:p>
+      <w:pPr>
+        <w:pStyle w:val="HTMLPreformatted"/>
+        <w:shd w:val="clear" w:color="auto" w:fill="FFFFFF"/>
+        <w:rPr>
+          <w:rFonts w:asciiTheme="minorHAnsi" w:hAnsiTheme="minorHAnsi" w:cstheme="minorHAnsi"/>
+          <w:color w:val="000000"/>
+          <w:sz w:val="24"/>
+          <w:szCs w:val="24"/>
+        </w:rPr>
+      </w:pPr>
+    </w:p>
+    <w:p>
+      <w:pPr>
+        <w:pStyle w:val="HTMLPreformatted"/>
+        <w:shd w:val="clear" w:color="auto" w:fill="FFFFFF"/>
+        <w:rPr>
+          <w:rFonts w:asciiTheme="minorHAnsi" w:hAnsiTheme="minorHAnsi" w:cstheme="minorHAnsi"/>
+          <w:color w:val="000000"/>
+          <w:sz w:val="24"/>
+          <w:szCs w:val="24"/>
+        </w:rPr>
+      </w:pPr>
+    </w:p>
+    <w:p>
+      <w:pPr>
+        <w:pStyle w:val="HTMLPreformatted"/>
+        <w:shd w:val="clear" w:color="auto" w:fill="FFFFFF"/>
+        <w:rPr>
+          <w:rFonts w:asciiTheme="minorHAnsi" w:hAnsiTheme="minorHAnsi" w:cstheme="minorHAnsi"/>
+          <w:color w:val="000000"/>
+          <w:sz w:val="24"/>
+          <w:szCs w:val="24"/>
+        </w:rPr>
+      </w:pPr>
+      <w:r>
+        <w:rPr>
+          <w:rFonts w:asciiTheme="minorHAnsi" w:hAnsiTheme="minorHAnsi" w:cstheme="minorHAnsi"/>
+          <w:color w:val="000000"/>
+          <w:sz w:val="24"/>
+          <w:szCs w:val="24"/>
+        </w:rPr>
+        <w:t xml:space="preserve">A predicate Lambda Expression Example: </w:t>
+      </w:r>
+    </w:p>
+    <w:p>
+      <w:pPr>
+        <w:pStyle w:val="HTMLPreformatted"/>
+        <w:shd w:val="clear" w:color="auto" w:fill="FFFFFF"/>
+        <w:rPr>
+          <w:rFonts w:asciiTheme="minorHAnsi" w:hAnsiTheme="minorHAnsi" w:cstheme="minorHAnsi"/>
+          <w:color w:val="000000"/>
+          <w:sz w:val="24"/>
+          <w:szCs w:val="24"/>
+        </w:rPr>
+      </w:pPr>
+    </w:p>
+    <w:p>
+      <w:pPr>
+        <w:pStyle w:val="HTMLPreformatted"/>
+        <w:shd w:val="clear" w:color="auto" w:fill="FFFFFF"/>
+        <w:rPr>
+          <w:rFonts w:asciiTheme="minorHAnsi" w:hAnsiTheme="minorHAnsi" w:cstheme="minorHAnsi"/>
+          <w:color w:val="000000"/>
+          <w:sz w:val="24"/>
+          <w:szCs w:val="24"/>
+        </w:rPr>
+      </w:pPr>
+      <w:r>
+        <w:rPr>
+          <w:rFonts w:asciiTheme="minorHAnsi" w:hAnsiTheme="minorHAnsi" w:cstheme="minorHAnsi"/>
+          <w:color w:val="000000"/>
+          <w:sz w:val="24"/>
+          <w:szCs w:val="24"/>
+        </w:rPr>
+        <w:t>In the following example, the expression takes a String, and tests if its equal to the literal text “Hello”, ignoring case. It returns either true or false</w:t>
+      </w:r>
+    </w:p>
+    <w:p>
+      <w:pPr>
+        <w:pStyle w:val="HTMLPreformatted"/>
+        <w:shd w:val="clear" w:color="auto" w:fill="FFFFFF"/>
+        <w:rPr>
+          <w:rFonts w:asciiTheme="minorHAnsi" w:hAnsiTheme="minorHAnsi" w:cstheme="minorHAnsi"/>
+          <w:color w:val="000000"/>
+          <w:sz w:val="24"/>
+          <w:szCs w:val="24"/>
+        </w:rPr>
+      </w:pPr>
+    </w:p>
+    <w:p>
+      <w:pPr>
+        <w:pStyle w:val="HTMLPreformatted"/>
+        <w:shd w:val="clear" w:color="auto" w:fill="FFFFFF"/>
+        <w:rPr>
+          <w:rFonts w:asciiTheme="minorHAnsi" w:hAnsiTheme="minorHAnsi" w:cstheme="minorHAnsi"/>
+          <w:color w:val="000000"/>
+          <w:sz w:val="24"/>
+          <w:szCs w:val="24"/>
+        </w:rPr>
+      </w:pPr>
+      <w:r>
+        <w:rPr>
+          <w:rFonts w:asciiTheme="minorHAnsi" w:hAnsiTheme="minorHAnsi" w:cstheme="minorHAnsi"/>
+          <w:color w:val="000000"/>
+          <w:sz w:val="24"/>
+          <w:szCs w:val="24"/>
+        </w:rPr>
+        <w:t>Example Lambda Expression for Consumer</w:t>
+      </w:r>
+    </w:p>
+    <w:p>
+      <w:pPr>
+        <w:pStyle w:val="HTMLPreformatted"/>
+        <w:shd w:val="clear" w:color="auto" w:fill="FFFFFF"/>
+        <w:rPr>
+          <w:rFonts w:asciiTheme="minorHAnsi" w:hAnsiTheme="minorHAnsi" w:cstheme="minorHAnsi"/>
+          <w:color w:val="000000"/>
+          <w:sz w:val="24"/>
+          <w:szCs w:val="24"/>
+        </w:rPr>
+      </w:pPr>
+    </w:p>
+    <w:p>
+      <w:pPr>
+        <w:pStyle w:val="HTMLPreformatted"/>
+        <w:shd w:val="clear" w:color="auto" w:fill="FFFFFF"/>
+        <w:rPr>
+          <w:rFonts w:asciiTheme="minorHAnsi" w:hAnsiTheme="minorHAnsi" w:cstheme="minorHAnsi"/>
+          <w:color w:val="000000"/>
+          <w:sz w:val="24"/>
+          <w:szCs w:val="24"/>
+        </w:rPr>
+      </w:pPr>
+      <w:r>
+        <w:rPr>
+          <w:rFonts w:asciiTheme="minorHAnsi" w:hAnsiTheme="minorHAnsi" w:cstheme="minorHAnsi"/>
+          <w:color w:val="000000"/>
+          <w:sz w:val="24"/>
+          <w:szCs w:val="24"/>
+        </w:rPr>
+        <w:t xml:space="preserve">S -&gt; </w:t>
+      </w:r>
+      <w:proofErr w:type="spellStart"/>
+      <w:proofErr w:type="gramStart"/>
+      <w:r>
+        <w:rPr>
+          <w:rFonts w:asciiTheme="minorHAnsi" w:hAnsiTheme="minorHAnsi" w:cstheme="minorHAnsi"/>
+          <w:color w:val="000000"/>
+          <w:sz w:val="24"/>
+          <w:szCs w:val="24"/>
+        </w:rPr>
+        <w:t>S.equalsIgnoreCase</w:t>
+      </w:r>
+      <w:proofErr w:type="spellEnd"/>
+      <w:proofErr w:type="gramEnd"/>
+      <w:r>
+        <w:rPr>
+          <w:rFonts w:asciiTheme="minorHAnsi" w:hAnsiTheme="minorHAnsi" w:cstheme="minorHAnsi"/>
+          <w:color w:val="000000"/>
+          <w:sz w:val="24"/>
+          <w:szCs w:val="24"/>
+        </w:rPr>
+        <w:t>(“Hello”);</w:t>
+      </w:r>
+    </w:p>
+    <w:p>
+      <w:pPr>
+        <w:pStyle w:val="HTMLPreformatted"/>
+        <w:shd w:val="clear" w:color="auto" w:fill="FFFFFF"/>
+        <w:rPr>
+          <w:rFonts w:asciiTheme="minorHAnsi" w:hAnsiTheme="minorHAnsi" w:cstheme="minorHAnsi"/>
+          <w:color w:val="000000"/>
+          <w:sz w:val="24"/>
+          <w:szCs w:val="24"/>
+        </w:rPr>
+      </w:pPr>
+    </w:p>
+    <w:p>
+      <w:pPr>
+        <w:pStyle w:val="HTMLPreformatted"/>
+        <w:shd w:val="clear" w:color="auto" w:fill="FFFFFF"/>
+        <w:rPr>
+          <w:rFonts w:asciiTheme="minorHAnsi" w:hAnsiTheme="minorHAnsi" w:cstheme="minorHAnsi"/>
+          <w:color w:val="000000"/>
+          <w:sz w:val="24"/>
+          <w:szCs w:val="24"/>
+        </w:rPr>
+      </w:pPr>
+    </w:p>
+    <w:p>
+      <w:pPr>
+        <w:pStyle w:val="HTMLPreformatted"/>
+        <w:shd w:val="clear" w:color="auto" w:fill="FFFFFF"/>
+        <w:rPr>
+          <w:rFonts w:asciiTheme="minorHAnsi" w:hAnsiTheme="minorHAnsi" w:cstheme="minorHAnsi"/>
+          <w:b/>
+          <w:bCs/>
+          <w:color w:val="000000"/>
+          <w:sz w:val="32"/>
+          <w:szCs w:val="32"/>
+          <w:u w:val="single"/>
+        </w:rPr>
+      </w:pPr>
+      <w:proofErr w:type="spellStart"/>
+      <w:r>
+        <w:rPr>
+          <w:rFonts w:asciiTheme="minorHAnsi" w:hAnsiTheme="minorHAnsi" w:cstheme="minorHAnsi"/>
+          <w:b/>
+          <w:bCs/>
+          <w:color w:val="000000"/>
+          <w:sz w:val="32"/>
+          <w:szCs w:val="32"/>
+          <w:u w:val="single"/>
+        </w:rPr>
+        <w:t>List.removeif</w:t>
+      </w:r>
+      <w:proofErr w:type="spellEnd"/>
+      <w:r>
+        <w:rPr>
+          <w:rFonts w:asciiTheme="minorHAnsi" w:hAnsiTheme="minorHAnsi" w:cstheme="minorHAnsi"/>
+          <w:b/>
+          <w:bCs/>
+          <w:color w:val="000000"/>
+          <w:sz w:val="32"/>
+          <w:szCs w:val="32"/>
+          <w:u w:val="single"/>
+        </w:rPr>
+        <w:t>()</w:t>
+      </w:r>
+      <w:r>
+        <w:rPr>
+          <w:rFonts w:asciiTheme="minorHAnsi" w:hAnsiTheme="minorHAnsi" w:cstheme="minorHAnsi"/>
+          <w:b/>
+          <w:bCs/>
+          <w:color w:val="000000"/>
+          <w:sz w:val="32"/>
+          <w:szCs w:val="32"/>
+          <w:u w:val="single"/>
+        </w:rPr>
+        <w:t>:</w:t>
+      </w:r>
+    </w:p>
+    <w:p>
+      <w:pPr>
+        <w:pStyle w:val="HTMLPreformatted"/>
+        <w:shd w:val="clear" w:color="auto" w:fill="FFFFFF"/>
+        <w:rPr>
+          <w:rFonts w:asciiTheme="minorHAnsi" w:hAnsiTheme="minorHAnsi" w:cstheme="minorHAnsi"/>
+          <w:b/>
+          <w:bCs/>
+          <w:color w:val="000000"/>
+          <w:sz w:val="32"/>
+          <w:szCs w:val="32"/>
+          <w:u w:val="single"/>
+        </w:rPr>
+      </w:pPr>
+    </w:p>
+    <w:p>
+      <w:pPr>
+        <w:pStyle w:val="HTMLPreformatted"/>
+        <w:shd w:val="clear" w:color="auto" w:fill="FFFFFF"/>
+        <w:rPr>
+          <w:rFonts w:asciiTheme="minorHAnsi" w:hAnsiTheme="minorHAnsi" w:cstheme="minorHAnsi"/>
+          <w:color w:val="000000"/>
+          <w:sz w:val="24"/>
+          <w:szCs w:val="24"/>
+        </w:rPr>
+      </w:pPr>
+      <w:r>
+        <w:rPr>
+          <w:rFonts w:asciiTheme="minorHAnsi" w:hAnsiTheme="minorHAnsi" w:cstheme="minorHAnsi"/>
+          <w:color w:val="000000"/>
+          <w:sz w:val="24"/>
+          <w:szCs w:val="24"/>
+        </w:rPr>
+        <w:t xml:space="preserve">Used to remove contents if the list. </w:t>
+      </w:r>
+    </w:p>
+    <w:p>
+      <w:pPr>
+        <w:pStyle w:val="HTMLPreformatted"/>
+        <w:shd w:val="clear" w:color="auto" w:fill="FFFFFF"/>
+        <w:rPr>
+          <w:rFonts w:asciiTheme="minorHAnsi" w:hAnsiTheme="minorHAnsi" w:cstheme="minorHAnsi"/>
+          <w:color w:val="000000"/>
+          <w:sz w:val="24"/>
+          <w:szCs w:val="24"/>
+        </w:rPr>
+      </w:pPr>
+    </w:p>
+    <w:p>
+      <w:pPr>
+        <w:pStyle w:val="HTMLPreformatted"/>
+        <w:shd w:val="clear" w:color="auto" w:fill="FFFFFF"/>
+        <w:rPr>
+          <w:color w:val="000000"/>
+        </w:rPr>
+      </w:pPr>
+      <w:proofErr w:type="spellStart"/>
+      <w:proofErr w:type="gramStart"/>
+      <w:r>
+        <w:rPr>
+          <w:color w:val="000000"/>
+        </w:rPr>
+        <w:t>list.removeIf</w:t>
+      </w:r>
+      <w:proofErr w:type="spellEnd"/>
+      <w:proofErr w:type="gramEnd"/>
+      <w:r>
+        <w:rPr>
+          <w:color w:val="000000"/>
+        </w:rPr>
+        <w:t xml:space="preserve">(s -&gt; </w:t>
+      </w:r>
+      <w:proofErr w:type="spellStart"/>
+      <w:r>
+        <w:rPr>
+          <w:color w:val="000000"/>
+        </w:rPr>
+        <w:t>s.equalsIgnoreCase</w:t>
+      </w:r>
+      <w:proofErr w:type="spellEnd"/>
+      <w:r>
+        <w:rPr>
+          <w:color w:val="000000"/>
+        </w:rPr>
+        <w:t>(</w:t>
+      </w:r>
+      <w:r>
+        <w:rPr>
+          <w:b/>
+          <w:bCs/>
+          <w:color w:val="008000"/>
+        </w:rPr>
+        <w:t>"bravo"</w:t>
+      </w:r>
+      <w:r>
+        <w:rPr>
+          <w:color w:val="000000"/>
+        </w:rPr>
+        <w:t>));</w:t>
+      </w:r>
+      <w:r>
+        <w:rPr>
+          <w:color w:val="000000"/>
+        </w:rPr>
+        <w:t>//using it with Lambda</w:t>
+      </w:r>
+    </w:p>
+    <w:p>
+      <w:pPr>
+        <w:pStyle w:val="HTMLPreformatted"/>
+        <w:shd w:val="clear" w:color="auto" w:fill="FFFFFF"/>
+        <w:rPr>
+          <w:color w:val="000000"/>
+        </w:rPr>
+      </w:pPr>
+    </w:p>
+    <w:p>
+      <w:pPr>
+        <w:pStyle w:val="HTMLPreformatted"/>
+        <w:shd w:val="clear" w:color="auto" w:fill="FFFFFF"/>
+        <w:rPr>
+          <w:color w:val="000000"/>
+        </w:rPr>
+      </w:pPr>
+    </w:p>
+    <w:p>
+      <w:pPr>
+        <w:pStyle w:val="HTMLPreformatted"/>
+        <w:shd w:val="clear" w:color="auto" w:fill="FFFFFF"/>
+        <w:rPr>
+          <w:color w:val="000000"/>
+        </w:rPr>
+      </w:pPr>
+      <w:r>
+        <w:rPr>
+          <w:color w:val="000000"/>
+        </w:rPr>
+        <w:t>//removing contents of the list starting with “ea”</w:t>
+      </w:r>
+    </w:p>
+    <w:p>
+      <w:pPr>
+        <w:pStyle w:val="HTMLPreformatted"/>
+        <w:shd w:val="clear" w:color="auto" w:fill="FFFFFF"/>
+        <w:rPr>
+          <w:color w:val="000000"/>
+        </w:rPr>
+      </w:pPr>
+      <w:proofErr w:type="spellStart"/>
+      <w:proofErr w:type="gramStart"/>
+      <w:r>
+        <w:rPr>
+          <w:color w:val="000000"/>
+        </w:rPr>
+        <w:t>list.addAll</w:t>
+      </w:r>
+      <w:proofErr w:type="spellEnd"/>
+      <w:proofErr w:type="gramEnd"/>
+      <w:r>
+        <w:rPr>
+          <w:color w:val="000000"/>
+        </w:rPr>
+        <w:t>(</w:t>
+      </w:r>
+      <w:proofErr w:type="spellStart"/>
+      <w:r>
+        <w:rPr>
+          <w:color w:val="000000"/>
+        </w:rPr>
+        <w:t>List.</w:t>
+      </w:r>
+      <w:r>
+        <w:rPr>
+          <w:i/>
+          <w:iCs/>
+          <w:color w:val="000000"/>
+        </w:rPr>
+        <w:t>of</w:t>
+      </w:r>
+      <w:proofErr w:type="spellEnd"/>
+      <w:r>
+        <w:rPr>
+          <w:color w:val="000000"/>
+        </w:rPr>
+        <w:t>(</w:t>
+      </w:r>
+      <w:r>
+        <w:rPr>
+          <w:b/>
+          <w:bCs/>
+          <w:color w:val="008000"/>
+        </w:rPr>
+        <w:t>"echo"</w:t>
+      </w:r>
+      <w:r>
+        <w:rPr>
+          <w:color w:val="000000"/>
+        </w:rPr>
+        <w:t xml:space="preserve">, </w:t>
+      </w:r>
+      <w:r>
+        <w:rPr>
+          <w:b/>
+          <w:bCs/>
+          <w:color w:val="008000"/>
+        </w:rPr>
+        <w:t>"easy"</w:t>
+      </w:r>
+      <w:r>
+        <w:rPr>
+          <w:color w:val="000000"/>
+        </w:rPr>
+        <w:t xml:space="preserve">, </w:t>
+      </w:r>
+      <w:r>
+        <w:rPr>
+          <w:b/>
+          <w:bCs/>
+          <w:color w:val="008000"/>
+        </w:rPr>
+        <w:t>"earnest"</w:t>
+      </w:r>
+      <w:r>
+        <w:rPr>
+          <w:color w:val="000000"/>
+        </w:rPr>
+        <w:t>));</w:t>
+      </w:r>
+      <w:r>
+        <w:rPr>
+          <w:color w:val="000000"/>
+        </w:rPr>
+        <w:br/>
+      </w:r>
+      <w:proofErr w:type="spellStart"/>
+      <w:r>
+        <w:rPr>
+          <w:color w:val="000000"/>
+        </w:rPr>
+        <w:t>list.forEach</w:t>
+      </w:r>
+      <w:proofErr w:type="spellEnd"/>
+      <w:r>
+        <w:rPr>
+          <w:color w:val="000000"/>
+        </w:rPr>
+        <w:t xml:space="preserve">(s -&gt; </w:t>
+      </w:r>
+      <w:proofErr w:type="spellStart"/>
+      <w:r>
+        <w:rPr>
+          <w:color w:val="000000"/>
+        </w:rPr>
+        <w:t>System.</w:t>
+      </w:r>
+      <w:r>
+        <w:rPr>
+          <w:b/>
+          <w:bCs/>
+          <w:i/>
+          <w:iCs/>
+          <w:color w:val="660E7A"/>
+        </w:rPr>
+        <w:t>out</w:t>
+      </w:r>
+      <w:r>
+        <w:rPr>
+          <w:color w:val="000000"/>
+        </w:rPr>
+        <w:t>.println</w:t>
+      </w:r>
+      <w:proofErr w:type="spellEnd"/>
+      <w:r>
+        <w:rPr>
+          <w:color w:val="000000"/>
+        </w:rPr>
+        <w:t>(s));</w:t>
+      </w:r>
+      <w:r>
+        <w:rPr>
+          <w:color w:val="000000"/>
+        </w:rPr>
+        <w:br/>
+      </w:r>
+      <w:r>
+        <w:rPr>
+          <w:color w:val="000000"/>
+        </w:rPr>
+        <w:br/>
+      </w:r>
+      <w:proofErr w:type="spellStart"/>
+      <w:r>
+        <w:rPr>
+          <w:color w:val="000000"/>
+        </w:rPr>
+        <w:t>System.</w:t>
+      </w:r>
+      <w:r>
+        <w:rPr>
+          <w:b/>
+          <w:bCs/>
+          <w:i/>
+          <w:iCs/>
+          <w:color w:val="660E7A"/>
+        </w:rPr>
+        <w:t>out</w:t>
+      </w:r>
+      <w:r>
+        <w:rPr>
+          <w:color w:val="000000"/>
+        </w:rPr>
+        <w:t>.println</w:t>
+      </w:r>
+      <w:proofErr w:type="spellEnd"/>
+      <w:r>
+        <w:rPr>
+          <w:color w:val="000000"/>
+        </w:rPr>
+        <w:t>(</w:t>
+      </w:r>
+      <w:r>
+        <w:rPr>
+          <w:b/>
+          <w:bCs/>
+          <w:color w:val="008000"/>
+        </w:rPr>
+        <w:t>"------"</w:t>
+      </w:r>
+      <w:r>
+        <w:rPr>
+          <w:color w:val="000000"/>
+        </w:rPr>
+        <w:t>);</w:t>
+      </w:r>
+      <w:r>
+        <w:rPr>
+          <w:color w:val="000000"/>
+        </w:rPr>
+        <w:br/>
+      </w:r>
+      <w:r>
+        <w:rPr>
+          <w:color w:val="000000"/>
+        </w:rPr>
+        <w:br/>
+      </w:r>
+      <w:proofErr w:type="spellStart"/>
+      <w:r>
+        <w:rPr>
+          <w:color w:val="000000"/>
+        </w:rPr>
+        <w:t>list.removeIf</w:t>
+      </w:r>
+      <w:proofErr w:type="spellEnd"/>
+      <w:r>
+        <w:rPr>
+          <w:color w:val="000000"/>
+        </w:rPr>
+        <w:t xml:space="preserve">(s-&gt; </w:t>
+      </w:r>
+      <w:proofErr w:type="spellStart"/>
+      <w:r>
+        <w:rPr>
+          <w:color w:val="000000"/>
+        </w:rPr>
+        <w:t>s.startsWith</w:t>
+      </w:r>
+      <w:proofErr w:type="spellEnd"/>
+      <w:r>
+        <w:rPr>
+          <w:color w:val="000000"/>
+        </w:rPr>
+        <w:t>(</w:t>
+      </w:r>
+      <w:r>
+        <w:rPr>
+          <w:b/>
+          <w:bCs/>
+          <w:color w:val="008000"/>
+        </w:rPr>
+        <w:t>"</w:t>
+      </w:r>
+      <w:proofErr w:type="spellStart"/>
+      <w:r>
+        <w:rPr>
+          <w:b/>
+          <w:bCs/>
+          <w:color w:val="008000"/>
+        </w:rPr>
+        <w:t>ea</w:t>
+      </w:r>
+      <w:proofErr w:type="spellEnd"/>
+      <w:r>
+        <w:rPr>
+          <w:b/>
+          <w:bCs/>
+          <w:color w:val="008000"/>
+        </w:rPr>
+        <w:t>"</w:t>
+      </w:r>
+      <w:r>
+        <w:rPr>
+          <w:color w:val="000000"/>
+        </w:rPr>
+        <w:t>));</w:t>
+      </w:r>
+    </w:p>
+    <w:p>
+      <w:pPr>
+        <w:pStyle w:val="HTMLPreformatted"/>
+        <w:shd w:val="clear" w:color="auto" w:fill="FFFFFF"/>
+        <w:rPr>
+          <w:color w:val="000000"/>
+        </w:rPr>
+      </w:pPr>
+    </w:p>
+    <w:p>
+      <w:pPr>
+        <w:pStyle w:val="HTMLPreformatted"/>
+        <w:shd w:val="clear" w:color="auto" w:fill="FFFFFF"/>
+        <w:rPr>
+          <w:rFonts w:asciiTheme="minorHAnsi" w:hAnsiTheme="minorHAnsi" w:cstheme="minorHAnsi"/>
+          <w:color w:val="000000"/>
+          <w:sz w:val="24"/>
+          <w:szCs w:val="24"/>
+        </w:rPr>
+      </w:pPr>
+    </w:p>
+    <w:p>
+      <w:pPr>
+        <w:pStyle w:val="HTMLPreformatted"/>
+        <w:shd w:val="clear" w:color="auto" w:fill="FFFFFF"/>
+        <w:rPr>
+          <w:rFonts w:asciiTheme="minorHAnsi" w:hAnsiTheme="minorHAnsi" w:cstheme="minorHAnsi"/>
+          <w:color w:val="000000"/>
+          <w:sz w:val="24"/>
+          <w:szCs w:val="24"/>
+        </w:rPr>
+      </w:pPr>
+    </w:p>
+    <w:p>
+      <w:pPr>
+        <w:pStyle w:val="HTMLPreformatted"/>
+        <w:shd w:val="clear" w:color="auto" w:fill="FFFFFF"/>
+        <w:rPr>
+          <w:rFonts w:asciiTheme="minorHAnsi" w:hAnsiTheme="minorHAnsi" w:cstheme="minorHAnsi"/>
+          <w:color w:val="000000"/>
+          <w:sz w:val="24"/>
+          <w:szCs w:val="24"/>
+        </w:rPr>
+      </w:pPr>
+    </w:p>
+    <w:p>
+      <w:pPr>
+        <w:pStyle w:val="HTMLPreformatted"/>
+        <w:shd w:val="clear" w:color="auto" w:fill="FFFFFF"/>
+        <w:rPr>
+          <w:rFonts w:asciiTheme="minorHAnsi" w:hAnsiTheme="minorHAnsi" w:cstheme="minorHAnsi"/>
+          <w:color w:val="000000"/>
         </w:rPr>
       </w:pPr>
     </w:p>

</xml_diff>

<commit_message>
More on method references
</commit_message>
<xml_diff>
--- a/LambdaExpressionsFunctionalnterfacesMethodReference/Lambda Expressions, Functional Interfaces, Method Reference.docx
+++ b/LambdaExpressionsFunctionalnterfacesMethodReference/Lambda Expressions, Functional Interfaces, Method Reference.docx
@@ -468,13 +468,7 @@
         <w:rPr>
           <w:color w:val="000000"/>
         </w:rPr>
-        <w:t>], p1);</w:t>
-      </w:r>
-      <w:r>
-        <w:rPr>
-          <w:color w:val="000000"/>
-        </w:rPr>
-        <w:t>//print 1</w:t>
+        <w:t>], p1);//print 1</w:t>
       </w:r>
       <w:r>
         <w:rPr>
@@ -638,13 +632,7 @@
         <w:rPr>
           <w:color w:val="000000"/>
         </w:rPr>
-        <w:t>));</w:t>
-      </w:r>
-      <w:r>
-        <w:rPr>
-          <w:color w:val="000000"/>
-        </w:rPr>
-        <w:t>//prints all the coordinates</w:t>
+        <w:t>));//prints all the coordinates</w:t>
       </w:r>
     </w:p>
     <w:p>
@@ -1800,25 +1788,7 @@
           <w:kern w:val="0"/>
           <w14:ligatures w14:val="none"/>
         </w:rPr>
-        <w:t xml:space="preserve"> ((</w:t>
-      </w:r>
-      <w:r>
-        <w:rPr>
-          <w:rFonts w:eastAsia="Times New Roman" w:cstheme="minorHAnsi"/>
-          <w:color w:val="000000"/>
-          <w:kern w:val="0"/>
-          <w14:ligatures w14:val="none"/>
-        </w:rPr>
-        <w:t xml:space="preserve">String </w:t>
-      </w:r>
-      <w:r>
-        <w:rPr>
-          <w:rFonts w:eastAsia="Times New Roman" w:cstheme="minorHAnsi"/>
-          <w:color w:val="000000"/>
-          <w:kern w:val="0"/>
-          <w14:ligatures w14:val="none"/>
-        </w:rPr>
-        <w:t xml:space="preserve">element) -&gt; </w:t>
+        <w:t xml:space="preserve"> ((String element) -&gt; </w:t>
       </w:r>
       <w:proofErr w:type="spellStart"/>
       <w:r>
@@ -1887,25 +1857,7 @@
           <w:kern w:val="0"/>
           <w14:ligatures w14:val="none"/>
         </w:rPr>
-        <w:t xml:space="preserve"> ((</w:t>
-      </w:r>
-      <w:r>
-        <w:rPr>
-          <w:rFonts w:eastAsia="Times New Roman" w:cstheme="minorHAnsi"/>
-          <w:color w:val="000000"/>
-          <w:kern w:val="0"/>
-          <w14:ligatures w14:val="none"/>
-        </w:rPr>
-        <w:t xml:space="preserve">var </w:t>
-      </w:r>
-      <w:r>
-        <w:rPr>
-          <w:rFonts w:eastAsia="Times New Roman" w:cstheme="minorHAnsi"/>
-          <w:color w:val="000000"/>
-          <w:kern w:val="0"/>
-          <w14:ligatures w14:val="none"/>
-        </w:rPr>
-        <w:t xml:space="preserve">element) -&gt; </w:t>
+        <w:t xml:space="preserve"> ((var element) -&gt; </w:t>
       </w:r>
       <w:proofErr w:type="spellStart"/>
       <w:r>
@@ -2084,16 +2036,7 @@
           <w:sz w:val="24"/>
           <w:szCs w:val="24"/>
         </w:rPr>
-        <w:t>);</w:t>
-      </w:r>
-      <w:r>
-        <w:rPr>
-          <w:rFonts w:asciiTheme="minorHAnsi" w:hAnsiTheme="minorHAnsi" w:cstheme="minorHAnsi"/>
-          <w:color w:val="000000"/>
-          <w:sz w:val="24"/>
-          <w:szCs w:val="24"/>
-        </w:rPr>
-        <w:t>// valid</w:t>
+        <w:t>);// valid</w:t>
       </w:r>
     </w:p>
     <w:p>
@@ -2581,16 +2524,7 @@
           <w:sz w:val="24"/>
           <w:szCs w:val="24"/>
         </w:rPr>
-        <w:t>));</w:t>
-      </w:r>
-      <w:r>
-        <w:rPr>
-          <w:rFonts w:asciiTheme="minorHAnsi" w:hAnsiTheme="minorHAnsi" w:cstheme="minorHAnsi"/>
-          <w:color w:val="000000"/>
-          <w:sz w:val="24"/>
-          <w:szCs w:val="24"/>
-        </w:rPr>
-        <w:t>//valid</w:t>
+        <w:t>));//valid</w:t>
       </w:r>
     </w:p>
     <w:p>
@@ -2837,16 +2771,7 @@
           <w:szCs w:val="24"/>
         </w:rPr>
         <w:br/>
-        <w:t>});</w:t>
-      </w:r>
-      <w:r>
-        <w:rPr>
-          <w:rFonts w:asciiTheme="minorHAnsi" w:hAnsiTheme="minorHAnsi" w:cstheme="minorHAnsi"/>
-          <w:color w:val="000000"/>
-          <w:sz w:val="24"/>
-          <w:szCs w:val="24"/>
-        </w:rPr>
-        <w:t xml:space="preserve"> //valid</w:t>
+        <w:t>}); //valid</w:t>
       </w:r>
     </w:p>
     <w:p>
@@ -4504,43 +4429,7 @@
           <w:szCs w:val="32"/>
           <w:u w:val="single"/>
         </w:rPr>
-        <w:t xml:space="preserve">The </w:t>
-      </w:r>
-      <w:r>
-        <w:rPr>
-          <w:rFonts w:asciiTheme="minorHAnsi" w:hAnsiTheme="minorHAnsi" w:cstheme="minorHAnsi"/>
-          <w:b/>
-          <w:bCs/>
-          <w:color w:val="000000"/>
-          <w:sz w:val="32"/>
-          <w:szCs w:val="32"/>
-          <w:u w:val="single"/>
-        </w:rPr>
-        <w:t>Functional</w:t>
-      </w:r>
-      <w:r>
-        <w:rPr>
-          <w:rFonts w:asciiTheme="minorHAnsi" w:hAnsiTheme="minorHAnsi" w:cstheme="minorHAnsi"/>
-          <w:b/>
-          <w:bCs/>
-          <w:color w:val="000000"/>
-          <w:sz w:val="32"/>
-          <w:szCs w:val="32"/>
-          <w:u w:val="single"/>
-        </w:rPr>
-        <w:t xml:space="preserve"> Interface</w:t>
-      </w:r>
-      <w:r>
-        <w:rPr>
-          <w:rFonts w:asciiTheme="minorHAnsi" w:hAnsiTheme="minorHAnsi" w:cstheme="minorHAnsi"/>
-          <w:b/>
-          <w:bCs/>
-          <w:color w:val="000000"/>
-          <w:sz w:val="32"/>
-          <w:szCs w:val="32"/>
-          <w:u w:val="single"/>
-        </w:rPr>
-        <w:t>:</w:t>
+        <w:t>The Functional Interface:</w:t>
       </w:r>
     </w:p>
     <w:p>
@@ -6060,19 +5949,7 @@
           <w:szCs w:val="32"/>
           <w:u w:val="single"/>
         </w:rPr>
-        <w:t>The Predicate Interface</w:t>
-      </w:r>
-      <w:r>
-        <w:rPr>
-          <w:rFonts w:asciiTheme="minorHAnsi" w:hAnsiTheme="minorHAnsi" w:cstheme="minorHAnsi"/>
-          <w:b/>
-          <w:bCs/>
-          <w:color w:val="000000"/>
-          <w:sz w:val="32"/>
-          <w:szCs w:val="32"/>
-          <w:u w:val="single"/>
-        </w:rPr>
-        <w:t>:</w:t>
+        <w:t>The Predicate Interface:</w:t>
       </w:r>
     </w:p>
     <w:p>
@@ -6314,6 +6191,59 @@
         <w:shd w:val="clear" w:color="auto" w:fill="FFFFFF"/>
         <w:rPr>
           <w:rFonts w:asciiTheme="minorHAnsi" w:hAnsiTheme="minorHAnsi" w:cstheme="minorHAnsi"/>
+          <w:color w:val="000000"/>
+          <w:sz w:val="24"/>
+          <w:szCs w:val="24"/>
+        </w:rPr>
+      </w:pPr>
+    </w:p>
+    <w:p>
+      <w:pPr>
+        <w:pStyle w:val="HTMLPreformatted"/>
+        <w:shd w:val="clear" w:color="auto" w:fill="FFFFFF"/>
+        <w:rPr>
+          <w:rFonts w:asciiTheme="minorHAnsi" w:hAnsiTheme="minorHAnsi" w:cstheme="minorHAnsi"/>
+          <w:color w:val="000000"/>
+          <w:sz w:val="24"/>
+          <w:szCs w:val="24"/>
+        </w:rPr>
+      </w:pPr>
+      <w:r>
+        <w:rPr>
+          <w:rFonts w:asciiTheme="minorHAnsi" w:hAnsiTheme="minorHAnsi" w:cstheme="minorHAnsi"/>
+          <w:color w:val="000000"/>
+          <w:sz w:val="24"/>
+          <w:szCs w:val="24"/>
+        </w:rPr>
+        <w:t xml:space="preserve">Some of the list interfaces are mentioned below. These </w:t>
+      </w:r>
+      <w:proofErr w:type="spellStart"/>
+      <w:r>
+        <w:rPr>
+          <w:rFonts w:asciiTheme="minorHAnsi" w:hAnsiTheme="minorHAnsi" w:cstheme="minorHAnsi"/>
+          <w:color w:val="000000"/>
+          <w:sz w:val="24"/>
+          <w:szCs w:val="24"/>
+        </w:rPr>
+        <w:t>wont</w:t>
+      </w:r>
+      <w:proofErr w:type="spellEnd"/>
+      <w:r>
+        <w:rPr>
+          <w:rFonts w:asciiTheme="minorHAnsi" w:hAnsiTheme="minorHAnsi" w:cstheme="minorHAnsi"/>
+          <w:color w:val="000000"/>
+          <w:sz w:val="24"/>
+          <w:szCs w:val="24"/>
+        </w:rPr>
+        <w:t xml:space="preserve"> work on a list backed by an array.</w:t>
+      </w:r>
+    </w:p>
+    <w:p>
+      <w:pPr>
+        <w:pStyle w:val="HTMLPreformatted"/>
+        <w:shd w:val="clear" w:color="auto" w:fill="FFFFFF"/>
+        <w:rPr>
+          <w:rFonts w:asciiTheme="minorHAnsi" w:hAnsiTheme="minorHAnsi" w:cstheme="minorHAnsi"/>
           <w:b/>
           <w:bCs/>
           <w:color w:val="000000"/>
@@ -6322,8 +6252,11 @@
           <w:u w:val="single"/>
         </w:rPr>
       </w:pPr>
-      <w:proofErr w:type="spellStart"/>
-      <w:r>
+    </w:p>
+    <w:p>
+      <w:pPr>
+        <w:pStyle w:val="HTMLPreformatted"/>
+        <w:shd w:val="clear" w:color="auto" w:fill="FFFFFF"/>
         <w:rPr>
           <w:rFonts w:asciiTheme="minorHAnsi" w:hAnsiTheme="minorHAnsi" w:cstheme="minorHAnsi"/>
           <w:b/>
@@ -6333,9 +6266,8 @@
           <w:szCs w:val="32"/>
           <w:u w:val="single"/>
         </w:rPr>
-        <w:t>List.removeif</w:t>
-      </w:r>
-      <w:proofErr w:type="spellEnd"/>
+      </w:pPr>
+      <w:proofErr w:type="spellStart"/>
       <w:r>
         <w:rPr>
           <w:rFonts w:asciiTheme="minorHAnsi" w:hAnsiTheme="minorHAnsi" w:cstheme="minorHAnsi"/>
@@ -6346,8 +6278,9 @@
           <w:szCs w:val="32"/>
           <w:u w:val="single"/>
         </w:rPr>
-        <w:t>()</w:t>
-      </w:r>
+        <w:t>List.removeif</w:t>
+      </w:r>
+      <w:proofErr w:type="spellEnd"/>
       <w:r>
         <w:rPr>
           <w:rFonts w:asciiTheme="minorHAnsi" w:hAnsiTheme="minorHAnsi" w:cstheme="minorHAnsi"/>
@@ -6358,13 +6291,9 @@
           <w:szCs w:val="32"/>
           <w:u w:val="single"/>
         </w:rPr>
-        <w:t>:</w:t>
-      </w:r>
-    </w:p>
-    <w:p>
-      <w:pPr>
-        <w:pStyle w:val="HTMLPreformatted"/>
-        <w:shd w:val="clear" w:color="auto" w:fill="FFFFFF"/>
+        <w:t>()</w:t>
+      </w:r>
+      <w:r>
         <w:rPr>
           <w:rFonts w:asciiTheme="minorHAnsi" w:hAnsiTheme="minorHAnsi" w:cstheme="minorHAnsi"/>
           <w:b/>
@@ -6374,6 +6303,22 @@
           <w:szCs w:val="32"/>
           <w:u w:val="single"/>
         </w:rPr>
+        <w:t>:</w:t>
+      </w:r>
+    </w:p>
+    <w:p>
+      <w:pPr>
+        <w:pStyle w:val="HTMLPreformatted"/>
+        <w:shd w:val="clear" w:color="auto" w:fill="FFFFFF"/>
+        <w:rPr>
+          <w:rFonts w:asciiTheme="minorHAnsi" w:hAnsiTheme="minorHAnsi" w:cstheme="minorHAnsi"/>
+          <w:b/>
+          <w:bCs/>
+          <w:color w:val="000000"/>
+          <w:sz w:val="32"/>
+          <w:szCs w:val="32"/>
+          <w:u w:val="single"/>
+        </w:rPr>
       </w:pPr>
     </w:p>
     <w:p>
@@ -6459,13 +6404,7 @@
         <w:rPr>
           <w:color w:val="000000"/>
         </w:rPr>
-        <w:t>));</w:t>
-      </w:r>
-      <w:r>
-        <w:rPr>
-          <w:color w:val="000000"/>
-        </w:rPr>
-        <w:t>//using it with Lambda</w:t>
+        <w:t>));//using it with Lambda</w:t>
       </w:r>
     </w:p>
     <w:p>
@@ -7353,6 +7292,7 @@
         <w:rPr>
           <w:color w:val="000000"/>
         </w:rPr>
+        <w:lastRenderedPageBreak/>
         <w:t>System.</w:t>
       </w:r>
       <w:r>
@@ -7462,13 +7402,7 @@
         <w:rPr>
           <w:color w:val="000000"/>
         </w:rPr>
-        <w:t>));</w:t>
-      </w:r>
-      <w:r>
-        <w:rPr>
-          <w:color w:val="000000"/>
-        </w:rPr>
-        <w:t xml:space="preserve"> //</w:t>
+        <w:t>)); //</w:t>
       </w:r>
       <w:r>
         <w:t xml:space="preserve"> </w:t>
@@ -7496,7 +7430,6 @@
         <w:rPr>
           <w:color w:val="000000"/>
         </w:rPr>
-        <w:lastRenderedPageBreak/>
         <w:t>Arrays.</w:t>
       </w:r>
       <w:r>
@@ -7612,13 +7545,7 @@
         <w:rPr>
           <w:color w:val="000000"/>
         </w:rPr>
-        <w:t>));</w:t>
-      </w:r>
-      <w:r>
-        <w:rPr>
-          <w:color w:val="000000"/>
-        </w:rPr>
-        <w:t>//</w:t>
+        <w:t>));//</w:t>
       </w:r>
       <w:r>
         <w:t xml:space="preserve"> </w:t>
@@ -7815,13 +7742,7 @@
         <w:rPr>
           <w:color w:val="000000"/>
         </w:rPr>
-        <w:t>));</w:t>
-      </w:r>
-      <w:r>
-        <w:rPr>
-          <w:color w:val="000000"/>
-        </w:rPr>
-        <w:t>//</w:t>
+        <w:t>));//</w:t>
       </w:r>
       <w:r>
         <w:t xml:space="preserve"> </w:t>
@@ -8256,13 +8177,7 @@
         <w:rPr>
           <w:color w:val="000000"/>
         </w:rPr>
-        <w:t>));</w:t>
-      </w:r>
-      <w:r>
-        <w:rPr>
-          <w:color w:val="000000"/>
-        </w:rPr>
-        <w:t>//</w:t>
+        <w:t>));//</w:t>
       </w:r>
       <w:r>
         <w:t xml:space="preserve"> </w:t>
@@ -8313,6 +8228,551 @@
           <w:sz w:val="32"/>
           <w:szCs w:val="32"/>
           <w:u w:val="single"/>
+        </w:rPr>
+      </w:pPr>
+      <w:r>
+        <w:rPr>
+          <w:rFonts w:asciiTheme="minorHAnsi" w:hAnsiTheme="minorHAnsi" w:cstheme="minorHAnsi"/>
+          <w:b/>
+          <w:bCs/>
+          <w:color w:val="000000"/>
+          <w:sz w:val="32"/>
+          <w:szCs w:val="32"/>
+          <w:u w:val="single"/>
+        </w:rPr>
+        <w:t>Method Reference</w:t>
+      </w:r>
+    </w:p>
+    <w:p>
+      <w:pPr>
+        <w:pStyle w:val="HTMLPreformatted"/>
+        <w:shd w:val="clear" w:color="auto" w:fill="FFFFFF"/>
+        <w:rPr>
+          <w:rFonts w:asciiTheme="minorHAnsi" w:hAnsiTheme="minorHAnsi" w:cstheme="minorHAnsi"/>
+          <w:b/>
+          <w:bCs/>
+          <w:color w:val="000000"/>
+          <w:sz w:val="32"/>
+          <w:szCs w:val="32"/>
+          <w:u w:val="single"/>
+        </w:rPr>
+      </w:pPr>
+    </w:p>
+    <w:p>
+      <w:pPr>
+        <w:pStyle w:val="HTMLPreformatted"/>
+        <w:shd w:val="clear" w:color="auto" w:fill="FFFFFF"/>
+        <w:spacing w:line="276" w:lineRule="auto"/>
+        <w:rPr>
+          <w:rFonts w:asciiTheme="minorHAnsi" w:hAnsiTheme="minorHAnsi" w:cstheme="minorHAnsi"/>
+          <w:sz w:val="24"/>
+          <w:szCs w:val="24"/>
+        </w:rPr>
+      </w:pPr>
+      <w:r>
+        <w:rPr>
+          <w:rFonts w:asciiTheme="minorHAnsi" w:hAnsiTheme="minorHAnsi" w:cstheme="minorHAnsi"/>
+          <w:sz w:val="24"/>
+          <w:szCs w:val="24"/>
+        </w:rPr>
+        <w:t>In Java, a method reference is a shorthand syntax for creating a lambda expression that calls a specific method. It allows you to directly refer to a method without explicitly writing the lambda expression body.</w:t>
+      </w:r>
+    </w:p>
+    <w:p>
+      <w:pPr>
+        <w:pStyle w:val="HTMLPreformatted"/>
+        <w:shd w:val="clear" w:color="auto" w:fill="FFFFFF"/>
+        <w:spacing w:line="276" w:lineRule="auto"/>
+        <w:rPr>
+          <w:rFonts w:asciiTheme="minorHAnsi" w:hAnsiTheme="minorHAnsi" w:cstheme="minorHAnsi"/>
+          <w:sz w:val="24"/>
+          <w:szCs w:val="24"/>
+        </w:rPr>
+      </w:pPr>
+    </w:p>
+    <w:tbl>
+      <w:tblPr>
+        <w:tblStyle w:val="TableGrid"/>
+        <w:tblW w:w="0" w:type="auto"/>
+        <w:tblLook w:val="04A0" w:firstRow="1" w:lastRow="0" w:firstColumn="1" w:lastColumn="0" w:noHBand="0" w:noVBand="1"/>
+      </w:tblPr>
+      <w:tblGrid>
+        <w:gridCol w:w="4675"/>
+        <w:gridCol w:w="4675"/>
+      </w:tblGrid>
+      <w:tr>
+        <w:tc>
+          <w:tcPr>
+            <w:tcW w:w="4675" w:type="dxa"/>
+          </w:tcPr>
+          <w:p>
+            <w:pPr>
+              <w:pStyle w:val="HTMLPreformatted"/>
+              <w:spacing w:line="276" w:lineRule="auto"/>
+              <w:rPr>
+                <w:rFonts w:asciiTheme="minorHAnsi" w:hAnsiTheme="minorHAnsi" w:cstheme="minorHAnsi"/>
+                <w:color w:val="000000"/>
+                <w:sz w:val="24"/>
+                <w:szCs w:val="24"/>
+              </w:rPr>
+            </w:pPr>
+            <w:r>
+              <w:rPr>
+                <w:rFonts w:asciiTheme="minorHAnsi" w:hAnsiTheme="minorHAnsi" w:cstheme="minorHAnsi"/>
+                <w:color w:val="000000"/>
+                <w:sz w:val="24"/>
+                <w:szCs w:val="24"/>
+              </w:rPr>
+              <w:t>Lambda Expression</w:t>
+            </w:r>
+          </w:p>
+        </w:tc>
+        <w:tc>
+          <w:tcPr>
+            <w:tcW w:w="4675" w:type="dxa"/>
+          </w:tcPr>
+          <w:p>
+            <w:pPr>
+              <w:pStyle w:val="HTMLPreformatted"/>
+              <w:spacing w:line="276" w:lineRule="auto"/>
+              <w:rPr>
+                <w:rFonts w:asciiTheme="minorHAnsi" w:hAnsiTheme="minorHAnsi" w:cstheme="minorHAnsi"/>
+                <w:color w:val="000000"/>
+                <w:sz w:val="24"/>
+                <w:szCs w:val="24"/>
+              </w:rPr>
+            </w:pPr>
+            <w:proofErr w:type="spellStart"/>
+            <w:r>
+              <w:rPr>
+                <w:rFonts w:asciiTheme="minorHAnsi" w:hAnsiTheme="minorHAnsi" w:cstheme="minorHAnsi"/>
+                <w:color w:val="000000"/>
+                <w:sz w:val="24"/>
+                <w:szCs w:val="24"/>
+              </w:rPr>
+              <w:t>MethodReference</w:t>
+            </w:r>
+            <w:proofErr w:type="spellEnd"/>
+          </w:p>
+        </w:tc>
+      </w:tr>
+      <w:tr>
+        <w:tc>
+          <w:tcPr>
+            <w:tcW w:w="4675" w:type="dxa"/>
+          </w:tcPr>
+          <w:p>
+            <w:pPr>
+              <w:pStyle w:val="HTMLPreformatted"/>
+              <w:spacing w:line="276" w:lineRule="auto"/>
+              <w:rPr>
+                <w:rFonts w:asciiTheme="minorHAnsi" w:hAnsiTheme="minorHAnsi" w:cstheme="minorHAnsi"/>
+                <w:color w:val="000000"/>
+                <w:sz w:val="24"/>
+                <w:szCs w:val="24"/>
+              </w:rPr>
+            </w:pPr>
+            <w:r>
+              <w:rPr>
+                <w:rFonts w:asciiTheme="minorHAnsi" w:hAnsiTheme="minorHAnsi" w:cstheme="minorHAnsi"/>
+                <w:color w:val="000000"/>
+                <w:sz w:val="24"/>
+                <w:szCs w:val="24"/>
+              </w:rPr>
+              <w:t xml:space="preserve">s -&gt; </w:t>
+            </w:r>
+            <w:proofErr w:type="spellStart"/>
+            <w:r>
+              <w:rPr>
+                <w:rFonts w:asciiTheme="minorHAnsi" w:hAnsiTheme="minorHAnsi" w:cstheme="minorHAnsi"/>
+                <w:color w:val="000000"/>
+                <w:sz w:val="24"/>
+                <w:szCs w:val="24"/>
+              </w:rPr>
+              <w:t>System.out.println</w:t>
+            </w:r>
+            <w:proofErr w:type="spellEnd"/>
+            <w:r>
+              <w:rPr>
+                <w:rFonts w:asciiTheme="minorHAnsi" w:hAnsiTheme="minorHAnsi" w:cstheme="minorHAnsi"/>
+                <w:color w:val="000000"/>
+                <w:sz w:val="24"/>
+                <w:szCs w:val="24"/>
+              </w:rPr>
+              <w:t>(s)</w:t>
+            </w:r>
+          </w:p>
+        </w:tc>
+        <w:tc>
+          <w:tcPr>
+            <w:tcW w:w="4675" w:type="dxa"/>
+          </w:tcPr>
+          <w:p>
+            <w:pPr>
+              <w:pStyle w:val="HTMLPreformatted"/>
+              <w:spacing w:line="276" w:lineRule="auto"/>
+              <w:rPr>
+                <w:rFonts w:asciiTheme="minorHAnsi" w:hAnsiTheme="minorHAnsi" w:cstheme="minorHAnsi"/>
+                <w:color w:val="000000"/>
+                <w:sz w:val="24"/>
+                <w:szCs w:val="24"/>
+              </w:rPr>
+            </w:pPr>
+            <w:proofErr w:type="spellStart"/>
+            <w:proofErr w:type="gramStart"/>
+            <w:r>
+              <w:rPr>
+                <w:rFonts w:asciiTheme="minorHAnsi" w:hAnsiTheme="minorHAnsi" w:cstheme="minorHAnsi"/>
+                <w:color w:val="000000"/>
+                <w:sz w:val="24"/>
+                <w:szCs w:val="24"/>
+              </w:rPr>
+              <w:t>System.out</w:t>
+            </w:r>
+            <w:proofErr w:type="spellEnd"/>
+            <w:r>
+              <w:rPr>
+                <w:rFonts w:asciiTheme="minorHAnsi" w:hAnsiTheme="minorHAnsi" w:cstheme="minorHAnsi"/>
+                <w:color w:val="000000"/>
+                <w:sz w:val="24"/>
+                <w:szCs w:val="24"/>
+              </w:rPr>
+              <w:t>::</w:t>
+            </w:r>
+            <w:proofErr w:type="spellStart"/>
+            <w:proofErr w:type="gramEnd"/>
+            <w:r>
+              <w:rPr>
+                <w:rFonts w:asciiTheme="minorHAnsi" w:hAnsiTheme="minorHAnsi" w:cstheme="minorHAnsi"/>
+                <w:color w:val="000000"/>
+                <w:sz w:val="24"/>
+                <w:szCs w:val="24"/>
+              </w:rPr>
+              <w:t>println</w:t>
+            </w:r>
+            <w:proofErr w:type="spellEnd"/>
+          </w:p>
+        </w:tc>
+      </w:tr>
+    </w:tbl>
+    <w:p>
+      <w:pPr>
+        <w:pStyle w:val="HTMLPreformatted"/>
+        <w:shd w:val="clear" w:color="auto" w:fill="FFFFFF"/>
+        <w:spacing w:line="276" w:lineRule="auto"/>
+        <w:rPr>
+          <w:rFonts w:asciiTheme="minorHAnsi" w:hAnsiTheme="minorHAnsi" w:cstheme="minorHAnsi"/>
+          <w:b/>
+          <w:bCs/>
+          <w:color w:val="000000"/>
+          <w:sz w:val="24"/>
+          <w:szCs w:val="24"/>
+          <w:u w:val="single"/>
+        </w:rPr>
+      </w:pPr>
+    </w:p>
+    <w:p>
+      <w:pPr>
+        <w:pStyle w:val="HTMLPreformatted"/>
+        <w:shd w:val="clear" w:color="auto" w:fill="FFFFFF"/>
+        <w:spacing w:line="276" w:lineRule="auto"/>
+        <w:rPr>
+          <w:rFonts w:asciiTheme="minorHAnsi" w:hAnsiTheme="minorHAnsi" w:cstheme="minorHAnsi"/>
+          <w:color w:val="000000"/>
+          <w:sz w:val="24"/>
+          <w:szCs w:val="24"/>
+        </w:rPr>
+      </w:pPr>
+      <w:r>
+        <w:rPr>
+          <w:rFonts w:asciiTheme="minorHAnsi" w:hAnsiTheme="minorHAnsi" w:cstheme="minorHAnsi"/>
+          <w:color w:val="000000"/>
+          <w:sz w:val="24"/>
+          <w:szCs w:val="24"/>
+        </w:rPr>
+        <w:t xml:space="preserve">A method reference abstracts the Lambda expression even further, eliminating the need to declare formal parameters. We also don’t have to pass arguments to the method in question, in this case </w:t>
+      </w:r>
+      <w:proofErr w:type="spellStart"/>
+      <w:r>
+        <w:rPr>
+          <w:rFonts w:asciiTheme="minorHAnsi" w:hAnsiTheme="minorHAnsi" w:cstheme="minorHAnsi"/>
+          <w:color w:val="000000"/>
+          <w:sz w:val="24"/>
+          <w:szCs w:val="24"/>
+        </w:rPr>
+        <w:t>println</w:t>
+      </w:r>
+      <w:proofErr w:type="spellEnd"/>
+      <w:r>
+        <w:rPr>
+          <w:rFonts w:asciiTheme="minorHAnsi" w:hAnsiTheme="minorHAnsi" w:cstheme="minorHAnsi"/>
+          <w:color w:val="000000"/>
+          <w:sz w:val="24"/>
+          <w:szCs w:val="24"/>
+        </w:rPr>
+        <w:t xml:space="preserve">. A method reference has double colons, between the qualifying type, and the method name. </w:t>
+      </w:r>
+    </w:p>
+    <w:p>
+      <w:pPr>
+        <w:pStyle w:val="HTMLPreformatted"/>
+        <w:shd w:val="clear" w:color="auto" w:fill="FFFFFF"/>
+        <w:spacing w:line="276" w:lineRule="auto"/>
+        <w:rPr>
+          <w:rFonts w:asciiTheme="minorHAnsi" w:hAnsiTheme="minorHAnsi" w:cstheme="minorHAnsi"/>
+          <w:color w:val="000000"/>
+          <w:sz w:val="24"/>
+          <w:szCs w:val="24"/>
+        </w:rPr>
+      </w:pPr>
+    </w:p>
+    <w:p>
+      <w:pPr>
+        <w:pStyle w:val="HTMLPreformatted"/>
+        <w:shd w:val="clear" w:color="auto" w:fill="FFFFFF"/>
+        <w:spacing w:line="276" w:lineRule="auto"/>
+        <w:rPr>
+          <w:rFonts w:asciiTheme="minorHAnsi" w:hAnsiTheme="minorHAnsi" w:cstheme="minorHAnsi"/>
+          <w:color w:val="000000"/>
+          <w:sz w:val="24"/>
+          <w:szCs w:val="24"/>
+        </w:rPr>
+      </w:pPr>
+      <w:r>
+        <w:rPr>
+          <w:rFonts w:asciiTheme="minorHAnsi" w:hAnsiTheme="minorHAnsi" w:cstheme="minorHAnsi"/>
+          <w:color w:val="000000"/>
+          <w:sz w:val="24"/>
+          <w:szCs w:val="24"/>
+        </w:rPr>
+        <w:t xml:space="preserve">In this example of a Consumer interface, not only is the method inferred, but the parameter </w:t>
+      </w:r>
+      <w:proofErr w:type="gramStart"/>
+      <w:r>
+        <w:rPr>
+          <w:rFonts w:asciiTheme="minorHAnsi" w:hAnsiTheme="minorHAnsi" w:cstheme="minorHAnsi"/>
+          <w:color w:val="000000"/>
+          <w:sz w:val="24"/>
+          <w:szCs w:val="24"/>
+        </w:rPr>
+        <w:t>are</w:t>
+      </w:r>
+      <w:proofErr w:type="gramEnd"/>
+      <w:r>
+        <w:rPr>
+          <w:rFonts w:asciiTheme="minorHAnsi" w:hAnsiTheme="minorHAnsi" w:cstheme="minorHAnsi"/>
+          <w:color w:val="000000"/>
+          <w:sz w:val="24"/>
+          <w:szCs w:val="24"/>
+        </w:rPr>
+        <w:t xml:space="preserve"> as well. </w:t>
+      </w:r>
+    </w:p>
+    <w:p>
+      <w:pPr>
+        <w:pStyle w:val="HTMLPreformatted"/>
+        <w:shd w:val="clear" w:color="auto" w:fill="FFFFFF"/>
+        <w:spacing w:line="276" w:lineRule="auto"/>
+        <w:rPr>
+          <w:rFonts w:asciiTheme="minorHAnsi" w:hAnsiTheme="minorHAnsi" w:cstheme="minorHAnsi"/>
+          <w:color w:val="000000"/>
+          <w:sz w:val="24"/>
+          <w:szCs w:val="24"/>
+        </w:rPr>
+      </w:pPr>
+    </w:p>
+    <w:p>
+      <w:pPr>
+        <w:pStyle w:val="HTMLPreformatted"/>
+        <w:shd w:val="clear" w:color="auto" w:fill="FFFFFF"/>
+        <w:spacing w:line="276" w:lineRule="auto"/>
+        <w:rPr>
+          <w:rFonts w:asciiTheme="minorHAnsi" w:hAnsiTheme="minorHAnsi" w:cstheme="minorHAnsi"/>
+          <w:color w:val="000000"/>
+          <w:sz w:val="24"/>
+          <w:szCs w:val="24"/>
+        </w:rPr>
+      </w:pPr>
+      <w:r>
+        <w:rPr>
+          <w:rFonts w:asciiTheme="minorHAnsi" w:hAnsiTheme="minorHAnsi" w:cstheme="minorHAnsi"/>
+          <w:color w:val="000000"/>
+          <w:sz w:val="24"/>
+          <w:szCs w:val="24"/>
+        </w:rPr>
+        <w:t xml:space="preserve">Method which can be used as method references are based on the context of the Lambda expression. </w:t>
+      </w:r>
+    </w:p>
+    <w:p>
+      <w:pPr>
+        <w:pStyle w:val="HTMLPreformatted"/>
+        <w:shd w:val="clear" w:color="auto" w:fill="FFFFFF"/>
+        <w:spacing w:line="276" w:lineRule="auto"/>
+        <w:rPr>
+          <w:rFonts w:asciiTheme="minorHAnsi" w:hAnsiTheme="minorHAnsi" w:cstheme="minorHAnsi"/>
+          <w:color w:val="000000"/>
+          <w:sz w:val="24"/>
+          <w:szCs w:val="24"/>
+        </w:rPr>
+      </w:pPr>
+    </w:p>
+    <w:p>
+      <w:pPr>
+        <w:pStyle w:val="HTMLPreformatted"/>
+        <w:shd w:val="clear" w:color="auto" w:fill="FFFFFF"/>
+        <w:spacing w:line="276" w:lineRule="auto"/>
+        <w:rPr>
+          <w:rFonts w:asciiTheme="minorHAnsi" w:hAnsiTheme="minorHAnsi" w:cstheme="minorHAnsi"/>
+          <w:color w:val="000000"/>
+          <w:sz w:val="24"/>
+          <w:szCs w:val="24"/>
+        </w:rPr>
+      </w:pPr>
+      <w:r>
+        <w:rPr>
+          <w:rFonts w:asciiTheme="minorHAnsi" w:hAnsiTheme="minorHAnsi" w:cstheme="minorHAnsi"/>
+          <w:color w:val="000000"/>
+          <w:sz w:val="24"/>
+          <w:szCs w:val="24"/>
+        </w:rPr>
+        <w:lastRenderedPageBreak/>
+        <w:t xml:space="preserve">This means the method reference, is again dependent on the targeted </w:t>
+      </w:r>
+      <w:proofErr w:type="spellStart"/>
+      <w:r>
+        <w:rPr>
+          <w:rFonts w:asciiTheme="minorHAnsi" w:hAnsiTheme="minorHAnsi" w:cstheme="minorHAnsi"/>
+          <w:color w:val="000000"/>
+          <w:sz w:val="24"/>
+          <w:szCs w:val="24"/>
+        </w:rPr>
+        <w:t>intereface’s</w:t>
+      </w:r>
+      <w:proofErr w:type="spellEnd"/>
+      <w:r>
+        <w:rPr>
+          <w:rFonts w:asciiTheme="minorHAnsi" w:hAnsiTheme="minorHAnsi" w:cstheme="minorHAnsi"/>
+          <w:color w:val="000000"/>
+          <w:sz w:val="24"/>
+          <w:szCs w:val="24"/>
+        </w:rPr>
+        <w:t xml:space="preserve"> method. You can reference a static method on a class. </w:t>
+      </w:r>
+    </w:p>
+    <w:p>
+      <w:pPr>
+        <w:pStyle w:val="HTMLPreformatted"/>
+        <w:shd w:val="clear" w:color="auto" w:fill="FFFFFF"/>
+        <w:spacing w:line="276" w:lineRule="auto"/>
+        <w:rPr>
+          <w:rFonts w:asciiTheme="minorHAnsi" w:hAnsiTheme="minorHAnsi" w:cstheme="minorHAnsi"/>
+          <w:color w:val="000000"/>
+          <w:sz w:val="24"/>
+          <w:szCs w:val="24"/>
+        </w:rPr>
+      </w:pPr>
+    </w:p>
+    <w:p>
+      <w:pPr>
+        <w:pStyle w:val="HTMLPreformatted"/>
+        <w:shd w:val="clear" w:color="auto" w:fill="FFFFFF"/>
+        <w:spacing w:line="276" w:lineRule="auto"/>
+        <w:rPr>
+          <w:rFonts w:asciiTheme="minorHAnsi" w:hAnsiTheme="minorHAnsi" w:cstheme="minorHAnsi"/>
+          <w:color w:val="000000"/>
+          <w:sz w:val="24"/>
+          <w:szCs w:val="24"/>
+        </w:rPr>
+      </w:pPr>
+      <w:r>
+        <w:rPr>
+          <w:rFonts w:asciiTheme="minorHAnsi" w:hAnsiTheme="minorHAnsi" w:cstheme="minorHAnsi"/>
+          <w:color w:val="000000"/>
+          <w:sz w:val="24"/>
+          <w:szCs w:val="24"/>
+        </w:rPr>
+        <w:t xml:space="preserve">You can reference an instance method from either an instance external to the expression, or an instance passed as one of the arguments. </w:t>
+      </w:r>
+    </w:p>
+    <w:p>
+      <w:pPr>
+        <w:pStyle w:val="HTMLPreformatted"/>
+        <w:shd w:val="clear" w:color="auto" w:fill="FFFFFF"/>
+        <w:spacing w:line="276" w:lineRule="auto"/>
+        <w:rPr>
+          <w:rFonts w:asciiTheme="minorHAnsi" w:hAnsiTheme="minorHAnsi" w:cstheme="minorHAnsi"/>
+          <w:color w:val="000000"/>
+          <w:sz w:val="24"/>
+          <w:szCs w:val="24"/>
+        </w:rPr>
+      </w:pPr>
+    </w:p>
+    <w:p>
+      <w:pPr>
+        <w:pStyle w:val="HTMLPreformatted"/>
+        <w:shd w:val="clear" w:color="auto" w:fill="FFFFFF"/>
+        <w:spacing w:line="276" w:lineRule="auto"/>
+        <w:rPr>
+          <w:rFonts w:asciiTheme="minorHAnsi" w:hAnsiTheme="minorHAnsi" w:cstheme="minorHAnsi"/>
+          <w:color w:val="000000"/>
+          <w:sz w:val="24"/>
+          <w:szCs w:val="24"/>
+        </w:rPr>
+      </w:pPr>
+      <w:r>
+        <w:rPr>
+          <w:rFonts w:asciiTheme="minorHAnsi" w:hAnsiTheme="minorHAnsi" w:cstheme="minorHAnsi"/>
+          <w:color w:val="000000"/>
+          <w:sz w:val="24"/>
+          <w:szCs w:val="24"/>
+        </w:rPr>
+        <w:t xml:space="preserve">Or you can reference a constructor by using new as the method. Method references can be used to increase the readability of your code. </w:t>
+      </w:r>
+    </w:p>
+    <w:p>
+      <w:pPr>
+        <w:pStyle w:val="HTMLPreformatted"/>
+        <w:shd w:val="clear" w:color="auto" w:fill="FFFFFF"/>
+        <w:spacing w:line="276" w:lineRule="auto"/>
+        <w:rPr>
+          <w:rFonts w:asciiTheme="minorHAnsi" w:hAnsiTheme="minorHAnsi" w:cstheme="minorHAnsi"/>
+          <w:color w:val="000000"/>
+          <w:sz w:val="24"/>
+          <w:szCs w:val="24"/>
+        </w:rPr>
+      </w:pPr>
+    </w:p>
+    <w:p>
+      <w:pPr>
+        <w:pStyle w:val="HTMLPreformatted"/>
+        <w:shd w:val="clear" w:color="auto" w:fill="FFFFFF"/>
+        <w:spacing w:line="276" w:lineRule="auto"/>
+        <w:rPr>
+          <w:rFonts w:asciiTheme="minorHAnsi" w:hAnsiTheme="minorHAnsi" w:cstheme="minorHAnsi"/>
+          <w:color w:val="000000"/>
+          <w:sz w:val="24"/>
+          <w:szCs w:val="24"/>
+        </w:rPr>
+      </w:pPr>
+      <w:r>
+        <w:rPr>
+          <w:rFonts w:asciiTheme="minorHAnsi" w:hAnsiTheme="minorHAnsi" w:cstheme="minorHAnsi"/>
+          <w:color w:val="000000"/>
+          <w:sz w:val="24"/>
+          <w:szCs w:val="24"/>
+        </w:rPr>
+        <w:t xml:space="preserve"> </w:t>
+      </w:r>
+    </w:p>
+    <w:p>
+      <w:pPr>
+        <w:pStyle w:val="HTMLPreformatted"/>
+        <w:shd w:val="clear" w:color="auto" w:fill="FFFFFF"/>
+        <w:rPr>
+          <w:rFonts w:asciiTheme="minorHAnsi" w:hAnsiTheme="minorHAnsi" w:cstheme="minorHAnsi"/>
+          <w:color w:val="000000"/>
+          <w:sz w:val="32"/>
+          <w:szCs w:val="32"/>
         </w:rPr>
       </w:pPr>
     </w:p>

</xml_diff>